<commit_message>
implement working baseline of emotion NLP pretrained model detecting preprocessed goemotion samples
</commit_message>
<xml_diff>
--- a/docs/Draft Report/Emotion NLP/NLP Emotion Write Up.docx
+++ b/docs/Draft Report/Emotion NLP/NLP Emotion Write Up.docx
@@ -609,6 +609,13 @@
     <w:sdt>
       <w:sdtPr>
         <w:rPr>
+          <w:rFonts w:asciiTheme="minorHAnsi" w:eastAsiaTheme="minorHAnsi" w:hAnsiTheme="minorHAnsi" w:cstheme="minorBidi"/>
+          <w:b w:val="0"/>
+          <w:bCs w:val="0"/>
+          <w:smallCaps w:val="0"/>
+          <w:color w:val="auto"/>
+          <w:sz w:val="22"/>
+          <w:szCs w:val="22"/>
           <w:lang w:val="en-GB"/>
         </w:rPr>
         <w:id w:val="-1279415245"/>
@@ -617,15 +624,6 @@
           <w:docPartUnique/>
         </w:docPartObj>
       </w:sdtPr>
-      <w:sdtEndPr>
-        <w:rPr>
-          <w:rFonts w:asciiTheme="minorHAnsi" w:eastAsiaTheme="minorHAnsi" w:hAnsiTheme="minorHAnsi" w:cstheme="minorBidi"/>
-          <w:smallCaps w:val="0"/>
-          <w:color w:val="auto"/>
-          <w:sz w:val="22"/>
-          <w:szCs w:val="22"/>
-        </w:rPr>
-      </w:sdtEndPr>
       <w:sdtContent>
         <w:p>
           <w:pPr>
@@ -933,26 +931,28 @@
       </w:r>
       <w:r>
         <w:br/>
-        <w:t xml:space="preserve">  </w:t>
-      </w:r>
-      <w:r>
-        <w:t xml:space="preserve">joy, sadness, anger, fear, </w:t>
+        <w:t xml:space="preserve">  joy, sadness, anger, fear, </w:t>
       </w:r>
       <w:r>
         <w:br/>
         <w:t xml:space="preserve">  </w:t>
       </w:r>
       <w:r>
-        <w:t>disgust, surprise,</w:t>
-      </w:r>
-      <w:r>
-        <w:t xml:space="preserve"> neutral</w:t>
+        <w:t>disgust, surprise, neutral</w:t>
       </w:r>
       <w:r>
         <w:br/>
+        <w:t>]</w:t>
       </w:r>
+    </w:p>
+    <w:p>
+      <w:pPr>
+        <w:tabs>
+          <w:tab w:val="left" w:pos="6738"/>
+        </w:tabs>
+      </w:pPr>
       <w:r>
-        <w:t>]</w:t>
+        <w:t>Each journal entry may express zero, one, or multiple emotions simultaneously</w:t>
       </w:r>
     </w:p>
     <w:p>
@@ -968,21 +968,14 @@
         <w:br/>
       </w:r>
       <w:r>
-        <w:t>1</w:t>
-      </w:r>
-      <w:r>
-        <w:t>–3k samples total</w:t>
+        <w:t>1–3k samples total</w:t>
       </w:r>
       <w:r>
         <w:br/>
-      </w:r>
-      <w:r>
         <w:t>Roughly balanced enough (not perfect)</w:t>
       </w:r>
       <w:r>
         <w:br/>
-      </w:r>
-      <w:r>
         <w:t>Keep it realistic for journaling tone</w:t>
       </w:r>
     </w:p>
@@ -993,7 +986,7 @@
         </w:tabs>
       </w:pPr>
       <w:r>
-        <w:t>“All models see the exact same examples.”</w:t>
+        <w:t>All models see the exact same examples.</w:t>
       </w:r>
     </w:p>
     <w:p>
@@ -1306,14 +1299,10 @@
       </w:r>
       <w:r>
         <w:br/>
-      </w:r>
-      <w:r>
         <w:t>Per-label F1 → which emotions are weak/strong</w:t>
       </w:r>
       <w:r>
         <w:br/>
-      </w:r>
-      <w:r>
         <w:t>metrics are nice, but for reporting usefulness, you can reference them briefly.</w:t>
       </w:r>
     </w:p>
@@ -1326,6 +1315,23 @@
       <w:r>
         <w:t>Use confidence thresholding of 0.5</w:t>
       </w:r>
+    </w:p>
+    <w:p>
+      <w:pPr>
+        <w:tabs>
+          <w:tab w:val="left" w:pos="6738"/>
+        </w:tabs>
+      </w:pPr>
+      <w:r>
+        <w:t>All metrics are computed on a held-out evaluation set not seen during model selection.</w:t>
+      </w:r>
+    </w:p>
+    <w:p>
+      <w:pPr>
+        <w:tabs>
+          <w:tab w:val="left" w:pos="6738"/>
+        </w:tabs>
+      </w:pPr>
     </w:p>
     <w:p>
       <w:pPr>
@@ -1370,6 +1376,7 @@
       </w:pPr>
       <w:bookmarkStart w:id="2" w:name="_Toc218502208"/>
       <w:r>
+        <w:lastRenderedPageBreak/>
         <w:t>Experimental Protocol</w:t>
       </w:r>
       <w:bookmarkEnd w:id="2"/>

</xml_diff>

<commit_message>
run quantative evaluation metrics over NLP emotion model results. Document this and extract early observations
</commit_message>
<xml_diff>
--- a/docs/Draft Report/Emotion NLP/NLP Emotion Write Up.docx
+++ b/docs/Draft Report/Emotion NLP/NLP Emotion Write Up.docx
@@ -10,6 +10,7 @@
           <w:docPartUnique/>
         </w:docPartObj>
       </w:sdtPr>
+      <w:sdtEndPr/>
       <w:sdtContent>
         <w:p>
           <w:r>
@@ -242,6 +243,11 @@
                                         <w:dataBinding w:prefixMappings="xmlns:ns0='http://purl.org/dc/elements/1.1/' xmlns:ns1='http://schemas.openxmlformats.org/package/2006/metadata/core-properties' " w:xpath="/ns1:coreProperties[1]/ns0:title[1]" w:storeItemID="{6C3C8BC8-F283-45AE-878A-BAB7291924A1}"/>
                                         <w:text/>
                                       </w:sdtPr>
+                                      <w:sdtEndPr>
+                                        <w:rPr>
+                                          <w:rStyle w:val="TitleChar"/>
+                                        </w:rPr>
+                                      </w:sdtEndPr>
                                       <w:sdtContent>
                                         <w:p>
                                           <w:pPr>
@@ -290,6 +296,7 @@
                                         <w:dataBinding w:prefixMappings="xmlns:ns0='http://purl.org/dc/elements/1.1/' xmlns:ns1='http://schemas.openxmlformats.org/package/2006/metadata/core-properties' " w:xpath="/ns1:coreProperties[1]/ns0:subject[1]" w:storeItemID="{6C3C8BC8-F283-45AE-878A-BAB7291924A1}"/>
                                         <w:text/>
                                       </w:sdtPr>
+                                      <w:sdtEndPr/>
                                       <w:sdtContent>
                                         <w:p>
                                           <w:pPr>
@@ -330,6 +337,7 @@
                                         <w:dataBinding w:prefixMappings="xmlns:ns0='http://purl.org/dc/elements/1.1/' xmlns:ns1='http://schemas.openxmlformats.org/package/2006/metadata/core-properties' " w:xpath="/ns1:coreProperties[1]/ns0:creator[1]" w:storeItemID="{6C3C8BC8-F283-45AE-878A-BAB7291924A1}"/>
                                         <w:text/>
                                       </w:sdtPr>
+                                      <w:sdtEndPr/>
                                       <w:sdtContent>
                                         <w:p>
                                           <w:pPr>
@@ -367,6 +375,7 @@
                                           <w:dataBinding w:prefixMappings="xmlns:ns0='http://purl.org/dc/elements/1.1/' xmlns:ns1='http://schemas.openxmlformats.org/package/2006/metadata/core-properties' " w:xpath="/ns1:coreProperties[1]/ns1:category[1]" w:storeItemID="{6C3C8BC8-F283-45AE-878A-BAB7291924A1}"/>
                                           <w:text/>
                                         </w:sdtPr>
+                                        <w:sdtEndPr/>
                                         <w:sdtContent>
                                           <w:r>
                                             <w:rPr>
@@ -453,6 +462,11 @@
                                   <w:dataBinding w:prefixMappings="xmlns:ns0='http://purl.org/dc/elements/1.1/' xmlns:ns1='http://schemas.openxmlformats.org/package/2006/metadata/core-properties' " w:xpath="/ns1:coreProperties[1]/ns0:title[1]" w:storeItemID="{6C3C8BC8-F283-45AE-878A-BAB7291924A1}"/>
                                   <w:text/>
                                 </w:sdtPr>
+                                <w:sdtEndPr>
+                                  <w:rPr>
+                                    <w:rStyle w:val="TitleChar"/>
+                                  </w:rPr>
+                                </w:sdtEndPr>
                                 <w:sdtContent>
                                   <w:p>
                                     <w:pPr>
@@ -501,6 +515,7 @@
                                   <w:dataBinding w:prefixMappings="xmlns:ns0='http://purl.org/dc/elements/1.1/' xmlns:ns1='http://schemas.openxmlformats.org/package/2006/metadata/core-properties' " w:xpath="/ns1:coreProperties[1]/ns0:subject[1]" w:storeItemID="{6C3C8BC8-F283-45AE-878A-BAB7291924A1}"/>
                                   <w:text/>
                                 </w:sdtPr>
+                                <w:sdtEndPr/>
                                 <w:sdtContent>
                                   <w:p>
                                     <w:pPr>
@@ -541,6 +556,7 @@
                                   <w:dataBinding w:prefixMappings="xmlns:ns0='http://purl.org/dc/elements/1.1/' xmlns:ns1='http://schemas.openxmlformats.org/package/2006/metadata/core-properties' " w:xpath="/ns1:coreProperties[1]/ns0:creator[1]" w:storeItemID="{6C3C8BC8-F283-45AE-878A-BAB7291924A1}"/>
                                   <w:text/>
                                 </w:sdtPr>
+                                <w:sdtEndPr/>
                                 <w:sdtContent>
                                   <w:p>
                                     <w:pPr>
@@ -578,6 +594,7 @@
                                     <w:dataBinding w:prefixMappings="xmlns:ns0='http://purl.org/dc/elements/1.1/' xmlns:ns1='http://schemas.openxmlformats.org/package/2006/metadata/core-properties' " w:xpath="/ns1:coreProperties[1]/ns1:category[1]" w:storeItemID="{6C3C8BC8-F283-45AE-878A-BAB7291924A1}"/>
                                     <w:text/>
                                   </w:sdtPr>
+                                  <w:sdtEndPr/>
                                   <w:sdtContent>
                                     <w:r>
                                       <w:rPr>
@@ -624,6 +641,7 @@
           <w:docPartUnique/>
         </w:docPartObj>
       </w:sdtPr>
+      <w:sdtEndPr/>
       <w:sdtContent>
         <w:p>
           <w:pPr>
@@ -648,7 +666,13 @@
               <w:tab w:val="right" w:leader="dot" w:pos="9016"/>
             </w:tabs>
             <w:rPr>
+              <w:rFonts w:eastAsiaTheme="minorEastAsia"/>
               <w:noProof/>
+              <w:kern w:val="2"/>
+              <w:sz w:val="24"/>
+              <w:szCs w:val="24"/>
+              <w:lang w:eastAsia="en-ZA"/>
+              <w14:ligatures w14:val="standardContextual"/>
             </w:rPr>
           </w:pPr>
           <w:r>
@@ -660,7 +684,7 @@
           <w:r>
             <w:fldChar w:fldCharType="separate"/>
           </w:r>
-          <w:hyperlink w:anchor="_Toc218502206" w:history="1">
+          <w:hyperlink w:anchor="_Toc218611423" w:history="1">
             <w:r>
               <w:rPr>
                 <w:rStyle w:val="Hyperlink"/>
@@ -687,7 +711,7 @@
                 <w:noProof/>
                 <w:webHidden/>
               </w:rPr>
-              <w:instrText xml:space="preserve"> PAGEREF _Toc218502206 \h </w:instrText>
+              <w:instrText xml:space="preserve"> PAGEREF _Toc218611423 \h </w:instrText>
             </w:r>
             <w:r>
               <w:rPr>
@@ -725,10 +749,16 @@
               <w:tab w:val="right" w:leader="dot" w:pos="9016"/>
             </w:tabs>
             <w:rPr>
+              <w:rFonts w:eastAsiaTheme="minorEastAsia"/>
               <w:noProof/>
+              <w:kern w:val="2"/>
+              <w:sz w:val="24"/>
+              <w:szCs w:val="24"/>
+              <w:lang w:eastAsia="en-ZA"/>
+              <w14:ligatures w14:val="standardContextual"/>
             </w:rPr>
           </w:pPr>
-          <w:hyperlink w:anchor="_Toc218502207" w:history="1">
+          <w:hyperlink w:anchor="_Toc218611424" w:history="1">
             <w:r>
               <w:rPr>
                 <w:rStyle w:val="Hyperlink"/>
@@ -755,7 +785,7 @@
                 <w:noProof/>
                 <w:webHidden/>
               </w:rPr>
-              <w:instrText xml:space="preserve"> PAGEREF _Toc218502207 \h </w:instrText>
+              <w:instrText xml:space="preserve"> PAGEREF _Toc218611424 \h </w:instrText>
             </w:r>
             <w:r>
               <w:rPr>
@@ -775,7 +805,7 @@
                 <w:noProof/>
                 <w:webHidden/>
               </w:rPr>
-              <w:t>2</w:t>
+              <w:t>3</w:t>
             </w:r>
             <w:r>
               <w:rPr>
@@ -793,10 +823,16 @@
               <w:tab w:val="right" w:leader="dot" w:pos="9016"/>
             </w:tabs>
             <w:rPr>
+              <w:rFonts w:eastAsiaTheme="minorEastAsia"/>
               <w:noProof/>
+              <w:kern w:val="2"/>
+              <w:sz w:val="24"/>
+              <w:szCs w:val="24"/>
+              <w:lang w:eastAsia="en-ZA"/>
+              <w14:ligatures w14:val="standardContextual"/>
             </w:rPr>
           </w:pPr>
-          <w:hyperlink w:anchor="_Toc218502208" w:history="1">
+          <w:hyperlink w:anchor="_Toc218611425" w:history="1">
             <w:r>
               <w:rPr>
                 <w:rStyle w:val="Hyperlink"/>
@@ -823,7 +859,7 @@
                 <w:noProof/>
                 <w:webHidden/>
               </w:rPr>
-              <w:instrText xml:space="preserve"> PAGEREF _Toc218502208 \h </w:instrText>
+              <w:instrText xml:space="preserve"> PAGEREF _Toc218611425 \h </w:instrText>
             </w:r>
             <w:r>
               <w:rPr>
@@ -843,7 +879,229 @@
                 <w:noProof/>
                 <w:webHidden/>
               </w:rPr>
-              <w:t>2</w:t>
+              <w:t>3</w:t>
+            </w:r>
+            <w:r>
+              <w:rPr>
+                <w:noProof/>
+                <w:webHidden/>
+              </w:rPr>
+              <w:fldChar w:fldCharType="end"/>
+            </w:r>
+          </w:hyperlink>
+        </w:p>
+        <w:p>
+          <w:pPr>
+            <w:pStyle w:val="TOC1"/>
+            <w:tabs>
+              <w:tab w:val="right" w:leader="dot" w:pos="9016"/>
+            </w:tabs>
+            <w:rPr>
+              <w:rFonts w:eastAsiaTheme="minorEastAsia"/>
+              <w:noProof/>
+              <w:kern w:val="2"/>
+              <w:sz w:val="24"/>
+              <w:szCs w:val="24"/>
+              <w:lang w:eastAsia="en-ZA"/>
+              <w14:ligatures w14:val="standardContextual"/>
+            </w:rPr>
+          </w:pPr>
+          <w:hyperlink w:anchor="_Toc218611426" w:history="1">
+            <w:r>
+              <w:rPr>
+                <w:rStyle w:val="Hyperlink"/>
+                <w:noProof/>
+              </w:rPr>
+              <w:t>Core Results</w:t>
+            </w:r>
+            <w:r>
+              <w:rPr>
+                <w:noProof/>
+                <w:webHidden/>
+              </w:rPr>
+              <w:tab/>
+            </w:r>
+            <w:r>
+              <w:rPr>
+                <w:noProof/>
+                <w:webHidden/>
+              </w:rPr>
+              <w:fldChar w:fldCharType="begin"/>
+            </w:r>
+            <w:r>
+              <w:rPr>
+                <w:noProof/>
+                <w:webHidden/>
+              </w:rPr>
+              <w:instrText xml:space="preserve"> PAGEREF _Toc218611426 \h </w:instrText>
+            </w:r>
+            <w:r>
+              <w:rPr>
+                <w:noProof/>
+                <w:webHidden/>
+              </w:rPr>
+            </w:r>
+            <w:r>
+              <w:rPr>
+                <w:noProof/>
+                <w:webHidden/>
+              </w:rPr>
+              <w:fldChar w:fldCharType="separate"/>
+            </w:r>
+            <w:r>
+              <w:rPr>
+                <w:noProof/>
+                <w:webHidden/>
+              </w:rPr>
+              <w:t>4</w:t>
+            </w:r>
+            <w:r>
+              <w:rPr>
+                <w:noProof/>
+                <w:webHidden/>
+              </w:rPr>
+              <w:fldChar w:fldCharType="end"/>
+            </w:r>
+          </w:hyperlink>
+        </w:p>
+        <w:p>
+          <w:pPr>
+            <w:pStyle w:val="TOC1"/>
+            <w:tabs>
+              <w:tab w:val="right" w:leader="dot" w:pos="9016"/>
+            </w:tabs>
+            <w:rPr>
+              <w:rFonts w:eastAsiaTheme="minorEastAsia"/>
+              <w:noProof/>
+              <w:kern w:val="2"/>
+              <w:sz w:val="24"/>
+              <w:szCs w:val="24"/>
+              <w:lang w:eastAsia="en-ZA"/>
+              <w14:ligatures w14:val="standardContextual"/>
+            </w:rPr>
+          </w:pPr>
+          <w:hyperlink w:anchor="_Toc218611427" w:history="1">
+            <w:r>
+              <w:rPr>
+                <w:rStyle w:val="Hyperlink"/>
+                <w:noProof/>
+              </w:rPr>
+              <w:t>Speed vs Performance</w:t>
+            </w:r>
+            <w:r>
+              <w:rPr>
+                <w:noProof/>
+                <w:webHidden/>
+              </w:rPr>
+              <w:tab/>
+            </w:r>
+            <w:r>
+              <w:rPr>
+                <w:noProof/>
+                <w:webHidden/>
+              </w:rPr>
+              <w:fldChar w:fldCharType="begin"/>
+            </w:r>
+            <w:r>
+              <w:rPr>
+                <w:noProof/>
+                <w:webHidden/>
+              </w:rPr>
+              <w:instrText xml:space="preserve"> PAGEREF _Toc218611427 \h </w:instrText>
+            </w:r>
+            <w:r>
+              <w:rPr>
+                <w:noProof/>
+                <w:webHidden/>
+              </w:rPr>
+            </w:r>
+            <w:r>
+              <w:rPr>
+                <w:noProof/>
+                <w:webHidden/>
+              </w:rPr>
+              <w:fldChar w:fldCharType="separate"/>
+            </w:r>
+            <w:r>
+              <w:rPr>
+                <w:noProof/>
+                <w:webHidden/>
+              </w:rPr>
+              <w:t>4</w:t>
+            </w:r>
+            <w:r>
+              <w:rPr>
+                <w:noProof/>
+                <w:webHidden/>
+              </w:rPr>
+              <w:fldChar w:fldCharType="end"/>
+            </w:r>
+          </w:hyperlink>
+        </w:p>
+        <w:p>
+          <w:pPr>
+            <w:pStyle w:val="TOC1"/>
+            <w:tabs>
+              <w:tab w:val="right" w:leader="dot" w:pos="9016"/>
+            </w:tabs>
+            <w:rPr>
+              <w:rFonts w:eastAsiaTheme="minorEastAsia"/>
+              <w:noProof/>
+              <w:kern w:val="2"/>
+              <w:sz w:val="24"/>
+              <w:szCs w:val="24"/>
+              <w:lang w:eastAsia="en-ZA"/>
+              <w14:ligatures w14:val="standardContextual"/>
+            </w:rPr>
+          </w:pPr>
+          <w:hyperlink w:anchor="_Toc218611428" w:history="1">
+            <w:r>
+              <w:rPr>
+                <w:rStyle w:val="Hyperlink"/>
+                <w:noProof/>
+              </w:rPr>
+              <w:t>Limitations and Challenges</w:t>
+            </w:r>
+            <w:r>
+              <w:rPr>
+                <w:noProof/>
+                <w:webHidden/>
+              </w:rPr>
+              <w:tab/>
+            </w:r>
+            <w:r>
+              <w:rPr>
+                <w:noProof/>
+                <w:webHidden/>
+              </w:rPr>
+              <w:fldChar w:fldCharType="begin"/>
+            </w:r>
+            <w:r>
+              <w:rPr>
+                <w:noProof/>
+                <w:webHidden/>
+              </w:rPr>
+              <w:instrText xml:space="preserve"> PAGEREF _Toc218611428 \h </w:instrText>
+            </w:r>
+            <w:r>
+              <w:rPr>
+                <w:noProof/>
+                <w:webHidden/>
+              </w:rPr>
+            </w:r>
+            <w:r>
+              <w:rPr>
+                <w:noProof/>
+                <w:webHidden/>
+              </w:rPr>
+              <w:fldChar w:fldCharType="separate"/>
+            </w:r>
+            <w:r>
+              <w:rPr>
+                <w:noProof/>
+                <w:webHidden/>
+              </w:rPr>
+              <w:t>5</w:t>
             </w:r>
             <w:r>
               <w:rPr>
@@ -1332,6 +1590,17 @@
           <w:tab w:val="left" w:pos="6738"/>
         </w:tabs>
       </w:pPr>
+      <w:r>
+        <w:t xml:space="preserve">“As the </w:t>
+      </w:r>
+      <w:proofErr w:type="spellStart"/>
+      <w:r>
+        <w:t>RoBERTa</w:t>
+      </w:r>
+      <w:proofErr w:type="spellEnd"/>
+      <w:r>
+        <w:t xml:space="preserve"> emotion classifier predicts a more fine-grained set of affective categories than those present in the annotated dataset, its outputs were mapped into the six target emotions using a theoretically motivated many-to-one label collapse. This allowed fair comparison while preserving the strongest affective signal via maximum confidence aggregation.”</w:t>
+      </w:r>
     </w:p>
     <w:p>
       <w:pPr>
@@ -1342,12 +1611,447 @@
         </w:numPr>
         <w:ind w:left="432" w:hanging="432"/>
       </w:pPr>
-      <w:bookmarkStart w:id="0" w:name="_Toc218502206"/>
+      <w:bookmarkStart w:id="0" w:name="_Toc218611423"/>
       <w:r>
         <w:t>Dataset Composition</w:t>
       </w:r>
       <w:bookmarkEnd w:id="0"/>
     </w:p>
+    <w:tbl>
+      <w:tblPr>
+        <w:tblStyle w:val="TableGridLight"/>
+        <w:tblW w:w="0" w:type="auto"/>
+        <w:tblLook w:val="04A0" w:firstRow="1" w:lastRow="0" w:firstColumn="1" w:lastColumn="0" w:noHBand="0" w:noVBand="1"/>
+      </w:tblPr>
+      <w:tblGrid>
+        <w:gridCol w:w="2384"/>
+        <w:gridCol w:w="5092"/>
+      </w:tblGrid>
+      <w:tr>
+        <w:tc>
+          <w:tcPr>
+            <w:tcW w:w="0" w:type="auto"/>
+            <w:hideMark/>
+          </w:tcPr>
+          <w:p>
+            <w:pPr>
+              <w:spacing w:after="160" w:line="259" w:lineRule="auto"/>
+              <w:rPr>
+                <w:b/>
+                <w:bCs/>
+              </w:rPr>
+            </w:pPr>
+            <w:r>
+              <w:rPr>
+                <w:b/>
+                <w:bCs/>
+              </w:rPr>
+              <w:t>Aspect</w:t>
+            </w:r>
+          </w:p>
+        </w:tc>
+        <w:tc>
+          <w:tcPr>
+            <w:tcW w:w="0" w:type="auto"/>
+            <w:hideMark/>
+          </w:tcPr>
+          <w:p>
+            <w:pPr>
+              <w:spacing w:after="160" w:line="259" w:lineRule="auto"/>
+              <w:rPr>
+                <w:b/>
+                <w:bCs/>
+              </w:rPr>
+            </w:pPr>
+            <w:r>
+              <w:rPr>
+                <w:b/>
+                <w:bCs/>
+              </w:rPr>
+              <w:t>Description</w:t>
+            </w:r>
+          </w:p>
+        </w:tc>
+      </w:tr>
+      <w:tr>
+        <w:tc>
+          <w:tcPr>
+            <w:tcW w:w="0" w:type="auto"/>
+            <w:hideMark/>
+          </w:tcPr>
+          <w:p>
+            <w:pPr>
+              <w:spacing w:after="160" w:line="259" w:lineRule="auto"/>
+            </w:pPr>
+            <w:r>
+              <w:lastRenderedPageBreak/>
+              <w:t>Source dataset</w:t>
+            </w:r>
+          </w:p>
+        </w:tc>
+        <w:tc>
+          <w:tcPr>
+            <w:tcW w:w="0" w:type="auto"/>
+            <w:hideMark/>
+          </w:tcPr>
+          <w:p>
+            <w:pPr>
+              <w:spacing w:after="160" w:line="259" w:lineRule="auto"/>
+            </w:pPr>
+            <w:proofErr w:type="spellStart"/>
+            <w:r>
+              <w:t>GoEmotions</w:t>
+            </w:r>
+            <w:proofErr w:type="spellEnd"/>
+            <w:r>
+              <w:t xml:space="preserve"> (Reddit comments)</w:t>
+            </w:r>
+          </w:p>
+        </w:tc>
+      </w:tr>
+      <w:tr>
+        <w:tc>
+          <w:tcPr>
+            <w:tcW w:w="0" w:type="auto"/>
+            <w:hideMark/>
+          </w:tcPr>
+          <w:p>
+            <w:pPr>
+              <w:spacing w:after="160" w:line="259" w:lineRule="auto"/>
+            </w:pPr>
+            <w:r>
+              <w:t>Text type</w:t>
+            </w:r>
+          </w:p>
+        </w:tc>
+        <w:tc>
+          <w:tcPr>
+            <w:tcW w:w="0" w:type="auto"/>
+            <w:hideMark/>
+          </w:tcPr>
+          <w:p>
+            <w:pPr>
+              <w:spacing w:after="160" w:line="259" w:lineRule="auto"/>
+            </w:pPr>
+            <w:r>
+              <w:t>Short, informal, journaling-adjacent social text</w:t>
+            </w:r>
+          </w:p>
+        </w:tc>
+      </w:tr>
+      <w:tr>
+        <w:tc>
+          <w:tcPr>
+            <w:tcW w:w="0" w:type="auto"/>
+            <w:hideMark/>
+          </w:tcPr>
+          <w:p>
+            <w:pPr>
+              <w:spacing w:after="160" w:line="259" w:lineRule="auto"/>
+            </w:pPr>
+            <w:r>
+              <w:t>Initial label space</w:t>
+            </w:r>
+          </w:p>
+        </w:tc>
+        <w:tc>
+          <w:tcPr>
+            <w:tcW w:w="0" w:type="auto"/>
+            <w:hideMark/>
+          </w:tcPr>
+          <w:p>
+            <w:pPr>
+              <w:spacing w:after="160" w:line="259" w:lineRule="auto"/>
+            </w:pPr>
+            <w:r>
+              <w:t>27 fine-grained emotions + neutral</w:t>
+            </w:r>
+          </w:p>
+        </w:tc>
+      </w:tr>
+      <w:tr>
+        <w:tc>
+          <w:tcPr>
+            <w:tcW w:w="0" w:type="auto"/>
+            <w:hideMark/>
+          </w:tcPr>
+          <w:p>
+            <w:pPr>
+              <w:spacing w:after="160" w:line="259" w:lineRule="auto"/>
+            </w:pPr>
+            <w:r>
+              <w:t>Final emotion labels used</w:t>
+            </w:r>
+          </w:p>
+        </w:tc>
+        <w:tc>
+          <w:tcPr>
+            <w:tcW w:w="0" w:type="auto"/>
+            <w:hideMark/>
+          </w:tcPr>
+          <w:p>
+            <w:pPr>
+              <w:spacing w:after="160" w:line="259" w:lineRule="auto"/>
+            </w:pPr>
+            <w:r>
+              <w:rPr>
+                <w:b/>
+                <w:bCs/>
+              </w:rPr>
+              <w:t>anger, fear, joy, love, sadness, surprise</w:t>
+            </w:r>
+          </w:p>
+        </w:tc>
+      </w:tr>
+      <w:tr>
+        <w:tc>
+          <w:tcPr>
+            <w:tcW w:w="0" w:type="auto"/>
+            <w:hideMark/>
+          </w:tcPr>
+          <w:p>
+            <w:pPr>
+              <w:spacing w:after="160" w:line="259" w:lineRule="auto"/>
+            </w:pPr>
+            <w:r>
+              <w:t>Neutral handling</w:t>
+            </w:r>
+          </w:p>
+        </w:tc>
+        <w:tc>
+          <w:tcPr>
+            <w:tcW w:w="0" w:type="auto"/>
+            <w:hideMark/>
+          </w:tcPr>
+          <w:p>
+            <w:pPr>
+              <w:spacing w:after="160" w:line="259" w:lineRule="auto"/>
+            </w:pPr>
+            <w:r>
+              <w:t>Dropped (not supported by evaluated models)</w:t>
+            </w:r>
+          </w:p>
+        </w:tc>
+      </w:tr>
+      <w:tr>
+        <w:tc>
+          <w:tcPr>
+            <w:tcW w:w="0" w:type="auto"/>
+            <w:hideMark/>
+          </w:tcPr>
+          <w:p>
+            <w:pPr>
+              <w:spacing w:after="160" w:line="259" w:lineRule="auto"/>
+            </w:pPr>
+            <w:r>
+              <w:t>Task formulation</w:t>
+            </w:r>
+          </w:p>
+        </w:tc>
+        <w:tc>
+          <w:tcPr>
+            <w:tcW w:w="0" w:type="auto"/>
+            <w:hideMark/>
+          </w:tcPr>
+          <w:p>
+            <w:pPr>
+              <w:spacing w:after="160" w:line="259" w:lineRule="auto"/>
+            </w:pPr>
+            <w:r>
+              <w:t>Multi-label emotion classification</w:t>
+            </w:r>
+          </w:p>
+        </w:tc>
+      </w:tr>
+      <w:tr>
+        <w:tc>
+          <w:tcPr>
+            <w:tcW w:w="0" w:type="auto"/>
+            <w:hideMark/>
+          </w:tcPr>
+          <w:p>
+            <w:pPr>
+              <w:spacing w:after="160" w:line="259" w:lineRule="auto"/>
+            </w:pPr>
+            <w:r>
+              <w:t>Sample size</w:t>
+            </w:r>
+          </w:p>
+        </w:tc>
+        <w:tc>
+          <w:tcPr>
+            <w:tcW w:w="0" w:type="auto"/>
+            <w:hideMark/>
+          </w:tcPr>
+          <w:p>
+            <w:pPr>
+              <w:spacing w:after="160" w:line="259" w:lineRule="auto"/>
+            </w:pPr>
+            <w:r>
+              <w:t>~3,000 texts</w:t>
+            </w:r>
+          </w:p>
+        </w:tc>
+      </w:tr>
+      <w:tr>
+        <w:tc>
+          <w:tcPr>
+            <w:tcW w:w="0" w:type="auto"/>
+            <w:hideMark/>
+          </w:tcPr>
+          <w:p>
+            <w:pPr>
+              <w:spacing w:after="160" w:line="259" w:lineRule="auto"/>
+            </w:pPr>
+            <w:r>
+              <w:t>Class balance</w:t>
+            </w:r>
+          </w:p>
+        </w:tc>
+        <w:tc>
+          <w:tcPr>
+            <w:tcW w:w="0" w:type="auto"/>
+            <w:hideMark/>
+          </w:tcPr>
+          <w:p>
+            <w:pPr>
+              <w:spacing w:after="160" w:line="259" w:lineRule="auto"/>
+            </w:pPr>
+            <w:r>
+              <w:t xml:space="preserve">Roughly balanced via </w:t>
+            </w:r>
+            <w:proofErr w:type="spellStart"/>
+            <w:r>
+              <w:t>downsampling</w:t>
+            </w:r>
+            <w:proofErr w:type="spellEnd"/>
+            <w:r>
+              <w:t xml:space="preserve"> (not perfectly equal)</w:t>
+            </w:r>
+          </w:p>
+        </w:tc>
+      </w:tr>
+      <w:tr>
+        <w:tc>
+          <w:tcPr>
+            <w:tcW w:w="0" w:type="auto"/>
+            <w:hideMark/>
+          </w:tcPr>
+          <w:p>
+            <w:pPr>
+              <w:spacing w:after="160" w:line="259" w:lineRule="auto"/>
+            </w:pPr>
+            <w:r>
+              <w:t>Label encoding</w:t>
+            </w:r>
+          </w:p>
+        </w:tc>
+        <w:tc>
+          <w:tcPr>
+            <w:tcW w:w="0" w:type="auto"/>
+            <w:hideMark/>
+          </w:tcPr>
+          <w:p>
+            <w:pPr>
+              <w:spacing w:after="160" w:line="259" w:lineRule="auto"/>
+            </w:pPr>
+            <w:r>
+              <w:t>Binary indicators per emotion</w:t>
+            </w:r>
+          </w:p>
+        </w:tc>
+      </w:tr>
+      <w:tr>
+        <w:tc>
+          <w:tcPr>
+            <w:tcW w:w="0" w:type="auto"/>
+            <w:hideMark/>
+          </w:tcPr>
+          <w:p>
+            <w:pPr>
+              <w:spacing w:after="160" w:line="259" w:lineRule="auto"/>
+            </w:pPr>
+            <w:r>
+              <w:t>Preprocessing</w:t>
+            </w:r>
+          </w:p>
+        </w:tc>
+        <w:tc>
+          <w:tcPr>
+            <w:tcW w:w="0" w:type="auto"/>
+            <w:hideMark/>
+          </w:tcPr>
+          <w:p>
+            <w:pPr>
+              <w:spacing w:after="160" w:line="259" w:lineRule="auto"/>
+            </w:pPr>
+            <w:r>
+              <w:t>Text cleaning, label pruning, ontology alignment</w:t>
+            </w:r>
+          </w:p>
+        </w:tc>
+      </w:tr>
+      <w:tr>
+        <w:tc>
+          <w:tcPr>
+            <w:tcW w:w="0" w:type="auto"/>
+            <w:hideMark/>
+          </w:tcPr>
+          <w:p>
+            <w:pPr>
+              <w:spacing w:after="160" w:line="259" w:lineRule="auto"/>
+            </w:pPr>
+            <w:r>
+              <w:t>Train/test split</w:t>
+            </w:r>
+          </w:p>
+        </w:tc>
+        <w:tc>
+          <w:tcPr>
+            <w:tcW w:w="0" w:type="auto"/>
+            <w:hideMark/>
+          </w:tcPr>
+          <w:p>
+            <w:pPr>
+              <w:spacing w:after="160" w:line="259" w:lineRule="auto"/>
+            </w:pPr>
+            <w:r>
+              <w:t>Fixed evaluation set (no training performed)</w:t>
+            </w:r>
+          </w:p>
+        </w:tc>
+      </w:tr>
+      <w:tr>
+        <w:tc>
+          <w:tcPr>
+            <w:tcW w:w="0" w:type="auto"/>
+            <w:hideMark/>
+          </w:tcPr>
+          <w:p>
+            <w:pPr>
+              <w:spacing w:after="160" w:line="259" w:lineRule="auto"/>
+            </w:pPr>
+            <w:r>
+              <w:t>Reproducibility</w:t>
+            </w:r>
+          </w:p>
+        </w:tc>
+        <w:tc>
+          <w:tcPr>
+            <w:tcW w:w="0" w:type="auto"/>
+            <w:hideMark/>
+          </w:tcPr>
+          <w:p>
+            <w:pPr>
+              <w:spacing w:after="160" w:line="259" w:lineRule="auto"/>
+            </w:pPr>
+            <w:r>
+              <w:t>Fixed sample IDs saved and reused across models</w:t>
+            </w:r>
+          </w:p>
+        </w:tc>
+      </w:tr>
+    </w:tbl>
     <w:p/>
     <w:p>
       <w:pPr>
@@ -1358,13 +2062,38 @@
         </w:numPr>
         <w:ind w:left="432" w:hanging="432"/>
       </w:pPr>
-      <w:bookmarkStart w:id="1" w:name="_Toc218502207"/>
+      <w:bookmarkStart w:id="1" w:name="_Toc218611424"/>
       <w:r>
         <w:t>Model and Metric Motivation</w:t>
       </w:r>
       <w:bookmarkEnd w:id="1"/>
     </w:p>
-    <w:p/>
+    <w:p>
+      <w:r>
+        <w:t xml:space="preserve">Two pretrained transformer-based emotion classifiers were selected to establish baseline performance: </w:t>
+      </w:r>
+      <w:proofErr w:type="spellStart"/>
+      <w:r>
+        <w:t>DistilBERT</w:t>
+      </w:r>
+      <w:proofErr w:type="spellEnd"/>
+      <w:r>
+        <w:t xml:space="preserve">, a lightweight distilled model prioritising efficiency, and </w:t>
+      </w:r>
+      <w:proofErr w:type="spellStart"/>
+      <w:r>
+        <w:t>RoBERTa</w:t>
+      </w:r>
+      <w:proofErr w:type="spellEnd"/>
+      <w:r>
+        <w:t>, a larger and more expressive architecture commonly used for affective text analysis. These models represent a practical trade-off between computational cost and semantic capacity, aligning with the project’s aim of assessing feasibility rather than achieving state-of-the-art accuracy.</w:t>
+      </w:r>
+    </w:p>
+    <w:p>
+      <w:r>
+        <w:t>Evaluation employed micro- and macro-averaged precision, recall, and F1 scores to capture both overall system behaviour and performance on less frequent emotions. Macro F1 was treated as the primary headline metric, as it weights all emotions equally and highlights weaknesses in rare or ambiguous affective states. Per-emotion F1 scores were additionally reported to support qualitative interpretation and user-facing analysis.</w:t>
+      </w:r>
+    </w:p>
     <w:p>
       <w:pPr>
         <w:pStyle w:val="Heading1"/>
@@ -1374,20 +2103,1278 @@
         </w:numPr>
         <w:ind w:left="432" w:hanging="432"/>
       </w:pPr>
-      <w:bookmarkStart w:id="2" w:name="_Toc218502208"/>
-      <w:r>
-        <w:lastRenderedPageBreak/>
+      <w:bookmarkStart w:id="2" w:name="_Toc218611425"/>
+      <w:r>
         <w:t>Experimental Protocol</w:t>
       </w:r>
       <w:bookmarkEnd w:id="2"/>
     </w:p>
     <w:p>
       <w:pPr>
+        <w:numPr>
+          <w:ilvl w:val="0"/>
+          <w:numId w:val="13"/>
+        </w:numPr>
         <w:tabs>
           <w:tab w:val="left" w:pos="6738"/>
         </w:tabs>
       </w:pPr>
+      <w:r>
+        <w:t xml:space="preserve">Selected a fixed subset of ~3,000 </w:t>
+      </w:r>
+      <w:proofErr w:type="spellStart"/>
+      <w:r>
+        <w:t>GoEmotions</w:t>
+      </w:r>
+      <w:proofErr w:type="spellEnd"/>
+      <w:r>
+        <w:t xml:space="preserve"> samples suitable for journaling-style analysis</w:t>
+      </w:r>
     </w:p>
+    <w:p>
+      <w:pPr>
+        <w:numPr>
+          <w:ilvl w:val="0"/>
+          <w:numId w:val="13"/>
+        </w:numPr>
+        <w:tabs>
+          <w:tab w:val="left" w:pos="6738"/>
+        </w:tabs>
+      </w:pPr>
+      <w:r>
+        <w:t>Reduced the original label space to six core emotions based on model support</w:t>
+      </w:r>
+    </w:p>
+    <w:p>
+      <w:pPr>
+        <w:numPr>
+          <w:ilvl w:val="0"/>
+          <w:numId w:val="13"/>
+        </w:numPr>
+        <w:tabs>
+          <w:tab w:val="left" w:pos="6738"/>
+        </w:tabs>
+      </w:pPr>
+      <w:r>
+        <w:t>Removed neutral labels due to lack of model compatibility</w:t>
+      </w:r>
+    </w:p>
+    <w:p>
+      <w:pPr>
+        <w:numPr>
+          <w:ilvl w:val="0"/>
+          <w:numId w:val="13"/>
+        </w:numPr>
+        <w:tabs>
+          <w:tab w:val="left" w:pos="6738"/>
+        </w:tabs>
+      </w:pPr>
+      <w:r>
+        <w:t xml:space="preserve">Applied ontology alignment to map </w:t>
+      </w:r>
+      <w:proofErr w:type="spellStart"/>
+      <w:r>
+        <w:t>RoBERTa’s</w:t>
+      </w:r>
+      <w:proofErr w:type="spellEnd"/>
+      <w:r>
+        <w:t xml:space="preserve"> fine-grained predictions into the reduced label set</w:t>
+      </w:r>
+    </w:p>
+    <w:p>
+      <w:pPr>
+        <w:numPr>
+          <w:ilvl w:val="0"/>
+          <w:numId w:val="13"/>
+        </w:numPr>
+        <w:tabs>
+          <w:tab w:val="left" w:pos="6738"/>
+        </w:tabs>
+      </w:pPr>
+      <w:r>
+        <w:t xml:space="preserve">Ran zero-shot inference using pretrained </w:t>
+      </w:r>
+      <w:proofErr w:type="spellStart"/>
+      <w:r>
+        <w:t>DistilBERT</w:t>
+      </w:r>
+      <w:proofErr w:type="spellEnd"/>
+      <w:r>
+        <w:t xml:space="preserve"> and </w:t>
+      </w:r>
+      <w:proofErr w:type="spellStart"/>
+      <w:r>
+        <w:t>RoBERTa</w:t>
+      </w:r>
+      <w:proofErr w:type="spellEnd"/>
+      <w:r>
+        <w:t xml:space="preserve"> emotion classifiers</w:t>
+      </w:r>
+    </w:p>
+    <w:p>
+      <w:pPr>
+        <w:numPr>
+          <w:ilvl w:val="0"/>
+          <w:numId w:val="13"/>
+        </w:numPr>
+        <w:tabs>
+          <w:tab w:val="left" w:pos="6738"/>
+        </w:tabs>
+      </w:pPr>
+      <w:r>
+        <w:t>Recorded per-sample predicted labels and confidence scores</w:t>
+      </w:r>
+    </w:p>
+    <w:p>
+      <w:pPr>
+        <w:numPr>
+          <w:ilvl w:val="0"/>
+          <w:numId w:val="13"/>
+        </w:numPr>
+        <w:tabs>
+          <w:tab w:val="left" w:pos="6738"/>
+        </w:tabs>
+      </w:pPr>
+      <w:r>
+        <w:t>Applied a fixed confidence threshold of 0.5 for binary prediction</w:t>
+      </w:r>
+    </w:p>
+    <w:p>
+      <w:pPr>
+        <w:numPr>
+          <w:ilvl w:val="0"/>
+          <w:numId w:val="13"/>
+        </w:numPr>
+        <w:tabs>
+          <w:tab w:val="left" w:pos="6738"/>
+        </w:tabs>
+      </w:pPr>
+      <w:r>
+        <w:t>Computed micro- and macro-averaged precision, recall, and F1 scores</w:t>
+      </w:r>
+    </w:p>
+    <w:p>
+      <w:pPr>
+        <w:numPr>
+          <w:ilvl w:val="0"/>
+          <w:numId w:val="13"/>
+        </w:numPr>
+        <w:tabs>
+          <w:tab w:val="left" w:pos="6738"/>
+        </w:tabs>
+      </w:pPr>
+      <w:r>
+        <w:lastRenderedPageBreak/>
+        <w:t>Generated per-emotion F1 scores to analyse strengths and weaknesses</w:t>
+      </w:r>
+    </w:p>
+    <w:p>
+      <w:pPr>
+        <w:numPr>
+          <w:ilvl w:val="0"/>
+          <w:numId w:val="13"/>
+        </w:numPr>
+        <w:tabs>
+          <w:tab w:val="left" w:pos="6738"/>
+        </w:tabs>
+      </w:pPr>
+      <w:r>
+        <w:t>Logged inference timing metrics on CPU without optimisation</w:t>
+      </w:r>
+    </w:p>
+    <w:p>
+      <w:pPr>
+        <w:numPr>
+          <w:ilvl w:val="0"/>
+          <w:numId w:val="13"/>
+        </w:numPr>
+        <w:tabs>
+          <w:tab w:val="left" w:pos="6738"/>
+        </w:tabs>
+      </w:pPr>
+      <w:r>
+        <w:t>Compared models using identical data, thresholds, and evaluation procedures</w:t>
+      </w:r>
+    </w:p>
+    <w:p>
+      <w:pPr>
+        <w:pStyle w:val="Heading1"/>
+        <w:numPr>
+          <w:ilvl w:val="0"/>
+          <w:numId w:val="0"/>
+        </w:numPr>
+        <w:ind w:left="432" w:hanging="432"/>
+      </w:pPr>
+      <w:bookmarkStart w:id="3" w:name="_Toc218611426"/>
+      <w:r>
+        <w:t>Core Results</w:t>
+      </w:r>
+      <w:bookmarkEnd w:id="3"/>
+    </w:p>
+    <w:tbl>
+      <w:tblPr>
+        <w:tblStyle w:val="TableGridLight"/>
+        <w:tblW w:w="0" w:type="auto"/>
+        <w:tblLook w:val="04A0" w:firstRow="1" w:lastRow="0" w:firstColumn="1" w:lastColumn="0" w:noHBand="0" w:noVBand="1"/>
+      </w:tblPr>
+      <w:tblGrid>
+        <w:gridCol w:w="1235"/>
+        <w:gridCol w:w="1600"/>
+        <w:gridCol w:w="1315"/>
+        <w:gridCol w:w="1034"/>
+        <w:gridCol w:w="1565"/>
+        <w:gridCol w:w="1276"/>
+        <w:gridCol w:w="991"/>
+      </w:tblGrid>
+      <w:tr>
+        <w:tc>
+          <w:tcPr>
+            <w:tcW w:w="0" w:type="auto"/>
+            <w:hideMark/>
+          </w:tcPr>
+          <w:p>
+            <w:pPr>
+              <w:spacing w:after="160" w:line="259" w:lineRule="auto"/>
+              <w:rPr>
+                <w:b/>
+                <w:bCs/>
+              </w:rPr>
+            </w:pPr>
+            <w:r>
+              <w:rPr>
+                <w:b/>
+                <w:bCs/>
+              </w:rPr>
+              <w:t>Model</w:t>
+            </w:r>
+          </w:p>
+        </w:tc>
+        <w:tc>
+          <w:tcPr>
+            <w:tcW w:w="0" w:type="auto"/>
+            <w:hideMark/>
+          </w:tcPr>
+          <w:p>
+            <w:pPr>
+              <w:spacing w:after="160" w:line="259" w:lineRule="auto"/>
+              <w:rPr>
+                <w:b/>
+                <w:bCs/>
+              </w:rPr>
+            </w:pPr>
+            <w:r>
+              <w:rPr>
+                <w:b/>
+                <w:bCs/>
+              </w:rPr>
+              <w:t>Macro Precision</w:t>
+            </w:r>
+          </w:p>
+        </w:tc>
+        <w:tc>
+          <w:tcPr>
+            <w:tcW w:w="0" w:type="auto"/>
+            <w:hideMark/>
+          </w:tcPr>
+          <w:p>
+            <w:pPr>
+              <w:spacing w:after="160" w:line="259" w:lineRule="auto"/>
+              <w:rPr>
+                <w:b/>
+                <w:bCs/>
+              </w:rPr>
+            </w:pPr>
+            <w:r>
+              <w:rPr>
+                <w:b/>
+                <w:bCs/>
+              </w:rPr>
+              <w:t>Macro Recall</w:t>
+            </w:r>
+          </w:p>
+        </w:tc>
+        <w:tc>
+          <w:tcPr>
+            <w:tcW w:w="0" w:type="auto"/>
+            <w:hideMark/>
+          </w:tcPr>
+          <w:p>
+            <w:pPr>
+              <w:spacing w:after="160" w:line="259" w:lineRule="auto"/>
+              <w:rPr>
+                <w:b/>
+                <w:bCs/>
+              </w:rPr>
+            </w:pPr>
+            <w:r>
+              <w:rPr>
+                <w:b/>
+                <w:bCs/>
+              </w:rPr>
+              <w:t>Macro F1</w:t>
+            </w:r>
+          </w:p>
+        </w:tc>
+        <w:tc>
+          <w:tcPr>
+            <w:tcW w:w="0" w:type="auto"/>
+            <w:hideMark/>
+          </w:tcPr>
+          <w:p>
+            <w:pPr>
+              <w:spacing w:after="160" w:line="259" w:lineRule="auto"/>
+              <w:rPr>
+                <w:b/>
+                <w:bCs/>
+              </w:rPr>
+            </w:pPr>
+            <w:r>
+              <w:rPr>
+                <w:b/>
+                <w:bCs/>
+              </w:rPr>
+              <w:t>Micro Precision</w:t>
+            </w:r>
+          </w:p>
+        </w:tc>
+        <w:tc>
+          <w:tcPr>
+            <w:tcW w:w="0" w:type="auto"/>
+            <w:hideMark/>
+          </w:tcPr>
+          <w:p>
+            <w:pPr>
+              <w:spacing w:after="160" w:line="259" w:lineRule="auto"/>
+              <w:rPr>
+                <w:b/>
+                <w:bCs/>
+              </w:rPr>
+            </w:pPr>
+            <w:r>
+              <w:rPr>
+                <w:b/>
+                <w:bCs/>
+              </w:rPr>
+              <w:t>Micro Recall</w:t>
+            </w:r>
+          </w:p>
+        </w:tc>
+        <w:tc>
+          <w:tcPr>
+            <w:tcW w:w="0" w:type="auto"/>
+            <w:hideMark/>
+          </w:tcPr>
+          <w:p>
+            <w:pPr>
+              <w:spacing w:after="160" w:line="259" w:lineRule="auto"/>
+              <w:rPr>
+                <w:b/>
+                <w:bCs/>
+              </w:rPr>
+            </w:pPr>
+            <w:r>
+              <w:rPr>
+                <w:b/>
+                <w:bCs/>
+              </w:rPr>
+              <w:t>Micro F1</w:t>
+            </w:r>
+          </w:p>
+        </w:tc>
+      </w:tr>
+      <w:tr>
+        <w:tc>
+          <w:tcPr>
+            <w:tcW w:w="0" w:type="auto"/>
+            <w:hideMark/>
+          </w:tcPr>
+          <w:p>
+            <w:pPr>
+              <w:spacing w:after="160" w:line="259" w:lineRule="auto"/>
+            </w:pPr>
+            <w:proofErr w:type="spellStart"/>
+            <w:r>
+              <w:t>DistilBERT</w:t>
+            </w:r>
+            <w:proofErr w:type="spellEnd"/>
+          </w:p>
+        </w:tc>
+        <w:tc>
+          <w:tcPr>
+            <w:tcW w:w="0" w:type="auto"/>
+            <w:hideMark/>
+          </w:tcPr>
+          <w:p>
+            <w:pPr>
+              <w:spacing w:after="160" w:line="259" w:lineRule="auto"/>
+            </w:pPr>
+            <w:r>
+              <w:t>0.41</w:t>
+            </w:r>
+          </w:p>
+        </w:tc>
+        <w:tc>
+          <w:tcPr>
+            <w:tcW w:w="0" w:type="auto"/>
+            <w:hideMark/>
+          </w:tcPr>
+          <w:p>
+            <w:pPr>
+              <w:spacing w:after="160" w:line="259" w:lineRule="auto"/>
+            </w:pPr>
+            <w:r>
+              <w:t>0.61</w:t>
+            </w:r>
+          </w:p>
+        </w:tc>
+        <w:tc>
+          <w:tcPr>
+            <w:tcW w:w="0" w:type="auto"/>
+            <w:hideMark/>
+          </w:tcPr>
+          <w:p>
+            <w:pPr>
+              <w:spacing w:after="160" w:line="259" w:lineRule="auto"/>
+            </w:pPr>
+            <w:r>
+              <w:rPr>
+                <w:b/>
+                <w:bCs/>
+              </w:rPr>
+              <w:t>0.44</w:t>
+            </w:r>
+          </w:p>
+        </w:tc>
+        <w:tc>
+          <w:tcPr>
+            <w:tcW w:w="0" w:type="auto"/>
+            <w:hideMark/>
+          </w:tcPr>
+          <w:p>
+            <w:pPr>
+              <w:spacing w:after="160" w:line="259" w:lineRule="auto"/>
+            </w:pPr>
+            <w:r>
+              <w:t>0.36</w:t>
+            </w:r>
+          </w:p>
+        </w:tc>
+        <w:tc>
+          <w:tcPr>
+            <w:tcW w:w="0" w:type="auto"/>
+            <w:hideMark/>
+          </w:tcPr>
+          <w:p>
+            <w:pPr>
+              <w:spacing w:after="160" w:line="259" w:lineRule="auto"/>
+            </w:pPr>
+            <w:r>
+              <w:t>0.63</w:t>
+            </w:r>
+          </w:p>
+        </w:tc>
+        <w:tc>
+          <w:tcPr>
+            <w:tcW w:w="0" w:type="auto"/>
+            <w:hideMark/>
+          </w:tcPr>
+          <w:p>
+            <w:pPr>
+              <w:spacing w:after="160" w:line="259" w:lineRule="auto"/>
+            </w:pPr>
+            <w:r>
+              <w:t>0.46</w:t>
+            </w:r>
+          </w:p>
+        </w:tc>
+      </w:tr>
+      <w:tr>
+        <w:tc>
+          <w:tcPr>
+            <w:tcW w:w="0" w:type="auto"/>
+            <w:hideMark/>
+          </w:tcPr>
+          <w:p>
+            <w:pPr>
+              <w:spacing w:after="160" w:line="259" w:lineRule="auto"/>
+            </w:pPr>
+            <w:proofErr w:type="spellStart"/>
+            <w:r>
+              <w:t>RoBERTa</w:t>
+            </w:r>
+            <w:proofErr w:type="spellEnd"/>
+          </w:p>
+        </w:tc>
+        <w:tc>
+          <w:tcPr>
+            <w:tcW w:w="0" w:type="auto"/>
+            <w:hideMark/>
+          </w:tcPr>
+          <w:p>
+            <w:pPr>
+              <w:spacing w:after="160" w:line="259" w:lineRule="auto"/>
+            </w:pPr>
+            <w:r>
+              <w:t>0.59</w:t>
+            </w:r>
+          </w:p>
+        </w:tc>
+        <w:tc>
+          <w:tcPr>
+            <w:tcW w:w="0" w:type="auto"/>
+            <w:hideMark/>
+          </w:tcPr>
+          <w:p>
+            <w:pPr>
+              <w:spacing w:after="160" w:line="259" w:lineRule="auto"/>
+            </w:pPr>
+            <w:r>
+              <w:t>0.66</w:t>
+            </w:r>
+          </w:p>
+        </w:tc>
+        <w:tc>
+          <w:tcPr>
+            <w:tcW w:w="0" w:type="auto"/>
+            <w:hideMark/>
+          </w:tcPr>
+          <w:p>
+            <w:pPr>
+              <w:spacing w:after="160" w:line="259" w:lineRule="auto"/>
+            </w:pPr>
+            <w:r>
+              <w:rPr>
+                <w:b/>
+                <w:bCs/>
+              </w:rPr>
+              <w:t>0.57</w:t>
+            </w:r>
+          </w:p>
+        </w:tc>
+        <w:tc>
+          <w:tcPr>
+            <w:tcW w:w="0" w:type="auto"/>
+            <w:hideMark/>
+          </w:tcPr>
+          <w:p>
+            <w:pPr>
+              <w:spacing w:after="160" w:line="259" w:lineRule="auto"/>
+            </w:pPr>
+            <w:r>
+              <w:t>0.52</w:t>
+            </w:r>
+          </w:p>
+        </w:tc>
+        <w:tc>
+          <w:tcPr>
+            <w:tcW w:w="0" w:type="auto"/>
+            <w:hideMark/>
+          </w:tcPr>
+          <w:p>
+            <w:pPr>
+              <w:spacing w:after="160" w:line="259" w:lineRule="auto"/>
+            </w:pPr>
+            <w:r>
+              <w:t>0.69</w:t>
+            </w:r>
+          </w:p>
+        </w:tc>
+        <w:tc>
+          <w:tcPr>
+            <w:tcW w:w="0" w:type="auto"/>
+            <w:hideMark/>
+          </w:tcPr>
+          <w:p>
+            <w:pPr>
+              <w:spacing w:after="160" w:line="259" w:lineRule="auto"/>
+            </w:pPr>
+            <w:r>
+              <w:t>0.60</w:t>
+            </w:r>
+          </w:p>
+        </w:tc>
+      </w:tr>
+    </w:tbl>
+    <w:p/>
+    <w:p>
+      <w:r>
+        <w:t>Per emotion performance:</w:t>
+      </w:r>
+    </w:p>
+    <w:p>
+      <w:proofErr w:type="spellStart"/>
+      <w:r>
+        <w:rPr>
+          <w:b/>
+          <w:bCs/>
+        </w:rPr>
+        <w:t>DistilBERT</w:t>
+      </w:r>
+      <w:proofErr w:type="spellEnd"/>
+    </w:p>
+    <w:p>
+      <w:pPr>
+        <w:numPr>
+          <w:ilvl w:val="0"/>
+          <w:numId w:val="14"/>
+        </w:numPr>
+      </w:pPr>
+      <w:r>
+        <w:t xml:space="preserve">Strong recall for </w:t>
+      </w:r>
+      <w:r>
+        <w:rPr>
+          <w:b/>
+          <w:bCs/>
+        </w:rPr>
+        <w:t>joy</w:t>
+      </w:r>
+      <w:r>
+        <w:t xml:space="preserve"> and </w:t>
+      </w:r>
+      <w:r>
+        <w:rPr>
+          <w:b/>
+          <w:bCs/>
+        </w:rPr>
+        <w:t>anger</w:t>
+      </w:r>
+      <w:r>
+        <w:t>, but low precision → tendency to over-predict</w:t>
+      </w:r>
+    </w:p>
+    <w:p>
+      <w:pPr>
+        <w:numPr>
+          <w:ilvl w:val="0"/>
+          <w:numId w:val="14"/>
+        </w:numPr>
+      </w:pPr>
+      <w:r>
+        <w:t xml:space="preserve">Weak performance on </w:t>
+      </w:r>
+      <w:r>
+        <w:rPr>
+          <w:b/>
+          <w:bCs/>
+        </w:rPr>
+        <w:t>surprise</w:t>
+      </w:r>
+      <w:r>
+        <w:t xml:space="preserve"> and </w:t>
+      </w:r>
+      <w:r>
+        <w:rPr>
+          <w:b/>
+          <w:bCs/>
+        </w:rPr>
+        <w:t>fear</w:t>
+      </w:r>
+      <w:r>
+        <w:t>, suggesting difficulty with subtle affect</w:t>
+      </w:r>
+    </w:p>
+    <w:p>
+      <w:pPr>
+        <w:numPr>
+          <w:ilvl w:val="0"/>
+          <w:numId w:val="14"/>
+        </w:numPr>
+      </w:pPr>
+      <w:r>
+        <w:t xml:space="preserve">Best-performing emotions: </w:t>
+      </w:r>
+      <w:r>
+        <w:rPr>
+          <w:b/>
+          <w:bCs/>
+        </w:rPr>
+        <w:t>sadness</w:t>
+      </w:r>
+      <w:r>
+        <w:t xml:space="preserve"> and </w:t>
+      </w:r>
+      <w:r>
+        <w:rPr>
+          <w:b/>
+          <w:bCs/>
+        </w:rPr>
+        <w:t>love</w:t>
+      </w:r>
+    </w:p>
+    <w:p>
+      <w:pPr>
+        <w:numPr>
+          <w:ilvl w:val="0"/>
+          <w:numId w:val="14"/>
+        </w:numPr>
+      </w:pPr>
+      <w:r>
+        <w:t xml:space="preserve">Overall behaviour: </w:t>
+      </w:r>
+      <w:r>
+        <w:rPr>
+          <w:i/>
+          <w:iCs/>
+        </w:rPr>
+        <w:t>high sensitivity, low calibration</w:t>
+      </w:r>
+    </w:p>
+    <w:p>
+      <w:proofErr w:type="spellStart"/>
+      <w:r>
+        <w:t>RoBERTa</w:t>
+      </w:r>
+      <w:proofErr w:type="spellEnd"/>
+    </w:p>
+    <w:p>
+      <w:pPr>
+        <w:numPr>
+          <w:ilvl w:val="0"/>
+          <w:numId w:val="15"/>
+        </w:numPr>
+      </w:pPr>
+      <w:r>
+        <w:t>Consistent improvements across all emotions</w:t>
+      </w:r>
+    </w:p>
+    <w:p>
+      <w:pPr>
+        <w:numPr>
+          <w:ilvl w:val="0"/>
+          <w:numId w:val="15"/>
+        </w:numPr>
+      </w:pPr>
+      <w:r>
+        <w:t xml:space="preserve">Strongest performance on </w:t>
+      </w:r>
+      <w:r>
+        <w:rPr>
+          <w:b/>
+          <w:bCs/>
+        </w:rPr>
+        <w:t>love</w:t>
+      </w:r>
+      <w:r>
+        <w:t xml:space="preserve"> (F1 = 0.72) and </w:t>
+      </w:r>
+      <w:r>
+        <w:rPr>
+          <w:b/>
+          <w:bCs/>
+        </w:rPr>
+        <w:t>sadness</w:t>
+      </w:r>
+    </w:p>
+    <w:p>
+      <w:pPr>
+        <w:numPr>
+          <w:ilvl w:val="0"/>
+          <w:numId w:val="15"/>
+        </w:numPr>
+      </w:pPr>
+      <w:r>
+        <w:t>Improved balance between precision and recall</w:t>
+      </w:r>
+    </w:p>
+    <w:p>
+      <w:pPr>
+        <w:numPr>
+          <w:ilvl w:val="0"/>
+          <w:numId w:val="15"/>
+        </w:numPr>
+      </w:pPr>
+      <w:r>
+        <w:t xml:space="preserve">Persistent difficulty with </w:t>
+      </w:r>
+      <w:r>
+        <w:rPr>
+          <w:b/>
+          <w:bCs/>
+        </w:rPr>
+        <w:t>fear</w:t>
+      </w:r>
+      <w:r>
+        <w:t>, reflecting ambiguity in emotional expression</w:t>
+      </w:r>
+    </w:p>
+    <w:p>
+      <w:pPr>
+        <w:numPr>
+          <w:ilvl w:val="0"/>
+          <w:numId w:val="15"/>
+        </w:numPr>
+      </w:pPr>
+      <w:r>
+        <w:t xml:space="preserve">Overall behaviour: </w:t>
+      </w:r>
+      <w:r>
+        <w:rPr>
+          <w:i/>
+          <w:iCs/>
+        </w:rPr>
+        <w:t>more selective, better semantic grounding</w:t>
+      </w:r>
+    </w:p>
+    <w:p>
+      <w:pPr>
+        <w:pStyle w:val="Heading1"/>
+        <w:numPr>
+          <w:ilvl w:val="0"/>
+          <w:numId w:val="0"/>
+        </w:numPr>
+        <w:ind w:left="432" w:hanging="432"/>
+      </w:pPr>
+      <w:bookmarkStart w:id="4" w:name="_Toc218611427"/>
+      <w:r>
+        <w:t>Speed vs Performance</w:t>
+      </w:r>
+      <w:bookmarkEnd w:id="4"/>
+    </w:p>
+    <w:tbl>
+      <w:tblPr>
+        <w:tblStyle w:val="TableGridLight"/>
+        <w:tblW w:w="0" w:type="auto"/>
+        <w:tblLook w:val="04A0" w:firstRow="1" w:lastRow="0" w:firstColumn="1" w:lastColumn="0" w:noHBand="0" w:noVBand="1"/>
+      </w:tblPr>
+      <w:tblGrid>
+        <w:gridCol w:w="1234"/>
+        <w:gridCol w:w="993"/>
+        <w:gridCol w:w="860"/>
+        <w:gridCol w:w="1200"/>
+        <w:gridCol w:w="1573"/>
+        <w:gridCol w:w="2542"/>
+      </w:tblGrid>
+      <w:tr>
+        <w:tc>
+          <w:tcPr>
+            <w:tcW w:w="0" w:type="auto"/>
+            <w:hideMark/>
+          </w:tcPr>
+          <w:p>
+            <w:pPr>
+              <w:spacing w:after="160" w:line="259" w:lineRule="auto"/>
+              <w:rPr>
+                <w:b/>
+                <w:bCs/>
+              </w:rPr>
+            </w:pPr>
+            <w:r>
+              <w:rPr>
+                <w:b/>
+                <w:bCs/>
+              </w:rPr>
+              <w:t>Model</w:t>
+            </w:r>
+          </w:p>
+        </w:tc>
+        <w:tc>
+          <w:tcPr>
+            <w:tcW w:w="0" w:type="auto"/>
+            <w:hideMark/>
+          </w:tcPr>
+          <w:p>
+            <w:pPr>
+              <w:spacing w:after="160" w:line="259" w:lineRule="auto"/>
+              <w:rPr>
+                <w:b/>
+                <w:bCs/>
+              </w:rPr>
+            </w:pPr>
+            <w:r>
+              <w:rPr>
+                <w:b/>
+                <w:bCs/>
+              </w:rPr>
+              <w:t>Samples</w:t>
+            </w:r>
+          </w:p>
+        </w:tc>
+        <w:tc>
+          <w:tcPr>
+            <w:tcW w:w="0" w:type="auto"/>
+            <w:hideMark/>
+          </w:tcPr>
+          <w:p>
+            <w:pPr>
+              <w:spacing w:after="160" w:line="259" w:lineRule="auto"/>
+              <w:rPr>
+                <w:b/>
+                <w:bCs/>
+              </w:rPr>
+            </w:pPr>
+            <w:r>
+              <w:rPr>
+                <w:b/>
+                <w:bCs/>
+              </w:rPr>
+              <w:t>Device</w:t>
+            </w:r>
+          </w:p>
+        </w:tc>
+        <w:tc>
+          <w:tcPr>
+            <w:tcW w:w="0" w:type="auto"/>
+            <w:hideMark/>
+          </w:tcPr>
+          <w:p>
+            <w:pPr>
+              <w:spacing w:after="160" w:line="259" w:lineRule="auto"/>
+              <w:rPr>
+                <w:b/>
+                <w:bCs/>
+              </w:rPr>
+            </w:pPr>
+            <w:r>
+              <w:rPr>
+                <w:b/>
+                <w:bCs/>
+              </w:rPr>
+              <w:t>Batch Size</w:t>
+            </w:r>
+          </w:p>
+        </w:tc>
+        <w:tc>
+          <w:tcPr>
+            <w:tcW w:w="0" w:type="auto"/>
+            <w:hideMark/>
+          </w:tcPr>
+          <w:p>
+            <w:pPr>
+              <w:spacing w:after="160" w:line="259" w:lineRule="auto"/>
+              <w:rPr>
+                <w:b/>
+                <w:bCs/>
+              </w:rPr>
+            </w:pPr>
+            <w:r>
+              <w:rPr>
+                <w:b/>
+                <w:bCs/>
+              </w:rPr>
+              <w:t>Total Time (s)</w:t>
+            </w:r>
+          </w:p>
+        </w:tc>
+        <w:tc>
+          <w:tcPr>
+            <w:tcW w:w="0" w:type="auto"/>
+            <w:hideMark/>
+          </w:tcPr>
+          <w:p>
+            <w:pPr>
+              <w:spacing w:after="160" w:line="259" w:lineRule="auto"/>
+              <w:rPr>
+                <w:b/>
+                <w:bCs/>
+              </w:rPr>
+            </w:pPr>
+            <w:proofErr w:type="spellStart"/>
+            <w:r>
+              <w:rPr>
+                <w:b/>
+                <w:bCs/>
+              </w:rPr>
+              <w:t>Avg</w:t>
+            </w:r>
+            <w:proofErr w:type="spellEnd"/>
+            <w:r>
+              <w:rPr>
+                <w:b/>
+                <w:bCs/>
+              </w:rPr>
+              <w:t xml:space="preserve"> Time / Sample (</w:t>
+            </w:r>
+            <w:proofErr w:type="spellStart"/>
+            <w:r>
+              <w:rPr>
+                <w:b/>
+                <w:bCs/>
+              </w:rPr>
+              <w:t>ms</w:t>
+            </w:r>
+            <w:proofErr w:type="spellEnd"/>
+            <w:r>
+              <w:rPr>
+                <w:b/>
+                <w:bCs/>
+              </w:rPr>
+              <w:t>)</w:t>
+            </w:r>
+          </w:p>
+        </w:tc>
+      </w:tr>
+      <w:tr>
+        <w:tc>
+          <w:tcPr>
+            <w:tcW w:w="0" w:type="auto"/>
+            <w:hideMark/>
+          </w:tcPr>
+          <w:p>
+            <w:pPr>
+              <w:spacing w:after="160" w:line="259" w:lineRule="auto"/>
+            </w:pPr>
+            <w:proofErr w:type="spellStart"/>
+            <w:r>
+              <w:t>DistilBERT</w:t>
+            </w:r>
+            <w:proofErr w:type="spellEnd"/>
+          </w:p>
+        </w:tc>
+        <w:tc>
+          <w:tcPr>
+            <w:tcW w:w="0" w:type="auto"/>
+            <w:hideMark/>
+          </w:tcPr>
+          <w:p>
+            <w:pPr>
+              <w:spacing w:after="160" w:line="259" w:lineRule="auto"/>
+            </w:pPr>
+            <w:r>
+              <w:t>3,000</w:t>
+            </w:r>
+          </w:p>
+        </w:tc>
+        <w:tc>
+          <w:tcPr>
+            <w:tcW w:w="0" w:type="auto"/>
+            <w:hideMark/>
+          </w:tcPr>
+          <w:p>
+            <w:pPr>
+              <w:spacing w:after="160" w:line="259" w:lineRule="auto"/>
+            </w:pPr>
+            <w:r>
+              <w:t>CPU</w:t>
+            </w:r>
+          </w:p>
+        </w:tc>
+        <w:tc>
+          <w:tcPr>
+            <w:tcW w:w="0" w:type="auto"/>
+            <w:hideMark/>
+          </w:tcPr>
+          <w:p>
+            <w:pPr>
+              <w:spacing w:after="160" w:line="259" w:lineRule="auto"/>
+            </w:pPr>
+            <w:r>
+              <w:t>16</w:t>
+            </w:r>
+          </w:p>
+        </w:tc>
+        <w:tc>
+          <w:tcPr>
+            <w:tcW w:w="0" w:type="auto"/>
+            <w:hideMark/>
+          </w:tcPr>
+          <w:p>
+            <w:pPr>
+              <w:spacing w:after="160" w:line="259" w:lineRule="auto"/>
+            </w:pPr>
+            <w:r>
+              <w:t>184.2</w:t>
+            </w:r>
+          </w:p>
+        </w:tc>
+        <w:tc>
+          <w:tcPr>
+            <w:tcW w:w="0" w:type="auto"/>
+            <w:hideMark/>
+          </w:tcPr>
+          <w:p>
+            <w:pPr>
+              <w:spacing w:after="160" w:line="259" w:lineRule="auto"/>
+            </w:pPr>
+            <w:r>
+              <w:rPr>
+                <w:b/>
+                <w:bCs/>
+              </w:rPr>
+              <w:t>61.4</w:t>
+            </w:r>
+          </w:p>
+        </w:tc>
+      </w:tr>
+      <w:tr>
+        <w:tc>
+          <w:tcPr>
+            <w:tcW w:w="0" w:type="auto"/>
+            <w:hideMark/>
+          </w:tcPr>
+          <w:p>
+            <w:pPr>
+              <w:spacing w:after="160" w:line="259" w:lineRule="auto"/>
+            </w:pPr>
+            <w:proofErr w:type="spellStart"/>
+            <w:r>
+              <w:t>RoBERTa</w:t>
+            </w:r>
+            <w:proofErr w:type="spellEnd"/>
+          </w:p>
+        </w:tc>
+        <w:tc>
+          <w:tcPr>
+            <w:tcW w:w="0" w:type="auto"/>
+            <w:hideMark/>
+          </w:tcPr>
+          <w:p>
+            <w:pPr>
+              <w:spacing w:after="160" w:line="259" w:lineRule="auto"/>
+            </w:pPr>
+            <w:r>
+              <w:t>3,000</w:t>
+            </w:r>
+          </w:p>
+        </w:tc>
+        <w:tc>
+          <w:tcPr>
+            <w:tcW w:w="0" w:type="auto"/>
+            <w:hideMark/>
+          </w:tcPr>
+          <w:p>
+            <w:pPr>
+              <w:spacing w:after="160" w:line="259" w:lineRule="auto"/>
+            </w:pPr>
+            <w:r>
+              <w:t>CPU</w:t>
+            </w:r>
+          </w:p>
+        </w:tc>
+        <w:tc>
+          <w:tcPr>
+            <w:tcW w:w="0" w:type="auto"/>
+            <w:hideMark/>
+          </w:tcPr>
+          <w:p>
+            <w:pPr>
+              <w:spacing w:after="160" w:line="259" w:lineRule="auto"/>
+            </w:pPr>
+            <w:r>
+              <w:t>16</w:t>
+            </w:r>
+          </w:p>
+        </w:tc>
+        <w:tc>
+          <w:tcPr>
+            <w:tcW w:w="0" w:type="auto"/>
+            <w:hideMark/>
+          </w:tcPr>
+          <w:p>
+            <w:pPr>
+              <w:spacing w:after="160" w:line="259" w:lineRule="auto"/>
+            </w:pPr>
+            <w:r>
+              <w:t>352.2</w:t>
+            </w:r>
+          </w:p>
+        </w:tc>
+        <w:tc>
+          <w:tcPr>
+            <w:tcW w:w="0" w:type="auto"/>
+            <w:hideMark/>
+          </w:tcPr>
+          <w:p>
+            <w:pPr>
+              <w:spacing w:after="160" w:line="259" w:lineRule="auto"/>
+            </w:pPr>
+            <w:r>
+              <w:rPr>
+                <w:b/>
+                <w:bCs/>
+              </w:rPr>
+              <w:t>117.4</w:t>
+            </w:r>
+          </w:p>
+        </w:tc>
+      </w:tr>
+    </w:tbl>
+    <w:p/>
+    <w:p>
+      <w:pPr>
+        <w:numPr>
+          <w:ilvl w:val="0"/>
+          <w:numId w:val="16"/>
+        </w:numPr>
+      </w:pPr>
+      <w:proofErr w:type="spellStart"/>
+      <w:r>
+        <w:t>RoBERTa</w:t>
+      </w:r>
+      <w:proofErr w:type="spellEnd"/>
+      <w:r>
+        <w:t xml:space="preserve"> is ~1.9× slower than </w:t>
+      </w:r>
+      <w:proofErr w:type="spellStart"/>
+      <w:r>
+        <w:t>DistilBERT</w:t>
+      </w:r>
+      <w:proofErr w:type="spellEnd"/>
+      <w:r>
+        <w:t xml:space="preserve"> on CPU</w:t>
+      </w:r>
+    </w:p>
+    <w:p>
+      <w:pPr>
+        <w:numPr>
+          <w:ilvl w:val="0"/>
+          <w:numId w:val="16"/>
+        </w:numPr>
+      </w:pPr>
+      <w:r>
+        <w:t>Performance gains (↑ Macro F1 by ~0.14) come at a clear computational cost</w:t>
+      </w:r>
+    </w:p>
+    <w:p>
+      <w:pPr>
+        <w:numPr>
+          <w:ilvl w:val="0"/>
+          <w:numId w:val="16"/>
+        </w:numPr>
+      </w:pPr>
+      <w:proofErr w:type="spellStart"/>
+      <w:r>
+        <w:t>DistilBERT</w:t>
+      </w:r>
+      <w:proofErr w:type="spellEnd"/>
+      <w:r>
+        <w:t xml:space="preserve"> remains attractive for real-time or resource-constrained settings</w:t>
+      </w:r>
+    </w:p>
+    <w:p>
+      <w:pPr>
+        <w:numPr>
+          <w:ilvl w:val="0"/>
+          <w:numId w:val="16"/>
+        </w:numPr>
+      </w:pPr>
+      <w:r>
+        <w:t>No inference optimisation was attempted, as speed was evaluated descriptively</w:t>
+      </w:r>
+    </w:p>
+    <w:p>
+      <w:pPr>
+        <w:pStyle w:val="Heading1"/>
+        <w:numPr>
+          <w:ilvl w:val="0"/>
+          <w:numId w:val="0"/>
+        </w:numPr>
+        <w:ind w:left="432" w:hanging="432"/>
+      </w:pPr>
+      <w:bookmarkStart w:id="5" w:name="_Toc218611428"/>
+      <w:r>
+        <w:lastRenderedPageBreak/>
+        <w:t>Limitations and Challenges</w:t>
+      </w:r>
+      <w:bookmarkEnd w:id="5"/>
+    </w:p>
+    <w:p>
+      <w:r>
+        <w:t>Several practical challenges emerged during evaluation. First, pretrained models differed substantially in their supported emotion taxonomies, requiring manual ontology alignment to enable fair comparison. This introduced unavoidable subjectivity in label mapping, particularly for affective states such as optimism, trust, and anticipation. Second, neither model supported neutral emotion prediction, necessitating its removal from the dataset and limiting coverage of emotionally ambiguous texts. Third, as no fine-tuning was performed, model confidence calibration was imperfect, with some emotions consistently over-predicted. Finally, all inference was conducted on CPU due to hardware constraints, restricting batch sizes and increasing total runtime. These limitations reflect realistic conditions faced when integrating pretrained NLP components into applied systems.</w:t>
+      </w:r>
+    </w:p>
+    <w:p/>
+    <w:p/>
     <w:sectPr>
       <w:footerReference w:type="default" r:id="rId8"/>
       <w:pgSz w:w="11906" w:h="16838"/>
@@ -1436,6 +3423,7 @@
         <w:docPartUnique/>
       </w:docPartObj>
     </w:sdtPr>
+    <w:sdtEndPr/>
     <w:sdtContent>
       <w:sdt>
         <w:sdtPr>
@@ -1445,6 +3433,7 @@
             <w:docPartUnique/>
           </w:docPartObj>
         </w:sdtPr>
+        <w:sdtEndPr/>
         <w:sdtContent>
           <w:p>
             <w:pPr>
@@ -1588,6 +3577,155 @@
 <file path=word/numbering.xml><?xml version="1.0" encoding="utf-8"?>
 <w:numbering xmlns:wpc="http://schemas.microsoft.com/office/word/2010/wordprocessingCanvas" xmlns:cx="http://schemas.microsoft.com/office/drawing/2014/chartex" xmlns:cx1="http://schemas.microsoft.com/office/drawing/2015/9/8/chartex" xmlns:cx2="http://schemas.microsoft.com/office/drawing/2015/10/21/chartex" xmlns:cx3="http://schemas.microsoft.com/office/drawing/2016/5/9/chartex" xmlns:cx4="http://schemas.microsoft.com/office/drawing/2016/5/10/chartex" xmlns:cx5="http://schemas.microsoft.com/office/drawing/2016/5/11/chartex" xmlns:cx6="http://schemas.microsoft.com/office/drawing/2016/5/12/chartex" xmlns:cx7="http://schemas.microsoft.com/office/drawing/2016/5/13/chartex" xmlns:cx8="http://schemas.microsoft.com/office/drawing/2016/5/14/chartex" xmlns:mc="http://schemas.openxmlformats.org/markup-compatibility/2006" xmlns:aink="http://schemas.microsoft.com/office/drawing/2016/ink" xmlns:am3d="http://schemas.microsoft.com/office/drawing/2017/model3d" xmlns:o="urn:schemas-microsoft-com:office:office" xmlns:oel="http://schemas.microsoft.com/office/2019/extlst" xmlns:r="http://schemas.openxmlformats.org/officeDocument/2006/relationships" xmlns:m="http://schemas.openxmlformats.org/officeDocument/2006/math" xmlns:v="urn:schemas-microsoft-com:vml" xmlns:wp14="http://schemas.microsoft.com/office/word/2010/wordprocessingDrawing" xmlns:wp="http://schemas.openxmlformats.org/drawingml/2006/wordprocessingDrawing" xmlns:w10="urn:schemas-microsoft-com:office:word" xmlns:w="http://schemas.openxmlformats.org/wordprocessingml/2006/main" xmlns:w14="http://schemas.microsoft.com/office/word/2010/wordml" xmlns:w15="http://schemas.microsoft.com/office/word/2012/wordml" xmlns:w16cex="http://schemas.microsoft.com/office/word/2018/wordml/cex" xmlns:w16cid="http://schemas.microsoft.com/office/word/2016/wordml/cid" xmlns:w16="http://schemas.microsoft.com/office/word/2018/wordml" xmlns:w16du="http://schemas.microsoft.com/office/word/2023/wordml/word16du" xmlns:w16sdtdh="http://schemas.microsoft.com/office/word/2020/wordml/sdtdatahash" xmlns:w16sdtfl="http://schemas.microsoft.com/office/word/2024/wordml/sdtformatlock" xmlns:w16se="http://schemas.microsoft.com/office/word/2015/wordml/symex" xmlns:wpg="http://schemas.microsoft.com/office/word/2010/wordprocessingGroup" xmlns:wpi="http://schemas.microsoft.com/office/word/2010/wordprocessingInk" xmlns:wne="http://schemas.microsoft.com/office/word/2006/wordml" xmlns:wps="http://schemas.microsoft.com/office/word/2010/wordprocessingShape" mc:Ignorable="w14 w15 w16se w16cid w16 w16cex w16sdtdh w16sdtfl w16du wp14">
   <w:abstractNum w:abstractNumId="0" w15:restartNumberingAfterBreak="0">
+    <w:nsid w:val="0C9F5E7B"/>
+    <w:multiLevelType w:val="multilevel"/>
+    <w:tmpl w:val="DA6E5416"/>
+    <w:lvl w:ilvl="0">
+      <w:start w:val="1"/>
+      <w:numFmt w:val="bullet"/>
+      <w:lvlText w:val=""/>
+      <w:lvlJc w:val="left"/>
+      <w:pPr>
+        <w:tabs>
+          <w:tab w:val="num" w:pos="720"/>
+        </w:tabs>
+        <w:ind w:left="720" w:hanging="360"/>
+      </w:pPr>
+      <w:rPr>
+        <w:rFonts w:ascii="Symbol" w:hAnsi="Symbol" w:hint="default"/>
+        <w:sz w:val="20"/>
+      </w:rPr>
+    </w:lvl>
+    <w:lvl w:ilvl="1" w:tentative="1">
+      <w:start w:val="1"/>
+      <w:numFmt w:val="bullet"/>
+      <w:lvlText w:val="o"/>
+      <w:lvlJc w:val="left"/>
+      <w:pPr>
+        <w:tabs>
+          <w:tab w:val="num" w:pos="1440"/>
+        </w:tabs>
+        <w:ind w:left="1440" w:hanging="360"/>
+      </w:pPr>
+      <w:rPr>
+        <w:rFonts w:ascii="Courier New" w:hAnsi="Courier New" w:hint="default"/>
+        <w:sz w:val="20"/>
+      </w:rPr>
+    </w:lvl>
+    <w:lvl w:ilvl="2" w:tentative="1">
+      <w:start w:val="1"/>
+      <w:numFmt w:val="bullet"/>
+      <w:lvlText w:val=""/>
+      <w:lvlJc w:val="left"/>
+      <w:pPr>
+        <w:tabs>
+          <w:tab w:val="num" w:pos="2160"/>
+        </w:tabs>
+        <w:ind w:left="2160" w:hanging="360"/>
+      </w:pPr>
+      <w:rPr>
+        <w:rFonts w:ascii="Wingdings" w:hAnsi="Wingdings" w:hint="default"/>
+        <w:sz w:val="20"/>
+      </w:rPr>
+    </w:lvl>
+    <w:lvl w:ilvl="3" w:tentative="1">
+      <w:start w:val="1"/>
+      <w:numFmt w:val="bullet"/>
+      <w:lvlText w:val=""/>
+      <w:lvlJc w:val="left"/>
+      <w:pPr>
+        <w:tabs>
+          <w:tab w:val="num" w:pos="2880"/>
+        </w:tabs>
+        <w:ind w:left="2880" w:hanging="360"/>
+      </w:pPr>
+      <w:rPr>
+        <w:rFonts w:ascii="Wingdings" w:hAnsi="Wingdings" w:hint="default"/>
+        <w:sz w:val="20"/>
+      </w:rPr>
+    </w:lvl>
+    <w:lvl w:ilvl="4" w:tentative="1">
+      <w:start w:val="1"/>
+      <w:numFmt w:val="bullet"/>
+      <w:lvlText w:val=""/>
+      <w:lvlJc w:val="left"/>
+      <w:pPr>
+        <w:tabs>
+          <w:tab w:val="num" w:pos="3600"/>
+        </w:tabs>
+        <w:ind w:left="3600" w:hanging="360"/>
+      </w:pPr>
+      <w:rPr>
+        <w:rFonts w:ascii="Wingdings" w:hAnsi="Wingdings" w:hint="default"/>
+        <w:sz w:val="20"/>
+      </w:rPr>
+    </w:lvl>
+    <w:lvl w:ilvl="5" w:tentative="1">
+      <w:start w:val="1"/>
+      <w:numFmt w:val="bullet"/>
+      <w:lvlText w:val=""/>
+      <w:lvlJc w:val="left"/>
+      <w:pPr>
+        <w:tabs>
+          <w:tab w:val="num" w:pos="4320"/>
+        </w:tabs>
+        <w:ind w:left="4320" w:hanging="360"/>
+      </w:pPr>
+      <w:rPr>
+        <w:rFonts w:ascii="Wingdings" w:hAnsi="Wingdings" w:hint="default"/>
+        <w:sz w:val="20"/>
+      </w:rPr>
+    </w:lvl>
+    <w:lvl w:ilvl="6" w:tentative="1">
+      <w:start w:val="1"/>
+      <w:numFmt w:val="bullet"/>
+      <w:lvlText w:val=""/>
+      <w:lvlJc w:val="left"/>
+      <w:pPr>
+        <w:tabs>
+          <w:tab w:val="num" w:pos="5040"/>
+        </w:tabs>
+        <w:ind w:left="5040" w:hanging="360"/>
+      </w:pPr>
+      <w:rPr>
+        <w:rFonts w:ascii="Wingdings" w:hAnsi="Wingdings" w:hint="default"/>
+        <w:sz w:val="20"/>
+      </w:rPr>
+    </w:lvl>
+    <w:lvl w:ilvl="7" w:tentative="1">
+      <w:start w:val="1"/>
+      <w:numFmt w:val="bullet"/>
+      <w:lvlText w:val=""/>
+      <w:lvlJc w:val="left"/>
+      <w:pPr>
+        <w:tabs>
+          <w:tab w:val="num" w:pos="5760"/>
+        </w:tabs>
+        <w:ind w:left="5760" w:hanging="360"/>
+      </w:pPr>
+      <w:rPr>
+        <w:rFonts w:ascii="Wingdings" w:hAnsi="Wingdings" w:hint="default"/>
+        <w:sz w:val="20"/>
+      </w:rPr>
+    </w:lvl>
+    <w:lvl w:ilvl="8" w:tentative="1">
+      <w:start w:val="1"/>
+      <w:numFmt w:val="bullet"/>
+      <w:lvlText w:val=""/>
+      <w:lvlJc w:val="left"/>
+      <w:pPr>
+        <w:tabs>
+          <w:tab w:val="num" w:pos="6480"/>
+        </w:tabs>
+        <w:ind w:left="6480" w:hanging="360"/>
+      </w:pPr>
+      <w:rPr>
+        <w:rFonts w:ascii="Wingdings" w:hAnsi="Wingdings" w:hint="default"/>
+        <w:sz w:val="20"/>
+      </w:rPr>
+    </w:lvl>
+  </w:abstractNum>
+  <w:abstractNum w:abstractNumId="1" w15:restartNumberingAfterBreak="0">
     <w:nsid w:val="1482775B"/>
     <w:multiLevelType w:val="multilevel"/>
     <w:tmpl w:val="0EBA3C40"/>
@@ -1682,7 +3820,7 @@
       </w:pPr>
     </w:lvl>
   </w:abstractNum>
-  <w:abstractNum w:abstractNumId="1" w15:restartNumberingAfterBreak="0">
+  <w:abstractNum w:abstractNumId="2" w15:restartNumberingAfterBreak="0">
     <w:nsid w:val="19ED51F3"/>
     <w:multiLevelType w:val="multilevel"/>
     <w:tmpl w:val="5F80460C"/>
@@ -1831,7 +3969,454 @@
       </w:rPr>
     </w:lvl>
   </w:abstractNum>
-  <w:abstractNum w:abstractNumId="2" w15:restartNumberingAfterBreak="0">
+  <w:abstractNum w:abstractNumId="3" w15:restartNumberingAfterBreak="0">
+    <w:nsid w:val="4B802D28"/>
+    <w:multiLevelType w:val="multilevel"/>
+    <w:tmpl w:val="101E9F6C"/>
+    <w:lvl w:ilvl="0">
+      <w:start w:val="1"/>
+      <w:numFmt w:val="bullet"/>
+      <w:lvlText w:val=""/>
+      <w:lvlJc w:val="left"/>
+      <w:pPr>
+        <w:tabs>
+          <w:tab w:val="num" w:pos="720"/>
+        </w:tabs>
+        <w:ind w:left="720" w:hanging="360"/>
+      </w:pPr>
+      <w:rPr>
+        <w:rFonts w:ascii="Symbol" w:hAnsi="Symbol" w:hint="default"/>
+        <w:sz w:val="20"/>
+      </w:rPr>
+    </w:lvl>
+    <w:lvl w:ilvl="1" w:tentative="1">
+      <w:start w:val="1"/>
+      <w:numFmt w:val="bullet"/>
+      <w:lvlText w:val="o"/>
+      <w:lvlJc w:val="left"/>
+      <w:pPr>
+        <w:tabs>
+          <w:tab w:val="num" w:pos="1440"/>
+        </w:tabs>
+        <w:ind w:left="1440" w:hanging="360"/>
+      </w:pPr>
+      <w:rPr>
+        <w:rFonts w:ascii="Courier New" w:hAnsi="Courier New" w:hint="default"/>
+        <w:sz w:val="20"/>
+      </w:rPr>
+    </w:lvl>
+    <w:lvl w:ilvl="2" w:tentative="1">
+      <w:start w:val="1"/>
+      <w:numFmt w:val="bullet"/>
+      <w:lvlText w:val=""/>
+      <w:lvlJc w:val="left"/>
+      <w:pPr>
+        <w:tabs>
+          <w:tab w:val="num" w:pos="2160"/>
+        </w:tabs>
+        <w:ind w:left="2160" w:hanging="360"/>
+      </w:pPr>
+      <w:rPr>
+        <w:rFonts w:ascii="Wingdings" w:hAnsi="Wingdings" w:hint="default"/>
+        <w:sz w:val="20"/>
+      </w:rPr>
+    </w:lvl>
+    <w:lvl w:ilvl="3" w:tentative="1">
+      <w:start w:val="1"/>
+      <w:numFmt w:val="bullet"/>
+      <w:lvlText w:val=""/>
+      <w:lvlJc w:val="left"/>
+      <w:pPr>
+        <w:tabs>
+          <w:tab w:val="num" w:pos="2880"/>
+        </w:tabs>
+        <w:ind w:left="2880" w:hanging="360"/>
+      </w:pPr>
+      <w:rPr>
+        <w:rFonts w:ascii="Wingdings" w:hAnsi="Wingdings" w:hint="default"/>
+        <w:sz w:val="20"/>
+      </w:rPr>
+    </w:lvl>
+    <w:lvl w:ilvl="4" w:tentative="1">
+      <w:start w:val="1"/>
+      <w:numFmt w:val="bullet"/>
+      <w:lvlText w:val=""/>
+      <w:lvlJc w:val="left"/>
+      <w:pPr>
+        <w:tabs>
+          <w:tab w:val="num" w:pos="3600"/>
+        </w:tabs>
+        <w:ind w:left="3600" w:hanging="360"/>
+      </w:pPr>
+      <w:rPr>
+        <w:rFonts w:ascii="Wingdings" w:hAnsi="Wingdings" w:hint="default"/>
+        <w:sz w:val="20"/>
+      </w:rPr>
+    </w:lvl>
+    <w:lvl w:ilvl="5" w:tentative="1">
+      <w:start w:val="1"/>
+      <w:numFmt w:val="bullet"/>
+      <w:lvlText w:val=""/>
+      <w:lvlJc w:val="left"/>
+      <w:pPr>
+        <w:tabs>
+          <w:tab w:val="num" w:pos="4320"/>
+        </w:tabs>
+        <w:ind w:left="4320" w:hanging="360"/>
+      </w:pPr>
+      <w:rPr>
+        <w:rFonts w:ascii="Wingdings" w:hAnsi="Wingdings" w:hint="default"/>
+        <w:sz w:val="20"/>
+      </w:rPr>
+    </w:lvl>
+    <w:lvl w:ilvl="6" w:tentative="1">
+      <w:start w:val="1"/>
+      <w:numFmt w:val="bullet"/>
+      <w:lvlText w:val=""/>
+      <w:lvlJc w:val="left"/>
+      <w:pPr>
+        <w:tabs>
+          <w:tab w:val="num" w:pos="5040"/>
+        </w:tabs>
+        <w:ind w:left="5040" w:hanging="360"/>
+      </w:pPr>
+      <w:rPr>
+        <w:rFonts w:ascii="Wingdings" w:hAnsi="Wingdings" w:hint="default"/>
+        <w:sz w:val="20"/>
+      </w:rPr>
+    </w:lvl>
+    <w:lvl w:ilvl="7" w:tentative="1">
+      <w:start w:val="1"/>
+      <w:numFmt w:val="bullet"/>
+      <w:lvlText w:val=""/>
+      <w:lvlJc w:val="left"/>
+      <w:pPr>
+        <w:tabs>
+          <w:tab w:val="num" w:pos="5760"/>
+        </w:tabs>
+        <w:ind w:left="5760" w:hanging="360"/>
+      </w:pPr>
+      <w:rPr>
+        <w:rFonts w:ascii="Wingdings" w:hAnsi="Wingdings" w:hint="default"/>
+        <w:sz w:val="20"/>
+      </w:rPr>
+    </w:lvl>
+    <w:lvl w:ilvl="8" w:tentative="1">
+      <w:start w:val="1"/>
+      <w:numFmt w:val="bullet"/>
+      <w:lvlText w:val=""/>
+      <w:lvlJc w:val="left"/>
+      <w:pPr>
+        <w:tabs>
+          <w:tab w:val="num" w:pos="6480"/>
+        </w:tabs>
+        <w:ind w:left="6480" w:hanging="360"/>
+      </w:pPr>
+      <w:rPr>
+        <w:rFonts w:ascii="Wingdings" w:hAnsi="Wingdings" w:hint="default"/>
+        <w:sz w:val="20"/>
+      </w:rPr>
+    </w:lvl>
+  </w:abstractNum>
+  <w:abstractNum w:abstractNumId="4" w15:restartNumberingAfterBreak="0">
+    <w:nsid w:val="4D53289D"/>
+    <w:multiLevelType w:val="multilevel"/>
+    <w:tmpl w:val="7382DA90"/>
+    <w:lvl w:ilvl="0">
+      <w:start w:val="1"/>
+      <w:numFmt w:val="bullet"/>
+      <w:lvlText w:val=""/>
+      <w:lvlJc w:val="left"/>
+      <w:pPr>
+        <w:tabs>
+          <w:tab w:val="num" w:pos="720"/>
+        </w:tabs>
+        <w:ind w:left="720" w:hanging="360"/>
+      </w:pPr>
+      <w:rPr>
+        <w:rFonts w:ascii="Symbol" w:hAnsi="Symbol" w:hint="default"/>
+        <w:sz w:val="20"/>
+      </w:rPr>
+    </w:lvl>
+    <w:lvl w:ilvl="1" w:tentative="1">
+      <w:start w:val="1"/>
+      <w:numFmt w:val="bullet"/>
+      <w:lvlText w:val="o"/>
+      <w:lvlJc w:val="left"/>
+      <w:pPr>
+        <w:tabs>
+          <w:tab w:val="num" w:pos="1440"/>
+        </w:tabs>
+        <w:ind w:left="1440" w:hanging="360"/>
+      </w:pPr>
+      <w:rPr>
+        <w:rFonts w:ascii="Courier New" w:hAnsi="Courier New" w:hint="default"/>
+        <w:sz w:val="20"/>
+      </w:rPr>
+    </w:lvl>
+    <w:lvl w:ilvl="2" w:tentative="1">
+      <w:start w:val="1"/>
+      <w:numFmt w:val="bullet"/>
+      <w:lvlText w:val=""/>
+      <w:lvlJc w:val="left"/>
+      <w:pPr>
+        <w:tabs>
+          <w:tab w:val="num" w:pos="2160"/>
+        </w:tabs>
+        <w:ind w:left="2160" w:hanging="360"/>
+      </w:pPr>
+      <w:rPr>
+        <w:rFonts w:ascii="Wingdings" w:hAnsi="Wingdings" w:hint="default"/>
+        <w:sz w:val="20"/>
+      </w:rPr>
+    </w:lvl>
+    <w:lvl w:ilvl="3" w:tentative="1">
+      <w:start w:val="1"/>
+      <w:numFmt w:val="bullet"/>
+      <w:lvlText w:val=""/>
+      <w:lvlJc w:val="left"/>
+      <w:pPr>
+        <w:tabs>
+          <w:tab w:val="num" w:pos="2880"/>
+        </w:tabs>
+        <w:ind w:left="2880" w:hanging="360"/>
+      </w:pPr>
+      <w:rPr>
+        <w:rFonts w:ascii="Wingdings" w:hAnsi="Wingdings" w:hint="default"/>
+        <w:sz w:val="20"/>
+      </w:rPr>
+    </w:lvl>
+    <w:lvl w:ilvl="4" w:tentative="1">
+      <w:start w:val="1"/>
+      <w:numFmt w:val="bullet"/>
+      <w:lvlText w:val=""/>
+      <w:lvlJc w:val="left"/>
+      <w:pPr>
+        <w:tabs>
+          <w:tab w:val="num" w:pos="3600"/>
+        </w:tabs>
+        <w:ind w:left="3600" w:hanging="360"/>
+      </w:pPr>
+      <w:rPr>
+        <w:rFonts w:ascii="Wingdings" w:hAnsi="Wingdings" w:hint="default"/>
+        <w:sz w:val="20"/>
+      </w:rPr>
+    </w:lvl>
+    <w:lvl w:ilvl="5" w:tentative="1">
+      <w:start w:val="1"/>
+      <w:numFmt w:val="bullet"/>
+      <w:lvlText w:val=""/>
+      <w:lvlJc w:val="left"/>
+      <w:pPr>
+        <w:tabs>
+          <w:tab w:val="num" w:pos="4320"/>
+        </w:tabs>
+        <w:ind w:left="4320" w:hanging="360"/>
+      </w:pPr>
+      <w:rPr>
+        <w:rFonts w:ascii="Wingdings" w:hAnsi="Wingdings" w:hint="default"/>
+        <w:sz w:val="20"/>
+      </w:rPr>
+    </w:lvl>
+    <w:lvl w:ilvl="6" w:tentative="1">
+      <w:start w:val="1"/>
+      <w:numFmt w:val="bullet"/>
+      <w:lvlText w:val=""/>
+      <w:lvlJc w:val="left"/>
+      <w:pPr>
+        <w:tabs>
+          <w:tab w:val="num" w:pos="5040"/>
+        </w:tabs>
+        <w:ind w:left="5040" w:hanging="360"/>
+      </w:pPr>
+      <w:rPr>
+        <w:rFonts w:ascii="Wingdings" w:hAnsi="Wingdings" w:hint="default"/>
+        <w:sz w:val="20"/>
+      </w:rPr>
+    </w:lvl>
+    <w:lvl w:ilvl="7" w:tentative="1">
+      <w:start w:val="1"/>
+      <w:numFmt w:val="bullet"/>
+      <w:lvlText w:val=""/>
+      <w:lvlJc w:val="left"/>
+      <w:pPr>
+        <w:tabs>
+          <w:tab w:val="num" w:pos="5760"/>
+        </w:tabs>
+        <w:ind w:left="5760" w:hanging="360"/>
+      </w:pPr>
+      <w:rPr>
+        <w:rFonts w:ascii="Wingdings" w:hAnsi="Wingdings" w:hint="default"/>
+        <w:sz w:val="20"/>
+      </w:rPr>
+    </w:lvl>
+    <w:lvl w:ilvl="8" w:tentative="1">
+      <w:start w:val="1"/>
+      <w:numFmt w:val="bullet"/>
+      <w:lvlText w:val=""/>
+      <w:lvlJc w:val="left"/>
+      <w:pPr>
+        <w:tabs>
+          <w:tab w:val="num" w:pos="6480"/>
+        </w:tabs>
+        <w:ind w:left="6480" w:hanging="360"/>
+      </w:pPr>
+      <w:rPr>
+        <w:rFonts w:ascii="Wingdings" w:hAnsi="Wingdings" w:hint="default"/>
+        <w:sz w:val="20"/>
+      </w:rPr>
+    </w:lvl>
+  </w:abstractNum>
+  <w:abstractNum w:abstractNumId="5" w15:restartNumberingAfterBreak="0">
+    <w:nsid w:val="607F309E"/>
+    <w:multiLevelType w:val="multilevel"/>
+    <w:tmpl w:val="D8A247B4"/>
+    <w:lvl w:ilvl="0">
+      <w:start w:val="1"/>
+      <w:numFmt w:val="bullet"/>
+      <w:lvlText w:val=""/>
+      <w:lvlJc w:val="left"/>
+      <w:pPr>
+        <w:tabs>
+          <w:tab w:val="num" w:pos="720"/>
+        </w:tabs>
+        <w:ind w:left="720" w:hanging="360"/>
+      </w:pPr>
+      <w:rPr>
+        <w:rFonts w:ascii="Symbol" w:hAnsi="Symbol" w:hint="default"/>
+        <w:sz w:val="20"/>
+      </w:rPr>
+    </w:lvl>
+    <w:lvl w:ilvl="1" w:tentative="1">
+      <w:start w:val="1"/>
+      <w:numFmt w:val="bullet"/>
+      <w:lvlText w:val="o"/>
+      <w:lvlJc w:val="left"/>
+      <w:pPr>
+        <w:tabs>
+          <w:tab w:val="num" w:pos="1440"/>
+        </w:tabs>
+        <w:ind w:left="1440" w:hanging="360"/>
+      </w:pPr>
+      <w:rPr>
+        <w:rFonts w:ascii="Courier New" w:hAnsi="Courier New" w:hint="default"/>
+        <w:sz w:val="20"/>
+      </w:rPr>
+    </w:lvl>
+    <w:lvl w:ilvl="2" w:tentative="1">
+      <w:start w:val="1"/>
+      <w:numFmt w:val="bullet"/>
+      <w:lvlText w:val=""/>
+      <w:lvlJc w:val="left"/>
+      <w:pPr>
+        <w:tabs>
+          <w:tab w:val="num" w:pos="2160"/>
+        </w:tabs>
+        <w:ind w:left="2160" w:hanging="360"/>
+      </w:pPr>
+      <w:rPr>
+        <w:rFonts w:ascii="Wingdings" w:hAnsi="Wingdings" w:hint="default"/>
+        <w:sz w:val="20"/>
+      </w:rPr>
+    </w:lvl>
+    <w:lvl w:ilvl="3" w:tentative="1">
+      <w:start w:val="1"/>
+      <w:numFmt w:val="bullet"/>
+      <w:lvlText w:val=""/>
+      <w:lvlJc w:val="left"/>
+      <w:pPr>
+        <w:tabs>
+          <w:tab w:val="num" w:pos="2880"/>
+        </w:tabs>
+        <w:ind w:left="2880" w:hanging="360"/>
+      </w:pPr>
+      <w:rPr>
+        <w:rFonts w:ascii="Wingdings" w:hAnsi="Wingdings" w:hint="default"/>
+        <w:sz w:val="20"/>
+      </w:rPr>
+    </w:lvl>
+    <w:lvl w:ilvl="4" w:tentative="1">
+      <w:start w:val="1"/>
+      <w:numFmt w:val="bullet"/>
+      <w:lvlText w:val=""/>
+      <w:lvlJc w:val="left"/>
+      <w:pPr>
+        <w:tabs>
+          <w:tab w:val="num" w:pos="3600"/>
+        </w:tabs>
+        <w:ind w:left="3600" w:hanging="360"/>
+      </w:pPr>
+      <w:rPr>
+        <w:rFonts w:ascii="Wingdings" w:hAnsi="Wingdings" w:hint="default"/>
+        <w:sz w:val="20"/>
+      </w:rPr>
+    </w:lvl>
+    <w:lvl w:ilvl="5" w:tentative="1">
+      <w:start w:val="1"/>
+      <w:numFmt w:val="bullet"/>
+      <w:lvlText w:val=""/>
+      <w:lvlJc w:val="left"/>
+      <w:pPr>
+        <w:tabs>
+          <w:tab w:val="num" w:pos="4320"/>
+        </w:tabs>
+        <w:ind w:left="4320" w:hanging="360"/>
+      </w:pPr>
+      <w:rPr>
+        <w:rFonts w:ascii="Wingdings" w:hAnsi="Wingdings" w:hint="default"/>
+        <w:sz w:val="20"/>
+      </w:rPr>
+    </w:lvl>
+    <w:lvl w:ilvl="6" w:tentative="1">
+      <w:start w:val="1"/>
+      <w:numFmt w:val="bullet"/>
+      <w:lvlText w:val=""/>
+      <w:lvlJc w:val="left"/>
+      <w:pPr>
+        <w:tabs>
+          <w:tab w:val="num" w:pos="5040"/>
+        </w:tabs>
+        <w:ind w:left="5040" w:hanging="360"/>
+      </w:pPr>
+      <w:rPr>
+        <w:rFonts w:ascii="Wingdings" w:hAnsi="Wingdings" w:hint="default"/>
+        <w:sz w:val="20"/>
+      </w:rPr>
+    </w:lvl>
+    <w:lvl w:ilvl="7" w:tentative="1">
+      <w:start w:val="1"/>
+      <w:numFmt w:val="bullet"/>
+      <w:lvlText w:val=""/>
+      <w:lvlJc w:val="left"/>
+      <w:pPr>
+        <w:tabs>
+          <w:tab w:val="num" w:pos="5760"/>
+        </w:tabs>
+        <w:ind w:left="5760" w:hanging="360"/>
+      </w:pPr>
+      <w:rPr>
+        <w:rFonts w:ascii="Wingdings" w:hAnsi="Wingdings" w:hint="default"/>
+        <w:sz w:val="20"/>
+      </w:rPr>
+    </w:lvl>
+    <w:lvl w:ilvl="8" w:tentative="1">
+      <w:start w:val="1"/>
+      <w:numFmt w:val="bullet"/>
+      <w:lvlText w:val=""/>
+      <w:lvlJc w:val="left"/>
+      <w:pPr>
+        <w:tabs>
+          <w:tab w:val="num" w:pos="6480"/>
+        </w:tabs>
+        <w:ind w:left="6480" w:hanging="360"/>
+      </w:pPr>
+      <w:rPr>
+        <w:rFonts w:ascii="Wingdings" w:hAnsi="Wingdings" w:hint="default"/>
+        <w:sz w:val="20"/>
+      </w:rPr>
+    </w:lvl>
+  </w:abstractNum>
+  <w:abstractNum w:abstractNumId="6" w15:restartNumberingAfterBreak="0">
     <w:nsid w:val="669C4A92"/>
     <w:multiLevelType w:val="multilevel"/>
     <w:tmpl w:val="312856A4"/>
@@ -1981,40 +4566,52 @@
     </w:lvl>
   </w:abstractNum>
   <w:num w:numId="1" w16cid:durableId="1740131966">
-    <w:abstractNumId w:val="0"/>
+    <w:abstractNumId w:val="1"/>
   </w:num>
   <w:num w:numId="2" w16cid:durableId="331759945">
-    <w:abstractNumId w:val="0"/>
+    <w:abstractNumId w:val="1"/>
   </w:num>
   <w:num w:numId="3" w16cid:durableId="1845507290">
-    <w:abstractNumId w:val="0"/>
+    <w:abstractNumId w:val="1"/>
   </w:num>
   <w:num w:numId="4" w16cid:durableId="1528788705">
-    <w:abstractNumId w:val="0"/>
+    <w:abstractNumId w:val="1"/>
   </w:num>
   <w:num w:numId="5" w16cid:durableId="1409692282">
-    <w:abstractNumId w:val="0"/>
+    <w:abstractNumId w:val="1"/>
   </w:num>
   <w:num w:numId="6" w16cid:durableId="692457820">
-    <w:abstractNumId w:val="0"/>
+    <w:abstractNumId w:val="1"/>
   </w:num>
   <w:num w:numId="7" w16cid:durableId="1645117155">
-    <w:abstractNumId w:val="0"/>
+    <w:abstractNumId w:val="1"/>
   </w:num>
   <w:num w:numId="8" w16cid:durableId="281886900">
-    <w:abstractNumId w:val="0"/>
+    <w:abstractNumId w:val="1"/>
   </w:num>
   <w:num w:numId="9" w16cid:durableId="1048409019">
-    <w:abstractNumId w:val="0"/>
+    <w:abstractNumId w:val="1"/>
   </w:num>
   <w:num w:numId="10" w16cid:durableId="824668284">
-    <w:abstractNumId w:val="0"/>
+    <w:abstractNumId w:val="1"/>
   </w:num>
   <w:num w:numId="11" w16cid:durableId="626008851">
+    <w:abstractNumId w:val="6"/>
+  </w:num>
+  <w:num w:numId="12" w16cid:durableId="1305619541">
     <w:abstractNumId w:val="2"/>
   </w:num>
-  <w:num w:numId="12" w16cid:durableId="1305619541">
-    <w:abstractNumId w:val="1"/>
+  <w:num w:numId="13" w16cid:durableId="1059864751">
+    <w:abstractNumId w:val="3"/>
+  </w:num>
+  <w:num w:numId="14" w16cid:durableId="748886986">
+    <w:abstractNumId w:val="5"/>
+  </w:num>
+  <w:num w:numId="15" w16cid:durableId="572156942">
+    <w:abstractNumId w:val="4"/>
+  </w:num>
+  <w:num w:numId="16" w16cid:durableId="873231885">
+    <w:abstractNumId w:val="0"/>
   </w:num>
 </w:numbering>
 </file>

</xml_diff>

<commit_message>
Run models over journal text as a non-baseline run. - Qualitative assessment (no labels) - Documented
</commit_message>
<xml_diff>
--- a/docs/Draft Report/Emotion NLP/NLP Emotion Write Up.docx
+++ b/docs/Draft Report/Emotion NLP/NLP Emotion Write Up.docx
@@ -261,23 +261,13 @@
                                               <w:szCs w:val="72"/>
                                             </w:rPr>
                                           </w:pPr>
-                                          <w:proofErr w:type="spellStart"/>
                                           <w:r>
                                             <w:rPr>
                                               <w:rStyle w:val="TitleChar"/>
                                               <w:sz w:val="96"/>
                                               <w:szCs w:val="96"/>
                                             </w:rPr>
-                                            <w:t>PsychExtract</w:t>
-                                          </w:r>
-                                          <w:proofErr w:type="spellEnd"/>
-                                          <w:r>
-                                            <w:rPr>
-                                              <w:rStyle w:val="TitleChar"/>
-                                              <w:sz w:val="96"/>
-                                              <w:szCs w:val="96"/>
-                                            </w:rPr>
-                                            <w:t>: Implementation Write-up</w:t>
+                                            <w:t>PsychExtract: Implementation Write-up</w:t>
                                           </w:r>
                                         </w:p>
                                       </w:sdtContent>
@@ -480,23 +470,13 @@
                                         <w:szCs w:val="72"/>
                                       </w:rPr>
                                     </w:pPr>
-                                    <w:proofErr w:type="spellStart"/>
                                     <w:r>
                                       <w:rPr>
                                         <w:rStyle w:val="TitleChar"/>
                                         <w:sz w:val="96"/>
                                         <w:szCs w:val="96"/>
                                       </w:rPr>
-                                      <w:t>PsychExtract</w:t>
-                                    </w:r>
-                                    <w:proofErr w:type="spellEnd"/>
-                                    <w:r>
-                                      <w:rPr>
-                                        <w:rStyle w:val="TitleChar"/>
-                                        <w:sz w:val="96"/>
-                                        <w:szCs w:val="96"/>
-                                      </w:rPr>
-                                      <w:t>: Implementation Write-up</w:t>
+                                      <w:t>PsychExtract: Implementation Write-up</w:t>
                                     </w:r>
                                   </w:p>
                                 </w:sdtContent>
@@ -1149,10 +1129,6 @@
     <w:p/>
     <w:p/>
     <w:p/>
-    <w:p/>
-    <w:p/>
-    <w:p/>
-    <w:p/>
     <w:p>
       <w:pPr>
         <w:tabs>
@@ -1160,7 +1136,8 @@
         </w:tabs>
       </w:pPr>
       <w:r>
-        <w:tab/>
+        <w:lastRenderedPageBreak/>
+        <w:t>“If someone asks which emotions this system supports, what do I say?”</w:t>
       </w:r>
     </w:p>
     <w:p>
@@ -1170,22 +1147,7 @@
         </w:tabs>
       </w:pPr>
       <w:r>
-        <w:t>“If someone asks which emotions this system supports, what do I say?”</w:t>
-      </w:r>
-    </w:p>
-    <w:p>
-      <w:pPr>
-        <w:tabs>
-          <w:tab w:val="left" w:pos="6738"/>
-        </w:tabs>
-      </w:pPr>
-      <w:proofErr w:type="spellStart"/>
-      <w:r>
-        <w:t>kept_labels</w:t>
-      </w:r>
-      <w:proofErr w:type="spellEnd"/>
-      <w:r>
-        <w:t xml:space="preserve"> = [</w:t>
+        <w:t>kept_labels = [</w:t>
       </w:r>
       <w:r>
         <w:br/>
@@ -1532,15 +1494,8 @@
               </w:tabs>
               <w:spacing w:after="160" w:line="259" w:lineRule="auto"/>
             </w:pPr>
-            <w:proofErr w:type="spellStart"/>
-            <w:proofErr w:type="gramStart"/>
-            <w:r>
-              <w:t>Lets</w:t>
-            </w:r>
-            <w:proofErr w:type="spellEnd"/>
-            <w:proofErr w:type="gramEnd"/>
-            <w:r>
-              <w:t xml:space="preserve"> you see which emotions are over- or under-predicted; useful for your user-relevant analysis</w:t>
+            <w:r>
+              <w:t>Lets you see which emotions are over- or under-predicted; useful for your user-relevant analysis</w:t>
             </w:r>
           </w:p>
         </w:tc>
@@ -1591,15 +1546,7 @@
         </w:tabs>
       </w:pPr>
       <w:r>
-        <w:t xml:space="preserve">“As the </w:t>
-      </w:r>
-      <w:proofErr w:type="spellStart"/>
-      <w:r>
-        <w:t>RoBERTa</w:t>
-      </w:r>
-      <w:proofErr w:type="spellEnd"/>
-      <w:r>
-        <w:t xml:space="preserve"> emotion classifier predicts a more fine-grained set of affective categories than those present in the annotated dataset, its outputs were mapped into the six target emotions using a theoretically motivated many-to-one label collapse. This allowed fair comparison while preserving the strongest affective signal via maximum confidence aggregation.”</w:t>
+        <w:t>“As the RoBERTa emotion classifier predicts a more fine-grained set of affective categories than those present in the annotated dataset, its outputs were mapped into the six target emotions using a theoretically motivated many-to-one label collapse. This allowed fair comparison while preserving the strongest affective signal via maximum confidence aggregation.”</w:t>
       </w:r>
     </w:p>
     <w:p>
@@ -1684,7 +1631,6 @@
               <w:spacing w:after="160" w:line="259" w:lineRule="auto"/>
             </w:pPr>
             <w:r>
-              <w:lastRenderedPageBreak/>
               <w:t>Source dataset</w:t>
             </w:r>
           </w:p>
@@ -1698,13 +1644,8 @@
             <w:pPr>
               <w:spacing w:after="160" w:line="259" w:lineRule="auto"/>
             </w:pPr>
-            <w:proofErr w:type="spellStart"/>
-            <w:r>
-              <w:t>GoEmotions</w:t>
-            </w:r>
-            <w:proofErr w:type="spellEnd"/>
-            <w:r>
-              <w:t xml:space="preserve"> (Reddit comments)</w:t>
+            <w:r>
+              <w:t>GoEmotions (Reddit comments)</w:t>
             </w:r>
           </w:p>
         </w:tc>
@@ -1844,6 +1785,7 @@
               <w:spacing w:after="160" w:line="259" w:lineRule="auto"/>
             </w:pPr>
             <w:r>
+              <w:lastRenderedPageBreak/>
               <w:t>Task formulation</w:t>
             </w:r>
           </w:p>
@@ -1918,15 +1860,7 @@
               <w:spacing w:after="160" w:line="259" w:lineRule="auto"/>
             </w:pPr>
             <w:r>
-              <w:t xml:space="preserve">Roughly balanced via </w:t>
-            </w:r>
-            <w:proofErr w:type="spellStart"/>
-            <w:r>
-              <w:t>downsampling</w:t>
-            </w:r>
-            <w:proofErr w:type="spellEnd"/>
-            <w:r>
-              <w:t xml:space="preserve"> (not perfectly equal)</w:t>
+              <w:t>Roughly balanced via downsampling (not perfectly equal)</w:t>
             </w:r>
           </w:p>
         </w:tc>
@@ -2070,23 +2004,7 @@
     </w:p>
     <w:p>
       <w:r>
-        <w:t xml:space="preserve">Two pretrained transformer-based emotion classifiers were selected to establish baseline performance: </w:t>
-      </w:r>
-      <w:proofErr w:type="spellStart"/>
-      <w:r>
-        <w:t>DistilBERT</w:t>
-      </w:r>
-      <w:proofErr w:type="spellEnd"/>
-      <w:r>
-        <w:t xml:space="preserve">, a lightweight distilled model prioritising efficiency, and </w:t>
-      </w:r>
-      <w:proofErr w:type="spellStart"/>
-      <w:r>
-        <w:t>RoBERTa</w:t>
-      </w:r>
-      <w:proofErr w:type="spellEnd"/>
-      <w:r>
-        <w:t>, a larger and more expressive architecture commonly used for affective text analysis. These models represent a practical trade-off between computational cost and semantic capacity, aligning with the project’s aim of assessing feasibility rather than achieving state-of-the-art accuracy.</w:t>
+        <w:t>Two pretrained transformer-based emotion classifiers were selected to establish baseline performance: DistilBERT, a lightweight distilled model prioritising efficiency, and RoBERTa, a larger and more expressive architecture commonly used for affective text analysis. These models represent a practical trade-off between computational cost and semantic capacity, aligning with the project’s aim of assessing feasibility rather than achieving state-of-the-art accuracy.</w:t>
       </w:r>
     </w:p>
     <w:p>
@@ -2120,15 +2038,7 @@
         </w:tabs>
       </w:pPr>
       <w:r>
-        <w:t xml:space="preserve">Selected a fixed subset of ~3,000 </w:t>
-      </w:r>
-      <w:proofErr w:type="spellStart"/>
-      <w:r>
-        <w:t>GoEmotions</w:t>
-      </w:r>
-      <w:proofErr w:type="spellEnd"/>
-      <w:r>
-        <w:t xml:space="preserve"> samples suitable for journaling-style analysis</w:t>
+        <w:t>Selected a fixed subset of ~3,000 GoEmotions samples suitable for journaling-style analysis</w:t>
       </w:r>
     </w:p>
     <w:p>
@@ -2170,15 +2080,7 @@
         </w:tabs>
       </w:pPr>
       <w:r>
-        <w:t xml:space="preserve">Applied ontology alignment to map </w:t>
-      </w:r>
-      <w:proofErr w:type="spellStart"/>
-      <w:r>
-        <w:t>RoBERTa’s</w:t>
-      </w:r>
-      <w:proofErr w:type="spellEnd"/>
-      <w:r>
-        <w:t xml:space="preserve"> fine-grained predictions into the reduced label set</w:t>
+        <w:t>Applied ontology alignment to map RoBERTa’s fine-grained predictions into the reduced label set</w:t>
       </w:r>
     </w:p>
     <w:p>
@@ -2192,23 +2094,7 @@
         </w:tabs>
       </w:pPr>
       <w:r>
-        <w:t xml:space="preserve">Ran zero-shot inference using pretrained </w:t>
-      </w:r>
-      <w:proofErr w:type="spellStart"/>
-      <w:r>
-        <w:t>DistilBERT</w:t>
-      </w:r>
-      <w:proofErr w:type="spellEnd"/>
-      <w:r>
-        <w:t xml:space="preserve"> and </w:t>
-      </w:r>
-      <w:proofErr w:type="spellStart"/>
-      <w:r>
-        <w:t>RoBERTa</w:t>
-      </w:r>
-      <w:proofErr w:type="spellEnd"/>
-      <w:r>
-        <w:t xml:space="preserve"> emotion classifiers</w:t>
+        <w:t>Ran zero-shot inference using pretrained DistilBERT and RoBERTa emotion classifiers</w:t>
       </w:r>
     </w:p>
     <w:p>
@@ -2264,7 +2150,6 @@
         </w:tabs>
       </w:pPr>
       <w:r>
-        <w:lastRenderedPageBreak/>
         <w:t>Generated per-emotion F1 scores to analyse strengths and weaknesses</w:t>
       </w:r>
     </w:p>
@@ -2307,6 +2192,7 @@
       </w:pPr>
       <w:bookmarkStart w:id="3" w:name="_Toc218611426"/>
       <w:r>
+        <w:lastRenderedPageBreak/>
         <w:t>Core Results</w:t>
       </w:r>
       <w:bookmarkEnd w:id="3"/>
@@ -2492,11 +2378,9 @@
             <w:pPr>
               <w:spacing w:after="160" w:line="259" w:lineRule="auto"/>
             </w:pPr>
-            <w:proofErr w:type="spellStart"/>
             <w:r>
               <w:t>DistilBERT</w:t>
             </w:r>
-            <w:proofErr w:type="spellEnd"/>
           </w:p>
         </w:tc>
         <w:tc>
@@ -2598,11 +2482,9 @@
             <w:pPr>
               <w:spacing w:after="160" w:line="259" w:lineRule="auto"/>
             </w:pPr>
-            <w:proofErr w:type="spellStart"/>
             <w:r>
               <w:t>RoBERTa</w:t>
             </w:r>
-            <w:proofErr w:type="spellEnd"/>
           </w:p>
         </w:tc>
         <w:tc>
@@ -2702,7 +2584,6 @@
       </w:r>
     </w:p>
     <w:p>
-      <w:proofErr w:type="spellStart"/>
       <w:r>
         <w:rPr>
           <w:b/>
@@ -2710,7 +2591,6 @@
         </w:rPr>
         <w:t>DistilBERT</w:t>
       </w:r>
-      <w:proofErr w:type="spellEnd"/>
     </w:p>
     <w:p>
       <w:pPr>
@@ -2821,11 +2701,9 @@
       </w:r>
     </w:p>
     <w:p>
-      <w:proofErr w:type="spellStart"/>
       <w:r>
         <w:t>RoBERTa</w:t>
       </w:r>
-      <w:proofErr w:type="spellEnd"/>
     </w:p>
     <w:p>
       <w:pPr>
@@ -3069,37 +2947,102 @@
                 <w:bCs/>
               </w:rPr>
             </w:pPr>
-            <w:proofErr w:type="spellStart"/>
             <w:r>
               <w:rPr>
                 <w:b/>
                 <w:bCs/>
               </w:rPr>
-              <w:t>Avg</w:t>
-            </w:r>
-            <w:proofErr w:type="spellEnd"/>
+              <w:t>Avg Time / Sample (ms)</w:t>
+            </w:r>
+          </w:p>
+        </w:tc>
+      </w:tr>
+      <w:tr>
+        <w:tc>
+          <w:tcPr>
+            <w:tcW w:w="0" w:type="auto"/>
+            <w:hideMark/>
+          </w:tcPr>
+          <w:p>
+            <w:pPr>
+              <w:spacing w:after="160" w:line="259" w:lineRule="auto"/>
+            </w:pPr>
+            <w:r>
+              <w:t>DistilBERT</w:t>
+            </w:r>
+          </w:p>
+        </w:tc>
+        <w:tc>
+          <w:tcPr>
+            <w:tcW w:w="0" w:type="auto"/>
+            <w:hideMark/>
+          </w:tcPr>
+          <w:p>
+            <w:pPr>
+              <w:spacing w:after="160" w:line="259" w:lineRule="auto"/>
+            </w:pPr>
+            <w:r>
+              <w:t>3,000</w:t>
+            </w:r>
+          </w:p>
+        </w:tc>
+        <w:tc>
+          <w:tcPr>
+            <w:tcW w:w="0" w:type="auto"/>
+            <w:hideMark/>
+          </w:tcPr>
+          <w:p>
+            <w:pPr>
+              <w:spacing w:after="160" w:line="259" w:lineRule="auto"/>
+            </w:pPr>
+            <w:r>
+              <w:t>CPU</w:t>
+            </w:r>
+          </w:p>
+        </w:tc>
+        <w:tc>
+          <w:tcPr>
+            <w:tcW w:w="0" w:type="auto"/>
+            <w:hideMark/>
+          </w:tcPr>
+          <w:p>
+            <w:pPr>
+              <w:spacing w:after="160" w:line="259" w:lineRule="auto"/>
+            </w:pPr>
+            <w:r>
+              <w:t>16</w:t>
+            </w:r>
+          </w:p>
+        </w:tc>
+        <w:tc>
+          <w:tcPr>
+            <w:tcW w:w="0" w:type="auto"/>
+            <w:hideMark/>
+          </w:tcPr>
+          <w:p>
+            <w:pPr>
+              <w:spacing w:after="160" w:line="259" w:lineRule="auto"/>
+            </w:pPr>
+            <w:r>
+              <w:t>184.2</w:t>
+            </w:r>
+          </w:p>
+        </w:tc>
+        <w:tc>
+          <w:tcPr>
+            <w:tcW w:w="0" w:type="auto"/>
+            <w:hideMark/>
+          </w:tcPr>
+          <w:p>
+            <w:pPr>
+              <w:spacing w:after="160" w:line="259" w:lineRule="auto"/>
+            </w:pPr>
             <w:r>
               <w:rPr>
                 <w:b/>
                 <w:bCs/>
               </w:rPr>
-              <w:t xml:space="preserve"> Time / Sample (</w:t>
-            </w:r>
-            <w:proofErr w:type="spellStart"/>
-            <w:r>
-              <w:rPr>
-                <w:b/>
-                <w:bCs/>
-              </w:rPr>
-              <w:t>ms</w:t>
-            </w:r>
-            <w:proofErr w:type="spellEnd"/>
-            <w:r>
-              <w:rPr>
-                <w:b/>
-                <w:bCs/>
-              </w:rPr>
-              <w:t>)</w:t>
+              <w:t>61.4</w:t>
             </w:r>
           </w:p>
         </w:tc>
@@ -3114,103 +3057,9 @@
             <w:pPr>
               <w:spacing w:after="160" w:line="259" w:lineRule="auto"/>
             </w:pPr>
-            <w:proofErr w:type="spellStart"/>
-            <w:r>
-              <w:t>DistilBERT</w:t>
-            </w:r>
-            <w:proofErr w:type="spellEnd"/>
-          </w:p>
-        </w:tc>
-        <w:tc>
-          <w:tcPr>
-            <w:tcW w:w="0" w:type="auto"/>
-            <w:hideMark/>
-          </w:tcPr>
-          <w:p>
-            <w:pPr>
-              <w:spacing w:after="160" w:line="259" w:lineRule="auto"/>
-            </w:pPr>
-            <w:r>
-              <w:t>3,000</w:t>
-            </w:r>
-          </w:p>
-        </w:tc>
-        <w:tc>
-          <w:tcPr>
-            <w:tcW w:w="0" w:type="auto"/>
-            <w:hideMark/>
-          </w:tcPr>
-          <w:p>
-            <w:pPr>
-              <w:spacing w:after="160" w:line="259" w:lineRule="auto"/>
-            </w:pPr>
-            <w:r>
-              <w:t>CPU</w:t>
-            </w:r>
-          </w:p>
-        </w:tc>
-        <w:tc>
-          <w:tcPr>
-            <w:tcW w:w="0" w:type="auto"/>
-            <w:hideMark/>
-          </w:tcPr>
-          <w:p>
-            <w:pPr>
-              <w:spacing w:after="160" w:line="259" w:lineRule="auto"/>
-            </w:pPr>
-            <w:r>
-              <w:t>16</w:t>
-            </w:r>
-          </w:p>
-        </w:tc>
-        <w:tc>
-          <w:tcPr>
-            <w:tcW w:w="0" w:type="auto"/>
-            <w:hideMark/>
-          </w:tcPr>
-          <w:p>
-            <w:pPr>
-              <w:spacing w:after="160" w:line="259" w:lineRule="auto"/>
-            </w:pPr>
-            <w:r>
-              <w:t>184.2</w:t>
-            </w:r>
-          </w:p>
-        </w:tc>
-        <w:tc>
-          <w:tcPr>
-            <w:tcW w:w="0" w:type="auto"/>
-            <w:hideMark/>
-          </w:tcPr>
-          <w:p>
-            <w:pPr>
-              <w:spacing w:after="160" w:line="259" w:lineRule="auto"/>
-            </w:pPr>
-            <w:r>
-              <w:rPr>
-                <w:b/>
-                <w:bCs/>
-              </w:rPr>
-              <w:t>61.4</w:t>
-            </w:r>
-          </w:p>
-        </w:tc>
-      </w:tr>
-      <w:tr>
-        <w:tc>
-          <w:tcPr>
-            <w:tcW w:w="0" w:type="auto"/>
-            <w:hideMark/>
-          </w:tcPr>
-          <w:p>
-            <w:pPr>
-              <w:spacing w:after="160" w:line="259" w:lineRule="auto"/>
-            </w:pPr>
-            <w:proofErr w:type="spellStart"/>
             <w:r>
               <w:t>RoBERTa</w:t>
             </w:r>
-            <w:proofErr w:type="spellEnd"/>
           </w:p>
         </w:tc>
         <w:tc>
@@ -3297,21 +3146,8 @@
           <w:numId w:val="16"/>
         </w:numPr>
       </w:pPr>
-      <w:proofErr w:type="spellStart"/>
-      <w:r>
-        <w:t>RoBERTa</w:t>
-      </w:r>
-      <w:proofErr w:type="spellEnd"/>
-      <w:r>
-        <w:t xml:space="preserve"> is ~1.9× slower than </w:t>
-      </w:r>
-      <w:proofErr w:type="spellStart"/>
-      <w:r>
-        <w:t>DistilBERT</w:t>
-      </w:r>
-      <w:proofErr w:type="spellEnd"/>
-      <w:r>
-        <w:t xml:space="preserve"> on CPU</w:t>
+      <w:r>
+        <w:t>RoBERTa is ~1.9× slower than DistilBERT on CPU</w:t>
       </w:r>
     </w:p>
     <w:p>
@@ -3332,13 +3168,8 @@
           <w:numId w:val="16"/>
         </w:numPr>
       </w:pPr>
-      <w:proofErr w:type="spellStart"/>
-      <w:r>
-        <w:t>DistilBERT</w:t>
-      </w:r>
-      <w:proofErr w:type="spellEnd"/>
-      <w:r>
-        <w:t xml:space="preserve"> remains attractive for real-time or resource-constrained settings</w:t>
+      <w:r>
+        <w:t>DistilBERT remains attractive for real-time or resource-constrained settings</w:t>
       </w:r>
     </w:p>
     <w:p>
@@ -3363,17 +3194,1645 @@
       </w:pPr>
       <w:bookmarkStart w:id="5" w:name="_Toc218611428"/>
       <w:r>
+        <w:t>Limitations and Challenges</w:t>
+      </w:r>
+      <w:bookmarkEnd w:id="5"/>
+    </w:p>
+    <w:p>
+      <w:r>
+        <w:t xml:space="preserve">Several practical challenges emerged during evaluation. First, pretrained models differed substantially in their supported emotion taxonomies, requiring manual ontology alignment to enable fair comparison. This introduced unavoidable subjectivity in label mapping, particularly for affective states such as </w:t>
+      </w:r>
+      <w:r>
         <w:lastRenderedPageBreak/>
-        <w:t>Limitations and Challenges</w:t>
-      </w:r>
-      <w:bookmarkEnd w:id="5"/>
-    </w:p>
-    <w:p>
-      <w:r>
-        <w:t>Several practical challenges emerged during evaluation. First, pretrained models differed substantially in their supported emotion taxonomies, requiring manual ontology alignment to enable fair comparison. This introduced unavoidable subjectivity in label mapping, particularly for affective states such as optimism, trust, and anticipation. Second, neither model supported neutral emotion prediction, necessitating its removal from the dataset and limiting coverage of emotionally ambiguous texts. Third, as no fine-tuning was performed, model confidence calibration was imperfect, with some emotions consistently over-predicted. Finally, all inference was conducted on CPU due to hardware constraints, restricting batch sizes and increasing total runtime. These limitations reflect realistic conditions faced when integrating pretrained NLP components into applied systems.</w:t>
+        <w:t>optimism, trust, and anticipation. Second, neither model supported neutral emotion prediction, necessitating its removal from the dataset and limiting coverage of emotionally ambiguous texts. Third, as no fine-tuning was performed, model confidence calibration was imperfect, with some emotions consistently over-predicted. Finally, all inference was conducted on CPU due to hardware constraints, restricting batch sizes and increasing total runtime. These limitations reflect realistic conditions faced when integrating pretrained NLP components into applied systems.</w:t>
       </w:r>
     </w:p>
     <w:p/>
+    <w:p>
+      <w:pPr>
+        <w:pStyle w:val="Heading1"/>
+        <w:numPr>
+          <w:ilvl w:val="0"/>
+          <w:numId w:val="0"/>
+        </w:numPr>
+        <w:ind w:left="432" w:hanging="432"/>
+      </w:pPr>
+      <w:r>
+        <w:t>Qualitative Analysis</w:t>
+      </w:r>
+    </w:p>
+    <w:p>
+      <w:pPr>
+        <w:tabs>
+          <w:tab w:val="num" w:pos="720"/>
+        </w:tabs>
+      </w:pPr>
+      <w:r>
+        <w:t xml:space="preserve">Below are </w:t>
+      </w:r>
+      <w:r>
+        <w:rPr>
+          <w:b/>
+          <w:bCs/>
+        </w:rPr>
+        <w:t>7 clear disagreement cases</w:t>
+      </w:r>
+      <w:r>
+        <w:t xml:space="preserve"> where either:</w:t>
+      </w:r>
+      <w:r>
+        <w:t xml:space="preserve"> </w:t>
+      </w:r>
+      <w:r>
+        <w:t xml:space="preserve">DistilBERT and RoBERTa predict different dominant emotions, </w:t>
+      </w:r>
+      <w:r>
+        <w:rPr>
+          <w:b/>
+          <w:bCs/>
+        </w:rPr>
+        <w:t>o</w:t>
+      </w:r>
+      <w:r>
+        <w:t>ne model is highly confident while the other is weak or diffuse.</w:t>
+      </w:r>
+    </w:p>
+    <w:tbl>
+      <w:tblPr>
+        <w:tblStyle w:val="TableGridLight"/>
+        <w:tblW w:w="0" w:type="auto"/>
+        <w:tblLook w:val="04A0" w:firstRow="1" w:lastRow="0" w:firstColumn="1" w:lastColumn="0" w:noHBand="0" w:noVBand="1"/>
+      </w:tblPr>
+      <w:tblGrid>
+        <w:gridCol w:w="3794"/>
+        <w:gridCol w:w="2669"/>
+        <w:gridCol w:w="2553"/>
+      </w:tblGrid>
+      <w:tr>
+        <w:tc>
+          <w:tcPr>
+            <w:tcW w:w="0" w:type="auto"/>
+            <w:hideMark/>
+          </w:tcPr>
+          <w:p>
+            <w:pPr>
+              <w:spacing w:after="160" w:line="259" w:lineRule="auto"/>
+              <w:rPr>
+                <w:b/>
+                <w:bCs/>
+              </w:rPr>
+            </w:pPr>
+            <w:r>
+              <w:rPr>
+                <w:b/>
+                <w:bCs/>
+              </w:rPr>
+              <w:t>Journal snippet (excerpt)</w:t>
+            </w:r>
+          </w:p>
+        </w:tc>
+        <w:tc>
+          <w:tcPr>
+            <w:tcW w:w="0" w:type="auto"/>
+            <w:hideMark/>
+          </w:tcPr>
+          <w:p>
+            <w:pPr>
+              <w:spacing w:after="160" w:line="259" w:lineRule="auto"/>
+              <w:rPr>
+                <w:b/>
+                <w:bCs/>
+              </w:rPr>
+            </w:pPr>
+            <w:r>
+              <w:rPr>
+                <w:b/>
+                <w:bCs/>
+              </w:rPr>
+              <w:t>DistilBERT dominant prediction</w:t>
+            </w:r>
+          </w:p>
+        </w:tc>
+        <w:tc>
+          <w:tcPr>
+            <w:tcW w:w="0" w:type="auto"/>
+            <w:hideMark/>
+          </w:tcPr>
+          <w:p>
+            <w:pPr>
+              <w:spacing w:after="160" w:line="259" w:lineRule="auto"/>
+              <w:rPr>
+                <w:b/>
+                <w:bCs/>
+              </w:rPr>
+            </w:pPr>
+            <w:r>
+              <w:rPr>
+                <w:b/>
+                <w:bCs/>
+              </w:rPr>
+              <w:t>RoBERTa dominant prediction</w:t>
+            </w:r>
+          </w:p>
+        </w:tc>
+      </w:tr>
+      <w:tr>
+        <w:tc>
+          <w:tcPr>
+            <w:tcW w:w="0" w:type="auto"/>
+            <w:hideMark/>
+          </w:tcPr>
+          <w:p>
+            <w:pPr>
+              <w:spacing w:after="160" w:line="259" w:lineRule="auto"/>
+            </w:pPr>
+            <w:r>
+              <w:t>Today felt heavier than I expected…</w:t>
+            </w:r>
+          </w:p>
+        </w:tc>
+        <w:tc>
+          <w:tcPr>
+            <w:tcW w:w="0" w:type="auto"/>
+            <w:hideMark/>
+          </w:tcPr>
+          <w:p>
+            <w:pPr>
+              <w:spacing w:after="160" w:line="259" w:lineRule="auto"/>
+            </w:pPr>
+            <w:r>
+              <w:t>Fear / Sadness (high, multi-label)</w:t>
+            </w:r>
+          </w:p>
+        </w:tc>
+        <w:tc>
+          <w:tcPr>
+            <w:tcW w:w="0" w:type="auto"/>
+            <w:hideMark/>
+          </w:tcPr>
+          <w:p>
+            <w:pPr>
+              <w:spacing w:after="160" w:line="259" w:lineRule="auto"/>
+            </w:pPr>
+            <w:r>
+              <w:t>Fear (high)</w:t>
+            </w:r>
+          </w:p>
+        </w:tc>
+      </w:tr>
+      <w:tr>
+        <w:tc>
+          <w:tcPr>
+            <w:tcW w:w="0" w:type="auto"/>
+            <w:hideMark/>
+          </w:tcPr>
+          <w:p>
+            <w:pPr>
+              <w:spacing w:after="160" w:line="259" w:lineRule="auto"/>
+            </w:pPr>
+            <w:r>
+              <w:t>Writing this down helps a little…</w:t>
+            </w:r>
+          </w:p>
+        </w:tc>
+        <w:tc>
+          <w:tcPr>
+            <w:tcW w:w="0" w:type="auto"/>
+            <w:hideMark/>
+          </w:tcPr>
+          <w:p>
+            <w:pPr>
+              <w:spacing w:after="160" w:line="259" w:lineRule="auto"/>
+            </w:pPr>
+            <w:r>
+              <w:t>Joy + Anger (both high)</w:t>
+            </w:r>
+          </w:p>
+        </w:tc>
+        <w:tc>
+          <w:tcPr>
+            <w:tcW w:w="0" w:type="auto"/>
+            <w:hideMark/>
+          </w:tcPr>
+          <w:p>
+            <w:pPr>
+              <w:spacing w:after="160" w:line="259" w:lineRule="auto"/>
+            </w:pPr>
+            <w:r>
+              <w:t>Optimism (very high)</w:t>
+            </w:r>
+          </w:p>
+        </w:tc>
+      </w:tr>
+      <w:tr>
+        <w:tc>
+          <w:tcPr>
+            <w:tcW w:w="0" w:type="auto"/>
+            <w:hideMark/>
+          </w:tcPr>
+          <w:p>
+            <w:pPr>
+              <w:spacing w:after="160" w:line="259" w:lineRule="auto"/>
+            </w:pPr>
+            <w:r>
+              <w:t>Some feelings are hard to name…</w:t>
+            </w:r>
+          </w:p>
+        </w:tc>
+        <w:tc>
+          <w:tcPr>
+            <w:tcW w:w="0" w:type="auto"/>
+            <w:hideMark/>
+          </w:tcPr>
+          <w:p>
+            <w:pPr>
+              <w:spacing w:after="160" w:line="259" w:lineRule="auto"/>
+            </w:pPr>
+            <w:r>
+              <w:t>Fear / Anger / Joy (all high)</w:t>
+            </w:r>
+          </w:p>
+        </w:tc>
+        <w:tc>
+          <w:tcPr>
+            <w:tcW w:w="0" w:type="auto"/>
+            <w:hideMark/>
+          </w:tcPr>
+          <w:p>
+            <w:pPr>
+              <w:spacing w:after="160" w:line="259" w:lineRule="auto"/>
+            </w:pPr>
+            <w:r>
+              <w:t>Sadness (high)</w:t>
+            </w:r>
+          </w:p>
+        </w:tc>
+      </w:tr>
+      <w:tr>
+        <w:tc>
+          <w:tcPr>
+            <w:tcW w:w="0" w:type="auto"/>
+            <w:hideMark/>
+          </w:tcPr>
+          <w:p>
+            <w:pPr>
+              <w:spacing w:after="160" w:line="259" w:lineRule="auto"/>
+            </w:pPr>
+            <w:r>
+              <w:t>Ending the day with writing feels grounding…</w:t>
+            </w:r>
+          </w:p>
+        </w:tc>
+        <w:tc>
+          <w:tcPr>
+            <w:tcW w:w="0" w:type="auto"/>
+            <w:hideMark/>
+          </w:tcPr>
+          <w:p>
+            <w:pPr>
+              <w:spacing w:after="160" w:line="259" w:lineRule="auto"/>
+            </w:pPr>
+            <w:r>
+              <w:t>Joy (very high)</w:t>
+            </w:r>
+          </w:p>
+        </w:tc>
+        <w:tc>
+          <w:tcPr>
+            <w:tcW w:w="0" w:type="auto"/>
+            <w:hideMark/>
+          </w:tcPr>
+          <w:p>
+            <w:pPr>
+              <w:spacing w:after="160" w:line="259" w:lineRule="auto"/>
+            </w:pPr>
+            <w:r>
+              <w:t>Joy + Optimism (very high)</w:t>
+            </w:r>
+          </w:p>
+        </w:tc>
+      </w:tr>
+      <w:tr>
+        <w:tc>
+          <w:tcPr>
+            <w:tcW w:w="0" w:type="auto"/>
+            <w:hideMark/>
+          </w:tcPr>
+          <w:p>
+            <w:pPr>
+              <w:spacing w:after="160" w:line="259" w:lineRule="auto"/>
+            </w:pPr>
+            <w:r>
+              <w:t>I caught myself overthinking small interactions…</w:t>
+            </w:r>
+          </w:p>
+        </w:tc>
+        <w:tc>
+          <w:tcPr>
+            <w:tcW w:w="0" w:type="auto"/>
+            <w:hideMark/>
+          </w:tcPr>
+          <w:p>
+            <w:pPr>
+              <w:spacing w:after="160" w:line="259" w:lineRule="auto"/>
+            </w:pPr>
+            <w:r>
+              <w:t>Joy (very high)</w:t>
+            </w:r>
+          </w:p>
+        </w:tc>
+        <w:tc>
+          <w:tcPr>
+            <w:tcW w:w="0" w:type="auto"/>
+            <w:hideMark/>
+          </w:tcPr>
+          <w:p>
+            <w:pPr>
+              <w:spacing w:after="160" w:line="259" w:lineRule="auto"/>
+            </w:pPr>
+            <w:r>
+              <w:t>Sadness + Optimism (moderate)</w:t>
+            </w:r>
+          </w:p>
+        </w:tc>
+      </w:tr>
+      <w:tr>
+        <w:tc>
+          <w:tcPr>
+            <w:tcW w:w="0" w:type="auto"/>
+            <w:hideMark/>
+          </w:tcPr>
+          <w:p>
+            <w:pPr>
+              <w:spacing w:after="160" w:line="259" w:lineRule="auto"/>
+            </w:pPr>
+            <w:r>
+              <w:t>There was a sense of restlessness throughout the day…</w:t>
+            </w:r>
+          </w:p>
+        </w:tc>
+        <w:tc>
+          <w:tcPr>
+            <w:tcW w:w="0" w:type="auto"/>
+            <w:hideMark/>
+          </w:tcPr>
+          <w:p>
+            <w:pPr>
+              <w:spacing w:after="160" w:line="259" w:lineRule="auto"/>
+            </w:pPr>
+            <w:r>
+              <w:t>Fear (very high)</w:t>
+            </w:r>
+          </w:p>
+        </w:tc>
+        <w:tc>
+          <w:tcPr>
+            <w:tcW w:w="0" w:type="auto"/>
+            <w:hideMark/>
+          </w:tcPr>
+          <w:p>
+            <w:pPr>
+              <w:spacing w:after="160" w:line="259" w:lineRule="auto"/>
+            </w:pPr>
+            <w:r>
+              <w:t>Fear + Sadness (very high)</w:t>
+            </w:r>
+          </w:p>
+        </w:tc>
+      </w:tr>
+      <w:tr>
+        <w:tc>
+          <w:tcPr>
+            <w:tcW w:w="0" w:type="auto"/>
+            <w:hideMark/>
+          </w:tcPr>
+          <w:p>
+            <w:pPr>
+              <w:spacing w:after="160" w:line="259" w:lineRule="auto"/>
+            </w:pPr>
+            <w:r>
+              <w:t>I’m not sure what I was feeling exactly…</w:t>
+            </w:r>
+          </w:p>
+        </w:tc>
+        <w:tc>
+          <w:tcPr>
+            <w:tcW w:w="0" w:type="auto"/>
+            <w:hideMark/>
+          </w:tcPr>
+          <w:p>
+            <w:pPr>
+              <w:spacing w:after="160" w:line="259" w:lineRule="auto"/>
+            </w:pPr>
+            <w:r>
+              <w:t>Joy (very high)</w:t>
+            </w:r>
+          </w:p>
+        </w:tc>
+        <w:tc>
+          <w:tcPr>
+            <w:tcW w:w="0" w:type="auto"/>
+            <w:hideMark/>
+          </w:tcPr>
+          <w:p>
+            <w:pPr>
+              <w:spacing w:after="160" w:line="259" w:lineRule="auto"/>
+            </w:pPr>
+            <w:r>
+              <w:t>Anticipation (moderate)</w:t>
+            </w:r>
+          </w:p>
+        </w:tc>
+      </w:tr>
+    </w:tbl>
+    <w:p/>
+    <w:p>
+      <w:pPr>
+        <w:pStyle w:val="Heading2"/>
+        <w:numPr>
+          <w:ilvl w:val="0"/>
+          <w:numId w:val="0"/>
+        </w:numPr>
+      </w:pPr>
+      <w:r>
+        <w:t>Each model is latching onto:</w:t>
+      </w:r>
+    </w:p>
+    <w:p>
+      <w:r>
+        <w:rPr>
+          <w:b/>
+          <w:bCs/>
+        </w:rPr>
+        <w:t>“</w:t>
+      </w:r>
+      <w:r>
+        <w:rPr>
+          <w:b/>
+          <w:bCs/>
+        </w:rPr>
+        <w:t>Today felt heavier than I expected…”</w:t>
+      </w:r>
+      <w:r>
+        <w:br/>
+        <w:t>DistilBERT reacts to diffuse negative tone and escalates multiple emotions, while RoBERTa focuses on threat-related rumination and selects fear.</w:t>
+      </w:r>
+    </w:p>
+    <w:p>
+      <w:r>
+        <w:rPr>
+          <w:b/>
+          <w:bCs/>
+        </w:rPr>
+        <w:t>“Writing this down helps a little…”</w:t>
+      </w:r>
+      <w:r>
+        <w:br/>
+        <w:t>DistilBERT latches onto mixed affect (relief + frustration), whereas RoBERTa emphasizes reflective improvement and predicts optimism.</w:t>
+      </w:r>
+    </w:p>
+    <w:p>
+      <w:r>
+        <w:rPr>
+          <w:b/>
+          <w:bCs/>
+        </w:rPr>
+        <w:t>“Some feelings are hard to name…”</w:t>
+      </w:r>
+      <w:r>
+        <w:br/>
+        <w:t>DistilBERT overreacts to uncertainty with multiple emotions, while RoBERTa collapses ambiguity into sadness.</w:t>
+      </w:r>
+    </w:p>
+    <w:p>
+      <w:r>
+        <w:rPr>
+          <w:b/>
+          <w:bCs/>
+        </w:rPr>
+        <w:t>“Ending the day with writing feels grounding…”</w:t>
+      </w:r>
+      <w:r>
+        <w:br/>
+        <w:t>Both models focus on positive affect, but RoBERTa additionally captures future-oriented reassurance via optimism.</w:t>
+      </w:r>
+    </w:p>
+    <w:p>
+      <w:r>
+        <w:rPr>
+          <w:b/>
+          <w:bCs/>
+        </w:rPr>
+        <w:lastRenderedPageBreak/>
+        <w:t>“I caught myself overthinking small interactions…”</w:t>
+      </w:r>
+      <w:r>
+        <w:br/>
+        <w:t>DistilBERT responds to resolution (“nothing bad happened”) with joy, while RoBERTa weighs lingering rumination and predicts sadness.</w:t>
+      </w:r>
+    </w:p>
+    <w:p>
+      <w:r>
+        <w:rPr>
+          <w:b/>
+          <w:bCs/>
+        </w:rPr>
+        <w:t>“There was a sense of restlessness throughout the day…”</w:t>
+      </w:r>
+      <w:r>
+        <w:br/>
+        <w:t>Both models associate restlessness with fear, suggesting conflation of anxiety-like language with threat-based emotions.</w:t>
+      </w:r>
+    </w:p>
+    <w:p>
+      <w:r>
+        <w:rPr>
+          <w:b/>
+          <w:bCs/>
+        </w:rPr>
+        <w:t>“I’m not sure what I was feeling exactly…”</w:t>
+      </w:r>
+      <w:r>
+        <w:br/>
+        <w:t>DistilBERT treats emotional persistence as positive affect, while RoBERTa weakly associates uncertainty with anticipation.</w:t>
+      </w:r>
+    </w:p>
+    <w:p>
+      <w:pPr>
+        <w:pStyle w:val="Heading2"/>
+        <w:numPr>
+          <w:ilvl w:val="0"/>
+          <w:numId w:val="0"/>
+        </w:numPr>
+        <w:ind w:left="576" w:hanging="576"/>
+      </w:pPr>
+      <w:r>
+        <w:t>Weak emotions:</w:t>
+      </w:r>
+    </w:p>
+    <w:p>
+      <w:r>
+        <w:rPr>
+          <w:b/>
+          <w:bCs/>
+        </w:rPr>
+        <w:t>Love</w:t>
+      </w:r>
+      <w:r>
+        <w:br/>
+        <w:t>Rarely predicted unless explicitly expressed; absent from reflective journaling.</w:t>
+      </w:r>
+    </w:p>
+    <w:p>
+      <w:r>
+        <w:rPr>
+          <w:b/>
+          <w:bCs/>
+        </w:rPr>
+        <w:t>Surprise</w:t>
+      </w:r>
+      <w:r>
+        <w:br/>
+        <w:t>Almost never predicted; journaling text lacks sudden-event framing.</w:t>
+      </w:r>
+    </w:p>
+    <w:p>
+      <w:r>
+        <w:rPr>
+          <w:b/>
+          <w:bCs/>
+        </w:rPr>
+        <w:t>Disgust</w:t>
+      </w:r>
+      <w:r>
+        <w:br/>
+        <w:t>Appears only in misclassifications or extreme over-interpretation.</w:t>
+      </w:r>
+    </w:p>
+    <w:p>
+      <w:r>
+        <w:rPr>
+          <w:b/>
+          <w:bCs/>
+        </w:rPr>
+        <w:t>Fear vs anxiety</w:t>
+      </w:r>
+      <w:r>
+        <w:br/>
+        <w:t>Frequently conflated, especially in somatic or restless descriptions.</w:t>
+      </w:r>
+    </w:p>
+    <w:p>
+      <w:r>
+        <w:rPr>
+          <w:b/>
+          <w:bCs/>
+        </w:rPr>
+        <w:t>Neutral / flat affect</w:t>
+      </w:r>
+      <w:r>
+        <w:br/>
+        <w:t>Poorly represented; often misclassified as sadness.</w:t>
+      </w:r>
+    </w:p>
+    <w:p>
+      <w:pPr>
+        <w:pStyle w:val="Heading2"/>
+        <w:numPr>
+          <w:ilvl w:val="0"/>
+          <w:numId w:val="0"/>
+        </w:numPr>
+        <w:ind w:left="576" w:hanging="576"/>
+      </w:pPr>
+      <w:r>
+        <w:t>Over-/Under-predicted patterns</w:t>
+      </w:r>
+    </w:p>
+    <w:p>
+      <w:pPr>
+        <w:rPr>
+          <w:b/>
+          <w:bCs/>
+        </w:rPr>
+      </w:pPr>
+      <w:r>
+        <w:rPr>
+          <w:b/>
+          <w:bCs/>
+        </w:rPr>
+        <w:t>Over-predicted</w:t>
+      </w:r>
+    </w:p>
+    <w:p>
+      <w:pPr>
+        <w:numPr>
+          <w:ilvl w:val="0"/>
+          <w:numId w:val="18"/>
+        </w:numPr>
+      </w:pPr>
+      <w:r>
+        <w:t>Sadness in reflective or low-energy entries</w:t>
+      </w:r>
+    </w:p>
+    <w:p>
+      <w:pPr>
+        <w:numPr>
+          <w:ilvl w:val="0"/>
+          <w:numId w:val="18"/>
+        </w:numPr>
+      </w:pPr>
+      <w:r>
+        <w:t>Fear in cases of uncertainty, tension, or restlessness</w:t>
+      </w:r>
+    </w:p>
+    <w:p>
+      <w:pPr>
+        <w:numPr>
+          <w:ilvl w:val="0"/>
+          <w:numId w:val="18"/>
+        </w:numPr>
+      </w:pPr>
+      <w:r>
+        <w:t>Multi-emotion outputs when tone is ambiguous (DistilBERT)</w:t>
+      </w:r>
+    </w:p>
+    <w:p>
+      <w:pPr>
+        <w:rPr>
+          <w:b/>
+          <w:bCs/>
+        </w:rPr>
+      </w:pPr>
+      <w:r>
+        <w:rPr>
+          <w:b/>
+          <w:bCs/>
+        </w:rPr>
+        <w:t>Under-predicted</w:t>
+      </w:r>
+    </w:p>
+    <w:p>
+      <w:pPr>
+        <w:numPr>
+          <w:ilvl w:val="0"/>
+          <w:numId w:val="19"/>
+        </w:numPr>
+      </w:pPr>
+      <w:r>
+        <w:t>Calm, contentment, emotional neutrality</w:t>
+      </w:r>
+    </w:p>
+    <w:p>
+      <w:pPr>
+        <w:numPr>
+          <w:ilvl w:val="0"/>
+          <w:numId w:val="19"/>
+        </w:numPr>
+      </w:pPr>
+      <w:r>
+        <w:t>Mixed emotional states without explicit labels</w:t>
+      </w:r>
+    </w:p>
+    <w:p>
+      <w:pPr>
+        <w:numPr>
+          <w:ilvl w:val="0"/>
+          <w:numId w:val="19"/>
+        </w:numPr>
+      </w:pPr>
+      <w:r>
+        <w:t>Emotions requiring temporal reflection (e.g. “relief after the fact”)</w:t>
+      </w:r>
+    </w:p>
+    <w:p>
+      <w:pPr>
+        <w:pStyle w:val="Heading2"/>
+        <w:numPr>
+          <w:ilvl w:val="0"/>
+          <w:numId w:val="0"/>
+        </w:numPr>
+        <w:ind w:left="576" w:hanging="576"/>
+      </w:pPr>
+      <w:r>
+        <w:t>Errors mapped to journalling context</w:t>
+      </w:r>
+    </w:p>
+    <w:p>
+      <w:pPr>
+        <w:numPr>
+          <w:ilvl w:val="0"/>
+          <w:numId w:val="20"/>
+        </w:numPr>
+      </w:pPr>
+      <w:r>
+        <w:t>This error occurs because journaling text often blends multiple emotional states within a single reflective passage.</w:t>
+      </w:r>
+    </w:p>
+    <w:p>
+      <w:pPr>
+        <w:numPr>
+          <w:ilvl w:val="0"/>
+          <w:numId w:val="20"/>
+        </w:numPr>
+      </w:pPr>
+      <w:r>
+        <w:t>This error occurs because emotions are implied through bodily sensations rather than explicitly named.</w:t>
+      </w:r>
+    </w:p>
+    <w:p>
+      <w:pPr>
+        <w:numPr>
+          <w:ilvl w:val="0"/>
+          <w:numId w:val="20"/>
+        </w:numPr>
+      </w:pPr>
+      <w:r>
+        <w:t>This error occurs because journaling frequently reflects on emotions retrospectively rather than describing them in-the-moment.</w:t>
+      </w:r>
+    </w:p>
+    <w:p>
+      <w:pPr>
+        <w:numPr>
+          <w:ilvl w:val="0"/>
+          <w:numId w:val="20"/>
+        </w:numPr>
+      </w:pPr>
+      <w:r>
+        <w:lastRenderedPageBreak/>
+        <w:t>This error occurs because uncertainty and emotional ambiguity are common in journaling but poorly handled by categorical classifiers.</w:t>
+      </w:r>
+    </w:p>
+    <w:p>
+      <w:pPr>
+        <w:numPr>
+          <w:ilvl w:val="0"/>
+          <w:numId w:val="20"/>
+        </w:numPr>
+      </w:pPr>
+      <w:r>
+        <w:t>This error occurs because reflective language lacks the event-driven cues present in benchmark emotion datasets.</w:t>
+      </w:r>
+    </w:p>
+    <w:p/>
+    <w:p>
+      <w:pPr>
+        <w:pStyle w:val="Heading1"/>
+        <w:numPr>
+          <w:ilvl w:val="0"/>
+          <w:numId w:val="0"/>
+        </w:numPr>
+        <w:ind w:left="432" w:hanging="432"/>
+      </w:pPr>
+      <w:r>
+        <w:t>Documentation artifacts</w:t>
+      </w:r>
+    </w:p>
+    <w:p>
+      <w:pPr>
+        <w:rPr>
+          <w:b/>
+          <w:bCs/>
+        </w:rPr>
+      </w:pPr>
+      <w:r>
+        <w:rPr>
+          <w:b/>
+          <w:bCs/>
+        </w:rPr>
+        <w:t>Example snippets table</w:t>
+      </w:r>
+    </w:p>
+    <w:tbl>
+      <w:tblPr>
+        <w:tblStyle w:val="TableGridLight"/>
+        <w:tblW w:w="0" w:type="auto"/>
+        <w:tblLook w:val="04A0" w:firstRow="1" w:lastRow="0" w:firstColumn="1" w:lastColumn="0" w:noHBand="0" w:noVBand="1"/>
+      </w:tblPr>
+      <w:tblGrid>
+        <w:gridCol w:w="2171"/>
+        <w:gridCol w:w="1941"/>
+        <w:gridCol w:w="1367"/>
+        <w:gridCol w:w="1790"/>
+        <w:gridCol w:w="1747"/>
+      </w:tblGrid>
+      <w:tr>
+        <w:tc>
+          <w:tcPr>
+            <w:tcW w:w="0" w:type="auto"/>
+            <w:hideMark/>
+          </w:tcPr>
+          <w:p>
+            <w:pPr>
+              <w:spacing w:after="160" w:line="259" w:lineRule="auto"/>
+              <w:rPr>
+                <w:b/>
+                <w:bCs/>
+              </w:rPr>
+            </w:pPr>
+            <w:r>
+              <w:rPr>
+                <w:b/>
+                <w:bCs/>
+              </w:rPr>
+              <w:t>Journal snippet</w:t>
+            </w:r>
+          </w:p>
+        </w:tc>
+        <w:tc>
+          <w:tcPr>
+            <w:tcW w:w="0" w:type="auto"/>
+            <w:hideMark/>
+          </w:tcPr>
+          <w:p>
+            <w:pPr>
+              <w:spacing w:after="160" w:line="259" w:lineRule="auto"/>
+              <w:rPr>
+                <w:b/>
+                <w:bCs/>
+              </w:rPr>
+            </w:pPr>
+            <w:r>
+              <w:rPr>
+                <w:b/>
+                <w:bCs/>
+              </w:rPr>
+              <w:t>Model prediction(s)</w:t>
+            </w:r>
+          </w:p>
+        </w:tc>
+        <w:tc>
+          <w:tcPr>
+            <w:tcW w:w="0" w:type="auto"/>
+            <w:hideMark/>
+          </w:tcPr>
+          <w:p>
+            <w:pPr>
+              <w:spacing w:after="160" w:line="259" w:lineRule="auto"/>
+              <w:rPr>
+                <w:b/>
+                <w:bCs/>
+              </w:rPr>
+            </w:pPr>
+            <w:r>
+              <w:rPr>
+                <w:b/>
+                <w:bCs/>
+              </w:rPr>
+              <w:t>Confidence</w:t>
+            </w:r>
+          </w:p>
+        </w:tc>
+        <w:tc>
+          <w:tcPr>
+            <w:tcW w:w="0" w:type="auto"/>
+            <w:hideMark/>
+          </w:tcPr>
+          <w:p>
+            <w:pPr>
+              <w:spacing w:after="160" w:line="259" w:lineRule="auto"/>
+              <w:rPr>
+                <w:b/>
+                <w:bCs/>
+              </w:rPr>
+            </w:pPr>
+            <w:r>
+              <w:rPr>
+                <w:b/>
+                <w:bCs/>
+              </w:rPr>
+              <w:t>Human interpretation</w:t>
+            </w:r>
+          </w:p>
+        </w:tc>
+        <w:tc>
+          <w:tcPr>
+            <w:tcW w:w="0" w:type="auto"/>
+            <w:hideMark/>
+          </w:tcPr>
+          <w:p>
+            <w:pPr>
+              <w:spacing w:after="160" w:line="259" w:lineRule="auto"/>
+              <w:rPr>
+                <w:b/>
+                <w:bCs/>
+              </w:rPr>
+            </w:pPr>
+            <w:r>
+              <w:rPr>
+                <w:b/>
+                <w:bCs/>
+              </w:rPr>
+              <w:t>Notes</w:t>
+            </w:r>
+          </w:p>
+        </w:tc>
+      </w:tr>
+      <w:tr>
+        <w:tc>
+          <w:tcPr>
+            <w:tcW w:w="0" w:type="auto"/>
+            <w:hideMark/>
+          </w:tcPr>
+          <w:p>
+            <w:pPr>
+              <w:spacing w:after="160" w:line="259" w:lineRule="auto"/>
+            </w:pPr>
+            <w:r>
+              <w:t>Today felt heavier than I expected…</w:t>
+            </w:r>
+          </w:p>
+        </w:tc>
+        <w:tc>
+          <w:tcPr>
+            <w:tcW w:w="0" w:type="auto"/>
+            <w:hideMark/>
+          </w:tcPr>
+          <w:p>
+            <w:pPr>
+              <w:spacing w:after="160" w:line="259" w:lineRule="auto"/>
+            </w:pPr>
+            <w:r>
+              <w:t>DistilBERT: Fear, Sadness (multi)</w:t>
+            </w:r>
+          </w:p>
+        </w:tc>
+        <w:tc>
+          <w:tcPr>
+            <w:tcW w:w="0" w:type="auto"/>
+            <w:hideMark/>
+          </w:tcPr>
+          <w:p>
+            <w:pPr>
+              <w:spacing w:after="160" w:line="259" w:lineRule="auto"/>
+            </w:pPr>
+            <w:r>
+              <w:t>High</w:t>
+            </w:r>
+          </w:p>
+        </w:tc>
+        <w:tc>
+          <w:tcPr>
+            <w:tcW w:w="0" w:type="auto"/>
+            <w:hideMark/>
+          </w:tcPr>
+          <w:p>
+            <w:pPr>
+              <w:spacing w:after="160" w:line="259" w:lineRule="auto"/>
+            </w:pPr>
+            <w:r>
+              <w:t>Rumination / emotional weight</w:t>
+            </w:r>
+          </w:p>
+        </w:tc>
+        <w:tc>
+          <w:tcPr>
+            <w:tcW w:w="0" w:type="auto"/>
+            <w:hideMark/>
+          </w:tcPr>
+          <w:p>
+            <w:pPr>
+              <w:spacing w:after="160" w:line="259" w:lineRule="auto"/>
+            </w:pPr>
+            <w:r>
+              <w:t>Overconfident, diffuse</w:t>
+            </w:r>
+          </w:p>
+        </w:tc>
+      </w:tr>
+      <w:tr>
+        <w:tc>
+          <w:tcPr>
+            <w:tcW w:w="0" w:type="auto"/>
+            <w:hideMark/>
+          </w:tcPr>
+          <w:p>
+            <w:pPr>
+              <w:spacing w:after="160" w:line="259" w:lineRule="auto"/>
+            </w:pPr>
+            <w:r>
+              <w:t>Writing this down helps a little…</w:t>
+            </w:r>
+          </w:p>
+        </w:tc>
+        <w:tc>
+          <w:tcPr>
+            <w:tcW w:w="0" w:type="auto"/>
+            <w:hideMark/>
+          </w:tcPr>
+          <w:p>
+            <w:pPr>
+              <w:spacing w:after="160" w:line="259" w:lineRule="auto"/>
+            </w:pPr>
+            <w:r>
+              <w:t>RoBERTa: Optimism</w:t>
+            </w:r>
+          </w:p>
+        </w:tc>
+        <w:tc>
+          <w:tcPr>
+            <w:tcW w:w="0" w:type="auto"/>
+            <w:hideMark/>
+          </w:tcPr>
+          <w:p>
+            <w:pPr>
+              <w:spacing w:after="160" w:line="259" w:lineRule="auto"/>
+            </w:pPr>
+            <w:r>
+              <w:t>Very high</w:t>
+            </w:r>
+          </w:p>
+        </w:tc>
+        <w:tc>
+          <w:tcPr>
+            <w:tcW w:w="0" w:type="auto"/>
+            <w:hideMark/>
+          </w:tcPr>
+          <w:p>
+            <w:pPr>
+              <w:spacing w:after="160" w:line="259" w:lineRule="auto"/>
+            </w:pPr>
+            <w:r>
+              <w:t>Relief through reflection</w:t>
+            </w:r>
+          </w:p>
+        </w:tc>
+        <w:tc>
+          <w:tcPr>
+            <w:tcW w:w="0" w:type="auto"/>
+            <w:hideMark/>
+          </w:tcPr>
+          <w:p>
+            <w:pPr>
+              <w:spacing w:after="160" w:line="259" w:lineRule="auto"/>
+            </w:pPr>
+            <w:r>
+              <w:t>Positive coping</w:t>
+            </w:r>
+          </w:p>
+        </w:tc>
+      </w:tr>
+      <w:tr>
+        <w:tc>
+          <w:tcPr>
+            <w:tcW w:w="0" w:type="auto"/>
+            <w:hideMark/>
+          </w:tcPr>
+          <w:p>
+            <w:pPr>
+              <w:spacing w:after="160" w:line="259" w:lineRule="auto"/>
+            </w:pPr>
+            <w:r>
+              <w:t>Some feelings are hard to name…</w:t>
+            </w:r>
+          </w:p>
+        </w:tc>
+        <w:tc>
+          <w:tcPr>
+            <w:tcW w:w="0" w:type="auto"/>
+            <w:hideMark/>
+          </w:tcPr>
+          <w:p>
+            <w:pPr>
+              <w:spacing w:after="160" w:line="259" w:lineRule="auto"/>
+            </w:pPr>
+            <w:r>
+              <w:t>DistilBERT: Fear, Anger, Joy</w:t>
+            </w:r>
+          </w:p>
+        </w:tc>
+        <w:tc>
+          <w:tcPr>
+            <w:tcW w:w="0" w:type="auto"/>
+            <w:hideMark/>
+          </w:tcPr>
+          <w:p>
+            <w:pPr>
+              <w:spacing w:after="160" w:line="259" w:lineRule="auto"/>
+            </w:pPr>
+            <w:r>
+              <w:t>High</w:t>
+            </w:r>
+          </w:p>
+        </w:tc>
+        <w:tc>
+          <w:tcPr>
+            <w:tcW w:w="0" w:type="auto"/>
+            <w:hideMark/>
+          </w:tcPr>
+          <w:p>
+            <w:pPr>
+              <w:spacing w:after="160" w:line="259" w:lineRule="auto"/>
+            </w:pPr>
+            <w:r>
+              <w:t>Ambiguous emotion</w:t>
+            </w:r>
+          </w:p>
+        </w:tc>
+        <w:tc>
+          <w:tcPr>
+            <w:tcW w:w="0" w:type="auto"/>
+            <w:hideMark/>
+          </w:tcPr>
+          <w:p>
+            <w:pPr>
+              <w:spacing w:after="160" w:line="259" w:lineRule="auto"/>
+            </w:pPr>
+            <w:r>
+              <w:t>Explicit uncertainty ignored</w:t>
+            </w:r>
+          </w:p>
+        </w:tc>
+      </w:tr>
+      <w:tr>
+        <w:tc>
+          <w:tcPr>
+            <w:tcW w:w="0" w:type="auto"/>
+            <w:hideMark/>
+          </w:tcPr>
+          <w:p>
+            <w:pPr>
+              <w:spacing w:after="160" w:line="259" w:lineRule="auto"/>
+            </w:pPr>
+            <w:r>
+              <w:t>Ending the day with writing feels grounding…</w:t>
+            </w:r>
+          </w:p>
+        </w:tc>
+        <w:tc>
+          <w:tcPr>
+            <w:tcW w:w="0" w:type="auto"/>
+            <w:hideMark/>
+          </w:tcPr>
+          <w:p>
+            <w:pPr>
+              <w:spacing w:after="160" w:line="259" w:lineRule="auto"/>
+            </w:pPr>
+            <w:r>
+              <w:t>Both: Joy (+ Optimism)</w:t>
+            </w:r>
+          </w:p>
+        </w:tc>
+        <w:tc>
+          <w:tcPr>
+            <w:tcW w:w="0" w:type="auto"/>
+            <w:hideMark/>
+          </w:tcPr>
+          <w:p>
+            <w:pPr>
+              <w:spacing w:after="160" w:line="259" w:lineRule="auto"/>
+            </w:pPr>
+            <w:r>
+              <w:t>Very high</w:t>
+            </w:r>
+          </w:p>
+        </w:tc>
+        <w:tc>
+          <w:tcPr>
+            <w:tcW w:w="0" w:type="auto"/>
+            <w:hideMark/>
+          </w:tcPr>
+          <w:p>
+            <w:pPr>
+              <w:spacing w:after="160" w:line="259" w:lineRule="auto"/>
+            </w:pPr>
+            <w:r>
+              <w:t>Calm, grounding</w:t>
+            </w:r>
+          </w:p>
+        </w:tc>
+        <w:tc>
+          <w:tcPr>
+            <w:tcW w:w="0" w:type="auto"/>
+            <w:hideMark/>
+          </w:tcPr>
+          <w:p>
+            <w:pPr>
+              <w:spacing w:after="160" w:line="259" w:lineRule="auto"/>
+            </w:pPr>
+            <w:r>
+              <w:t>Best-case alignment</w:t>
+            </w:r>
+          </w:p>
+        </w:tc>
+      </w:tr>
+      <w:tr>
+        <w:tc>
+          <w:tcPr>
+            <w:tcW w:w="0" w:type="auto"/>
+            <w:hideMark/>
+          </w:tcPr>
+          <w:p>
+            <w:pPr>
+              <w:spacing w:after="160" w:line="259" w:lineRule="auto"/>
+            </w:pPr>
+            <w:r>
+              <w:t>I caught myself overthinking small interactions…</w:t>
+            </w:r>
+          </w:p>
+        </w:tc>
+        <w:tc>
+          <w:tcPr>
+            <w:tcW w:w="0" w:type="auto"/>
+            <w:hideMark/>
+          </w:tcPr>
+          <w:p>
+            <w:pPr>
+              <w:spacing w:after="160" w:line="259" w:lineRule="auto"/>
+            </w:pPr>
+            <w:r>
+              <w:t>DistilBERT: Joy</w:t>
+            </w:r>
+          </w:p>
+        </w:tc>
+        <w:tc>
+          <w:tcPr>
+            <w:tcW w:w="0" w:type="auto"/>
+            <w:hideMark/>
+          </w:tcPr>
+          <w:p>
+            <w:pPr>
+              <w:spacing w:after="160" w:line="259" w:lineRule="auto"/>
+            </w:pPr>
+            <w:r>
+              <w:t>Very high</w:t>
+            </w:r>
+          </w:p>
+        </w:tc>
+        <w:tc>
+          <w:tcPr>
+            <w:tcW w:w="0" w:type="auto"/>
+            <w:hideMark/>
+          </w:tcPr>
+          <w:p>
+            <w:pPr>
+              <w:spacing w:after="160" w:line="259" w:lineRule="auto"/>
+            </w:pPr>
+            <w:r>
+              <w:t>Lingering rumination</w:t>
+            </w:r>
+          </w:p>
+        </w:tc>
+        <w:tc>
+          <w:tcPr>
+            <w:tcW w:w="0" w:type="auto"/>
+            <w:hideMark/>
+          </w:tcPr>
+          <w:p>
+            <w:pPr>
+              <w:spacing w:after="160" w:line="259" w:lineRule="auto"/>
+            </w:pPr>
+            <w:r>
+              <w:t>Resolution over-weighted</w:t>
+            </w:r>
+          </w:p>
+        </w:tc>
+      </w:tr>
+      <w:tr>
+        <w:tc>
+          <w:tcPr>
+            <w:tcW w:w="0" w:type="auto"/>
+            <w:hideMark/>
+          </w:tcPr>
+          <w:p>
+            <w:pPr>
+              <w:spacing w:after="160" w:line="259" w:lineRule="auto"/>
+            </w:pPr>
+            <w:r>
+              <w:t>There was a sense of restlessness throughout the day…</w:t>
+            </w:r>
+          </w:p>
+        </w:tc>
+        <w:tc>
+          <w:tcPr>
+            <w:tcW w:w="0" w:type="auto"/>
+            <w:hideMark/>
+          </w:tcPr>
+          <w:p>
+            <w:pPr>
+              <w:spacing w:after="160" w:line="259" w:lineRule="auto"/>
+            </w:pPr>
+            <w:r>
+              <w:t>Both: Fear</w:t>
+            </w:r>
+          </w:p>
+        </w:tc>
+        <w:tc>
+          <w:tcPr>
+            <w:tcW w:w="0" w:type="auto"/>
+            <w:hideMark/>
+          </w:tcPr>
+          <w:p>
+            <w:pPr>
+              <w:spacing w:after="160" w:line="259" w:lineRule="auto"/>
+            </w:pPr>
+            <w:r>
+              <w:t>Very high</w:t>
+            </w:r>
+          </w:p>
+        </w:tc>
+        <w:tc>
+          <w:tcPr>
+            <w:tcW w:w="0" w:type="auto"/>
+            <w:hideMark/>
+          </w:tcPr>
+          <w:p>
+            <w:pPr>
+              <w:spacing w:after="160" w:line="259" w:lineRule="auto"/>
+            </w:pPr>
+            <w:r>
+              <w:t>Anxiety-like tension</w:t>
+            </w:r>
+          </w:p>
+        </w:tc>
+        <w:tc>
+          <w:tcPr>
+            <w:tcW w:w="0" w:type="auto"/>
+            <w:hideMark/>
+          </w:tcPr>
+          <w:p>
+            <w:pPr>
+              <w:spacing w:after="160" w:line="259" w:lineRule="auto"/>
+            </w:pPr>
+            <w:r>
+              <w:t>Fear conflation</w:t>
+            </w:r>
+          </w:p>
+        </w:tc>
+      </w:tr>
+      <w:tr>
+        <w:tc>
+          <w:tcPr>
+            <w:tcW w:w="0" w:type="auto"/>
+            <w:hideMark/>
+          </w:tcPr>
+          <w:p>
+            <w:pPr>
+              <w:spacing w:after="160" w:line="259" w:lineRule="auto"/>
+            </w:pPr>
+            <w:r>
+              <w:t>I felt tired even after sleeping…</w:t>
+            </w:r>
+          </w:p>
+        </w:tc>
+        <w:tc>
+          <w:tcPr>
+            <w:tcW w:w="0" w:type="auto"/>
+            <w:hideMark/>
+          </w:tcPr>
+          <w:p>
+            <w:pPr>
+              <w:spacing w:after="160" w:line="259" w:lineRule="auto"/>
+            </w:pPr>
+            <w:r>
+              <w:t>Both: Sadness</w:t>
+            </w:r>
+          </w:p>
+        </w:tc>
+        <w:tc>
+          <w:tcPr>
+            <w:tcW w:w="0" w:type="auto"/>
+            <w:hideMark/>
+          </w:tcPr>
+          <w:p>
+            <w:pPr>
+              <w:spacing w:after="160" w:line="259" w:lineRule="auto"/>
+            </w:pPr>
+            <w:r>
+              <w:t>Very high</w:t>
+            </w:r>
+          </w:p>
+        </w:tc>
+        <w:tc>
+          <w:tcPr>
+            <w:tcW w:w="0" w:type="auto"/>
+            <w:hideMark/>
+          </w:tcPr>
+          <w:p>
+            <w:pPr>
+              <w:spacing w:after="160" w:line="259" w:lineRule="auto"/>
+            </w:pPr>
+            <w:r>
+              <w:t>Emotional exhaustion</w:t>
+            </w:r>
+          </w:p>
+        </w:tc>
+        <w:tc>
+          <w:tcPr>
+            <w:tcW w:w="0" w:type="auto"/>
+            <w:hideMark/>
+          </w:tcPr>
+          <w:p>
+            <w:pPr>
+              <w:spacing w:after="160" w:line="259" w:lineRule="auto"/>
+            </w:pPr>
+            <w:r>
+              <w:t>Clean signal</w:t>
+            </w:r>
+          </w:p>
+        </w:tc>
+      </w:tr>
+      <w:tr>
+        <w:tc>
+          <w:tcPr>
+            <w:tcW w:w="0" w:type="auto"/>
+            <w:hideMark/>
+          </w:tcPr>
+          <w:p>
+            <w:pPr>
+              <w:spacing w:after="160" w:line="259" w:lineRule="auto"/>
+            </w:pPr>
+            <w:r>
+              <w:t>I’m not sure what I was feeling exactly…</w:t>
+            </w:r>
+          </w:p>
+        </w:tc>
+        <w:tc>
+          <w:tcPr>
+            <w:tcW w:w="0" w:type="auto"/>
+            <w:hideMark/>
+          </w:tcPr>
+          <w:p>
+            <w:pPr>
+              <w:spacing w:after="160" w:line="259" w:lineRule="auto"/>
+            </w:pPr>
+            <w:r>
+              <w:t>DistilBERT: Joy / RoBERTa: Anticipation</w:t>
+            </w:r>
+          </w:p>
+        </w:tc>
+        <w:tc>
+          <w:tcPr>
+            <w:tcW w:w="0" w:type="auto"/>
+            <w:hideMark/>
+          </w:tcPr>
+          <w:p>
+            <w:pPr>
+              <w:spacing w:after="160" w:line="259" w:lineRule="auto"/>
+            </w:pPr>
+            <w:r>
+              <w:t>High / Moderate</w:t>
+            </w:r>
+          </w:p>
+        </w:tc>
+        <w:tc>
+          <w:tcPr>
+            <w:tcW w:w="0" w:type="auto"/>
+            <w:hideMark/>
+          </w:tcPr>
+          <w:p>
+            <w:pPr>
+              <w:spacing w:after="160" w:line="259" w:lineRule="auto"/>
+            </w:pPr>
+            <w:r>
+              <w:t>Emotional ambiguity</w:t>
+            </w:r>
+          </w:p>
+        </w:tc>
+        <w:tc>
+          <w:tcPr>
+            <w:tcW w:w="0" w:type="auto"/>
+            <w:hideMark/>
+          </w:tcPr>
+          <w:p>
+            <w:pPr>
+              <w:spacing w:after="160" w:line="259" w:lineRule="auto"/>
+            </w:pPr>
+            <w:r>
+              <w:t>Confidence mismatch</w:t>
+            </w:r>
+          </w:p>
+        </w:tc>
+      </w:tr>
+    </w:tbl>
+    <w:p>
+      <w:r>
+        <w:pict w14:anchorId="61152F6E">
+          <v:rect id="_x0000_i1031" style="width:0;height:1.5pt" o:hralign="center" o:hrstd="t" o:hr="t" fillcolor="#a0a0a0" stroked="f"/>
+        </w:pict>
+      </w:r>
+    </w:p>
+    <w:p>
+      <w:pPr>
+        <w:rPr>
+          <w:b/>
+          <w:bCs/>
+        </w:rPr>
+      </w:pPr>
+      <w:r>
+        <w:rPr>
+          <w:b/>
+          <w:bCs/>
+        </w:rPr>
+        <w:t>Failure modes</w:t>
+      </w:r>
+    </w:p>
+    <w:p>
+      <w:pPr>
+        <w:numPr>
+          <w:ilvl w:val="0"/>
+          <w:numId w:val="21"/>
+        </w:numPr>
+      </w:pPr>
+      <w:r>
+        <w:t>Models tend to over-predict sadness in reflective but emotionally neutral entries.</w:t>
+      </w:r>
+    </w:p>
+    <w:p>
+      <w:pPr>
+        <w:numPr>
+          <w:ilvl w:val="0"/>
+          <w:numId w:val="21"/>
+        </w:numPr>
+      </w:pPr>
+      <w:r>
+        <w:t>Models tend to conflate anxiety-related language with fear.</w:t>
+      </w:r>
+    </w:p>
+    <w:p>
+      <w:pPr>
+        <w:numPr>
+          <w:ilvl w:val="0"/>
+          <w:numId w:val="21"/>
+        </w:numPr>
+      </w:pPr>
+      <w:r>
+        <w:t>Models struggle with explicitly ambiguous or hard-to-name emotional states.</w:t>
+      </w:r>
+    </w:p>
+    <w:p>
+      <w:pPr>
+        <w:numPr>
+          <w:ilvl w:val="0"/>
+          <w:numId w:val="21"/>
+        </w:numPr>
+      </w:pPr>
+      <w:r>
+        <w:t>Models often assign high confidence despite low interpretability.</w:t>
+      </w:r>
+    </w:p>
+    <w:p>
+      <w:pPr>
+        <w:numPr>
+          <w:ilvl w:val="0"/>
+          <w:numId w:val="21"/>
+        </w:numPr>
+      </w:pPr>
+      <w:r>
+        <w:t>Models are sensitive to surface sentiment cues but less sensitive to reflective context.</w:t>
+      </w:r>
+    </w:p>
+    <w:p>
+      <w:pPr>
+        <w:numPr>
+          <w:ilvl w:val="0"/>
+          <w:numId w:val="21"/>
+        </w:numPr>
+      </w:pPr>
+      <w:r>
+        <w:lastRenderedPageBreak/>
+        <w:t>Confidence scores do not reliably indicate correctness in introspective journaling text.</w:t>
+      </w:r>
+    </w:p>
     <w:p/>
     <w:sectPr>
       <w:footerReference w:type="default" r:id="rId8"/>
@@ -3726,6 +5185,304 @@
     </w:lvl>
   </w:abstractNum>
   <w:abstractNum w:abstractNumId="1" w15:restartNumberingAfterBreak="0">
+    <w:nsid w:val="0F3226FE"/>
+    <w:multiLevelType w:val="multilevel"/>
+    <w:tmpl w:val="3BD6F1CC"/>
+    <w:lvl w:ilvl="0">
+      <w:start w:val="1"/>
+      <w:numFmt w:val="bullet"/>
+      <w:lvlText w:val=""/>
+      <w:lvlJc w:val="left"/>
+      <w:pPr>
+        <w:tabs>
+          <w:tab w:val="num" w:pos="720"/>
+        </w:tabs>
+        <w:ind w:left="720" w:hanging="360"/>
+      </w:pPr>
+      <w:rPr>
+        <w:rFonts w:ascii="Symbol" w:hAnsi="Symbol" w:hint="default"/>
+        <w:sz w:val="20"/>
+      </w:rPr>
+    </w:lvl>
+    <w:lvl w:ilvl="1" w:tentative="1">
+      <w:start w:val="1"/>
+      <w:numFmt w:val="bullet"/>
+      <w:lvlText w:val="o"/>
+      <w:lvlJc w:val="left"/>
+      <w:pPr>
+        <w:tabs>
+          <w:tab w:val="num" w:pos="1440"/>
+        </w:tabs>
+        <w:ind w:left="1440" w:hanging="360"/>
+      </w:pPr>
+      <w:rPr>
+        <w:rFonts w:ascii="Courier New" w:hAnsi="Courier New" w:hint="default"/>
+        <w:sz w:val="20"/>
+      </w:rPr>
+    </w:lvl>
+    <w:lvl w:ilvl="2" w:tentative="1">
+      <w:start w:val="1"/>
+      <w:numFmt w:val="bullet"/>
+      <w:lvlText w:val=""/>
+      <w:lvlJc w:val="left"/>
+      <w:pPr>
+        <w:tabs>
+          <w:tab w:val="num" w:pos="2160"/>
+        </w:tabs>
+        <w:ind w:left="2160" w:hanging="360"/>
+      </w:pPr>
+      <w:rPr>
+        <w:rFonts w:ascii="Wingdings" w:hAnsi="Wingdings" w:hint="default"/>
+        <w:sz w:val="20"/>
+      </w:rPr>
+    </w:lvl>
+    <w:lvl w:ilvl="3" w:tentative="1">
+      <w:start w:val="1"/>
+      <w:numFmt w:val="bullet"/>
+      <w:lvlText w:val=""/>
+      <w:lvlJc w:val="left"/>
+      <w:pPr>
+        <w:tabs>
+          <w:tab w:val="num" w:pos="2880"/>
+        </w:tabs>
+        <w:ind w:left="2880" w:hanging="360"/>
+      </w:pPr>
+      <w:rPr>
+        <w:rFonts w:ascii="Wingdings" w:hAnsi="Wingdings" w:hint="default"/>
+        <w:sz w:val="20"/>
+      </w:rPr>
+    </w:lvl>
+    <w:lvl w:ilvl="4" w:tentative="1">
+      <w:start w:val="1"/>
+      <w:numFmt w:val="bullet"/>
+      <w:lvlText w:val=""/>
+      <w:lvlJc w:val="left"/>
+      <w:pPr>
+        <w:tabs>
+          <w:tab w:val="num" w:pos="3600"/>
+        </w:tabs>
+        <w:ind w:left="3600" w:hanging="360"/>
+      </w:pPr>
+      <w:rPr>
+        <w:rFonts w:ascii="Wingdings" w:hAnsi="Wingdings" w:hint="default"/>
+        <w:sz w:val="20"/>
+      </w:rPr>
+    </w:lvl>
+    <w:lvl w:ilvl="5" w:tentative="1">
+      <w:start w:val="1"/>
+      <w:numFmt w:val="bullet"/>
+      <w:lvlText w:val=""/>
+      <w:lvlJc w:val="left"/>
+      <w:pPr>
+        <w:tabs>
+          <w:tab w:val="num" w:pos="4320"/>
+        </w:tabs>
+        <w:ind w:left="4320" w:hanging="360"/>
+      </w:pPr>
+      <w:rPr>
+        <w:rFonts w:ascii="Wingdings" w:hAnsi="Wingdings" w:hint="default"/>
+        <w:sz w:val="20"/>
+      </w:rPr>
+    </w:lvl>
+    <w:lvl w:ilvl="6" w:tentative="1">
+      <w:start w:val="1"/>
+      <w:numFmt w:val="bullet"/>
+      <w:lvlText w:val=""/>
+      <w:lvlJc w:val="left"/>
+      <w:pPr>
+        <w:tabs>
+          <w:tab w:val="num" w:pos="5040"/>
+        </w:tabs>
+        <w:ind w:left="5040" w:hanging="360"/>
+      </w:pPr>
+      <w:rPr>
+        <w:rFonts w:ascii="Wingdings" w:hAnsi="Wingdings" w:hint="default"/>
+        <w:sz w:val="20"/>
+      </w:rPr>
+    </w:lvl>
+    <w:lvl w:ilvl="7" w:tentative="1">
+      <w:start w:val="1"/>
+      <w:numFmt w:val="bullet"/>
+      <w:lvlText w:val=""/>
+      <w:lvlJc w:val="left"/>
+      <w:pPr>
+        <w:tabs>
+          <w:tab w:val="num" w:pos="5760"/>
+        </w:tabs>
+        <w:ind w:left="5760" w:hanging="360"/>
+      </w:pPr>
+      <w:rPr>
+        <w:rFonts w:ascii="Wingdings" w:hAnsi="Wingdings" w:hint="default"/>
+        <w:sz w:val="20"/>
+      </w:rPr>
+    </w:lvl>
+    <w:lvl w:ilvl="8" w:tentative="1">
+      <w:start w:val="1"/>
+      <w:numFmt w:val="bullet"/>
+      <w:lvlText w:val=""/>
+      <w:lvlJc w:val="left"/>
+      <w:pPr>
+        <w:tabs>
+          <w:tab w:val="num" w:pos="6480"/>
+        </w:tabs>
+        <w:ind w:left="6480" w:hanging="360"/>
+      </w:pPr>
+      <w:rPr>
+        <w:rFonts w:ascii="Wingdings" w:hAnsi="Wingdings" w:hint="default"/>
+        <w:sz w:val="20"/>
+      </w:rPr>
+    </w:lvl>
+  </w:abstractNum>
+  <w:abstractNum w:abstractNumId="2" w15:restartNumberingAfterBreak="0">
+    <w:nsid w:val="101369F2"/>
+    <w:multiLevelType w:val="multilevel"/>
+    <w:tmpl w:val="6C1E43BE"/>
+    <w:lvl w:ilvl="0">
+      <w:start w:val="1"/>
+      <w:numFmt w:val="bullet"/>
+      <w:lvlText w:val=""/>
+      <w:lvlJc w:val="left"/>
+      <w:pPr>
+        <w:tabs>
+          <w:tab w:val="num" w:pos="720"/>
+        </w:tabs>
+        <w:ind w:left="720" w:hanging="360"/>
+      </w:pPr>
+      <w:rPr>
+        <w:rFonts w:ascii="Symbol" w:hAnsi="Symbol" w:hint="default"/>
+        <w:sz w:val="20"/>
+      </w:rPr>
+    </w:lvl>
+    <w:lvl w:ilvl="1" w:tentative="1">
+      <w:start w:val="1"/>
+      <w:numFmt w:val="bullet"/>
+      <w:lvlText w:val="o"/>
+      <w:lvlJc w:val="left"/>
+      <w:pPr>
+        <w:tabs>
+          <w:tab w:val="num" w:pos="1440"/>
+        </w:tabs>
+        <w:ind w:left="1440" w:hanging="360"/>
+      </w:pPr>
+      <w:rPr>
+        <w:rFonts w:ascii="Courier New" w:hAnsi="Courier New" w:hint="default"/>
+        <w:sz w:val="20"/>
+      </w:rPr>
+    </w:lvl>
+    <w:lvl w:ilvl="2" w:tentative="1">
+      <w:start w:val="1"/>
+      <w:numFmt w:val="bullet"/>
+      <w:lvlText w:val=""/>
+      <w:lvlJc w:val="left"/>
+      <w:pPr>
+        <w:tabs>
+          <w:tab w:val="num" w:pos="2160"/>
+        </w:tabs>
+        <w:ind w:left="2160" w:hanging="360"/>
+      </w:pPr>
+      <w:rPr>
+        <w:rFonts w:ascii="Wingdings" w:hAnsi="Wingdings" w:hint="default"/>
+        <w:sz w:val="20"/>
+      </w:rPr>
+    </w:lvl>
+    <w:lvl w:ilvl="3" w:tentative="1">
+      <w:start w:val="1"/>
+      <w:numFmt w:val="bullet"/>
+      <w:lvlText w:val=""/>
+      <w:lvlJc w:val="left"/>
+      <w:pPr>
+        <w:tabs>
+          <w:tab w:val="num" w:pos="2880"/>
+        </w:tabs>
+        <w:ind w:left="2880" w:hanging="360"/>
+      </w:pPr>
+      <w:rPr>
+        <w:rFonts w:ascii="Wingdings" w:hAnsi="Wingdings" w:hint="default"/>
+        <w:sz w:val="20"/>
+      </w:rPr>
+    </w:lvl>
+    <w:lvl w:ilvl="4" w:tentative="1">
+      <w:start w:val="1"/>
+      <w:numFmt w:val="bullet"/>
+      <w:lvlText w:val=""/>
+      <w:lvlJc w:val="left"/>
+      <w:pPr>
+        <w:tabs>
+          <w:tab w:val="num" w:pos="3600"/>
+        </w:tabs>
+        <w:ind w:left="3600" w:hanging="360"/>
+      </w:pPr>
+      <w:rPr>
+        <w:rFonts w:ascii="Wingdings" w:hAnsi="Wingdings" w:hint="default"/>
+        <w:sz w:val="20"/>
+      </w:rPr>
+    </w:lvl>
+    <w:lvl w:ilvl="5" w:tentative="1">
+      <w:start w:val="1"/>
+      <w:numFmt w:val="bullet"/>
+      <w:lvlText w:val=""/>
+      <w:lvlJc w:val="left"/>
+      <w:pPr>
+        <w:tabs>
+          <w:tab w:val="num" w:pos="4320"/>
+        </w:tabs>
+        <w:ind w:left="4320" w:hanging="360"/>
+      </w:pPr>
+      <w:rPr>
+        <w:rFonts w:ascii="Wingdings" w:hAnsi="Wingdings" w:hint="default"/>
+        <w:sz w:val="20"/>
+      </w:rPr>
+    </w:lvl>
+    <w:lvl w:ilvl="6" w:tentative="1">
+      <w:start w:val="1"/>
+      <w:numFmt w:val="bullet"/>
+      <w:lvlText w:val=""/>
+      <w:lvlJc w:val="left"/>
+      <w:pPr>
+        <w:tabs>
+          <w:tab w:val="num" w:pos="5040"/>
+        </w:tabs>
+        <w:ind w:left="5040" w:hanging="360"/>
+      </w:pPr>
+      <w:rPr>
+        <w:rFonts w:ascii="Wingdings" w:hAnsi="Wingdings" w:hint="default"/>
+        <w:sz w:val="20"/>
+      </w:rPr>
+    </w:lvl>
+    <w:lvl w:ilvl="7" w:tentative="1">
+      <w:start w:val="1"/>
+      <w:numFmt w:val="bullet"/>
+      <w:lvlText w:val=""/>
+      <w:lvlJc w:val="left"/>
+      <w:pPr>
+        <w:tabs>
+          <w:tab w:val="num" w:pos="5760"/>
+        </w:tabs>
+        <w:ind w:left="5760" w:hanging="360"/>
+      </w:pPr>
+      <w:rPr>
+        <w:rFonts w:ascii="Wingdings" w:hAnsi="Wingdings" w:hint="default"/>
+        <w:sz w:val="20"/>
+      </w:rPr>
+    </w:lvl>
+    <w:lvl w:ilvl="8" w:tentative="1">
+      <w:start w:val="1"/>
+      <w:numFmt w:val="bullet"/>
+      <w:lvlText w:val=""/>
+      <w:lvlJc w:val="left"/>
+      <w:pPr>
+        <w:tabs>
+          <w:tab w:val="num" w:pos="6480"/>
+        </w:tabs>
+        <w:ind w:left="6480" w:hanging="360"/>
+      </w:pPr>
+      <w:rPr>
+        <w:rFonts w:ascii="Wingdings" w:hAnsi="Wingdings" w:hint="default"/>
+        <w:sz w:val="20"/>
+      </w:rPr>
+    </w:lvl>
+  </w:abstractNum>
+  <w:abstractNum w:abstractNumId="3" w15:restartNumberingAfterBreak="0">
     <w:nsid w:val="1482775B"/>
     <w:multiLevelType w:val="multilevel"/>
     <w:tmpl w:val="0EBA3C40"/>
@@ -3820,7 +5577,7 @@
       </w:pPr>
     </w:lvl>
   </w:abstractNum>
-  <w:abstractNum w:abstractNumId="2" w15:restartNumberingAfterBreak="0">
+  <w:abstractNum w:abstractNumId="4" w15:restartNumberingAfterBreak="0">
     <w:nsid w:val="19ED51F3"/>
     <w:multiLevelType w:val="multilevel"/>
     <w:tmpl w:val="5F80460C"/>
@@ -3969,7 +5726,305 @@
       </w:rPr>
     </w:lvl>
   </w:abstractNum>
-  <w:abstractNum w:abstractNumId="3" w15:restartNumberingAfterBreak="0">
+  <w:abstractNum w:abstractNumId="5" w15:restartNumberingAfterBreak="0">
+    <w:nsid w:val="3024038A"/>
+    <w:multiLevelType w:val="multilevel"/>
+    <w:tmpl w:val="F9FCF512"/>
+    <w:lvl w:ilvl="0">
+      <w:start w:val="1"/>
+      <w:numFmt w:val="bullet"/>
+      <w:lvlText w:val=""/>
+      <w:lvlJc w:val="left"/>
+      <w:pPr>
+        <w:tabs>
+          <w:tab w:val="num" w:pos="720"/>
+        </w:tabs>
+        <w:ind w:left="720" w:hanging="360"/>
+      </w:pPr>
+      <w:rPr>
+        <w:rFonts w:ascii="Symbol" w:hAnsi="Symbol" w:hint="default"/>
+        <w:sz w:val="20"/>
+      </w:rPr>
+    </w:lvl>
+    <w:lvl w:ilvl="1" w:tentative="1">
+      <w:start w:val="1"/>
+      <w:numFmt w:val="bullet"/>
+      <w:lvlText w:val="o"/>
+      <w:lvlJc w:val="left"/>
+      <w:pPr>
+        <w:tabs>
+          <w:tab w:val="num" w:pos="1440"/>
+        </w:tabs>
+        <w:ind w:left="1440" w:hanging="360"/>
+      </w:pPr>
+      <w:rPr>
+        <w:rFonts w:ascii="Courier New" w:hAnsi="Courier New" w:hint="default"/>
+        <w:sz w:val="20"/>
+      </w:rPr>
+    </w:lvl>
+    <w:lvl w:ilvl="2" w:tentative="1">
+      <w:start w:val="1"/>
+      <w:numFmt w:val="bullet"/>
+      <w:lvlText w:val=""/>
+      <w:lvlJc w:val="left"/>
+      <w:pPr>
+        <w:tabs>
+          <w:tab w:val="num" w:pos="2160"/>
+        </w:tabs>
+        <w:ind w:left="2160" w:hanging="360"/>
+      </w:pPr>
+      <w:rPr>
+        <w:rFonts w:ascii="Wingdings" w:hAnsi="Wingdings" w:hint="default"/>
+        <w:sz w:val="20"/>
+      </w:rPr>
+    </w:lvl>
+    <w:lvl w:ilvl="3" w:tentative="1">
+      <w:start w:val="1"/>
+      <w:numFmt w:val="bullet"/>
+      <w:lvlText w:val=""/>
+      <w:lvlJc w:val="left"/>
+      <w:pPr>
+        <w:tabs>
+          <w:tab w:val="num" w:pos="2880"/>
+        </w:tabs>
+        <w:ind w:left="2880" w:hanging="360"/>
+      </w:pPr>
+      <w:rPr>
+        <w:rFonts w:ascii="Wingdings" w:hAnsi="Wingdings" w:hint="default"/>
+        <w:sz w:val="20"/>
+      </w:rPr>
+    </w:lvl>
+    <w:lvl w:ilvl="4" w:tentative="1">
+      <w:start w:val="1"/>
+      <w:numFmt w:val="bullet"/>
+      <w:lvlText w:val=""/>
+      <w:lvlJc w:val="left"/>
+      <w:pPr>
+        <w:tabs>
+          <w:tab w:val="num" w:pos="3600"/>
+        </w:tabs>
+        <w:ind w:left="3600" w:hanging="360"/>
+      </w:pPr>
+      <w:rPr>
+        <w:rFonts w:ascii="Wingdings" w:hAnsi="Wingdings" w:hint="default"/>
+        <w:sz w:val="20"/>
+      </w:rPr>
+    </w:lvl>
+    <w:lvl w:ilvl="5" w:tentative="1">
+      <w:start w:val="1"/>
+      <w:numFmt w:val="bullet"/>
+      <w:lvlText w:val=""/>
+      <w:lvlJc w:val="left"/>
+      <w:pPr>
+        <w:tabs>
+          <w:tab w:val="num" w:pos="4320"/>
+        </w:tabs>
+        <w:ind w:left="4320" w:hanging="360"/>
+      </w:pPr>
+      <w:rPr>
+        <w:rFonts w:ascii="Wingdings" w:hAnsi="Wingdings" w:hint="default"/>
+        <w:sz w:val="20"/>
+      </w:rPr>
+    </w:lvl>
+    <w:lvl w:ilvl="6" w:tentative="1">
+      <w:start w:val="1"/>
+      <w:numFmt w:val="bullet"/>
+      <w:lvlText w:val=""/>
+      <w:lvlJc w:val="left"/>
+      <w:pPr>
+        <w:tabs>
+          <w:tab w:val="num" w:pos="5040"/>
+        </w:tabs>
+        <w:ind w:left="5040" w:hanging="360"/>
+      </w:pPr>
+      <w:rPr>
+        <w:rFonts w:ascii="Wingdings" w:hAnsi="Wingdings" w:hint="default"/>
+        <w:sz w:val="20"/>
+      </w:rPr>
+    </w:lvl>
+    <w:lvl w:ilvl="7" w:tentative="1">
+      <w:start w:val="1"/>
+      <w:numFmt w:val="bullet"/>
+      <w:lvlText w:val=""/>
+      <w:lvlJc w:val="left"/>
+      <w:pPr>
+        <w:tabs>
+          <w:tab w:val="num" w:pos="5760"/>
+        </w:tabs>
+        <w:ind w:left="5760" w:hanging="360"/>
+      </w:pPr>
+      <w:rPr>
+        <w:rFonts w:ascii="Wingdings" w:hAnsi="Wingdings" w:hint="default"/>
+        <w:sz w:val="20"/>
+      </w:rPr>
+    </w:lvl>
+    <w:lvl w:ilvl="8" w:tentative="1">
+      <w:start w:val="1"/>
+      <w:numFmt w:val="bullet"/>
+      <w:lvlText w:val=""/>
+      <w:lvlJc w:val="left"/>
+      <w:pPr>
+        <w:tabs>
+          <w:tab w:val="num" w:pos="6480"/>
+        </w:tabs>
+        <w:ind w:left="6480" w:hanging="360"/>
+      </w:pPr>
+      <w:rPr>
+        <w:rFonts w:ascii="Wingdings" w:hAnsi="Wingdings" w:hint="default"/>
+        <w:sz w:val="20"/>
+      </w:rPr>
+    </w:lvl>
+  </w:abstractNum>
+  <w:abstractNum w:abstractNumId="6" w15:restartNumberingAfterBreak="0">
+    <w:nsid w:val="3DA81074"/>
+    <w:multiLevelType w:val="multilevel"/>
+    <w:tmpl w:val="B10A59CA"/>
+    <w:lvl w:ilvl="0">
+      <w:start w:val="1"/>
+      <w:numFmt w:val="bullet"/>
+      <w:lvlText w:val=""/>
+      <w:lvlJc w:val="left"/>
+      <w:pPr>
+        <w:tabs>
+          <w:tab w:val="num" w:pos="720"/>
+        </w:tabs>
+        <w:ind w:left="720" w:hanging="360"/>
+      </w:pPr>
+      <w:rPr>
+        <w:rFonts w:ascii="Symbol" w:hAnsi="Symbol" w:hint="default"/>
+        <w:sz w:val="20"/>
+      </w:rPr>
+    </w:lvl>
+    <w:lvl w:ilvl="1" w:tentative="1">
+      <w:start w:val="1"/>
+      <w:numFmt w:val="bullet"/>
+      <w:lvlText w:val="o"/>
+      <w:lvlJc w:val="left"/>
+      <w:pPr>
+        <w:tabs>
+          <w:tab w:val="num" w:pos="1440"/>
+        </w:tabs>
+        <w:ind w:left="1440" w:hanging="360"/>
+      </w:pPr>
+      <w:rPr>
+        <w:rFonts w:ascii="Courier New" w:hAnsi="Courier New" w:hint="default"/>
+        <w:sz w:val="20"/>
+      </w:rPr>
+    </w:lvl>
+    <w:lvl w:ilvl="2" w:tentative="1">
+      <w:start w:val="1"/>
+      <w:numFmt w:val="bullet"/>
+      <w:lvlText w:val=""/>
+      <w:lvlJc w:val="left"/>
+      <w:pPr>
+        <w:tabs>
+          <w:tab w:val="num" w:pos="2160"/>
+        </w:tabs>
+        <w:ind w:left="2160" w:hanging="360"/>
+      </w:pPr>
+      <w:rPr>
+        <w:rFonts w:ascii="Wingdings" w:hAnsi="Wingdings" w:hint="default"/>
+        <w:sz w:val="20"/>
+      </w:rPr>
+    </w:lvl>
+    <w:lvl w:ilvl="3" w:tentative="1">
+      <w:start w:val="1"/>
+      <w:numFmt w:val="bullet"/>
+      <w:lvlText w:val=""/>
+      <w:lvlJc w:val="left"/>
+      <w:pPr>
+        <w:tabs>
+          <w:tab w:val="num" w:pos="2880"/>
+        </w:tabs>
+        <w:ind w:left="2880" w:hanging="360"/>
+      </w:pPr>
+      <w:rPr>
+        <w:rFonts w:ascii="Wingdings" w:hAnsi="Wingdings" w:hint="default"/>
+        <w:sz w:val="20"/>
+      </w:rPr>
+    </w:lvl>
+    <w:lvl w:ilvl="4" w:tentative="1">
+      <w:start w:val="1"/>
+      <w:numFmt w:val="bullet"/>
+      <w:lvlText w:val=""/>
+      <w:lvlJc w:val="left"/>
+      <w:pPr>
+        <w:tabs>
+          <w:tab w:val="num" w:pos="3600"/>
+        </w:tabs>
+        <w:ind w:left="3600" w:hanging="360"/>
+      </w:pPr>
+      <w:rPr>
+        <w:rFonts w:ascii="Wingdings" w:hAnsi="Wingdings" w:hint="default"/>
+        <w:sz w:val="20"/>
+      </w:rPr>
+    </w:lvl>
+    <w:lvl w:ilvl="5" w:tentative="1">
+      <w:start w:val="1"/>
+      <w:numFmt w:val="bullet"/>
+      <w:lvlText w:val=""/>
+      <w:lvlJc w:val="left"/>
+      <w:pPr>
+        <w:tabs>
+          <w:tab w:val="num" w:pos="4320"/>
+        </w:tabs>
+        <w:ind w:left="4320" w:hanging="360"/>
+      </w:pPr>
+      <w:rPr>
+        <w:rFonts w:ascii="Wingdings" w:hAnsi="Wingdings" w:hint="default"/>
+        <w:sz w:val="20"/>
+      </w:rPr>
+    </w:lvl>
+    <w:lvl w:ilvl="6" w:tentative="1">
+      <w:start w:val="1"/>
+      <w:numFmt w:val="bullet"/>
+      <w:lvlText w:val=""/>
+      <w:lvlJc w:val="left"/>
+      <w:pPr>
+        <w:tabs>
+          <w:tab w:val="num" w:pos="5040"/>
+        </w:tabs>
+        <w:ind w:left="5040" w:hanging="360"/>
+      </w:pPr>
+      <w:rPr>
+        <w:rFonts w:ascii="Wingdings" w:hAnsi="Wingdings" w:hint="default"/>
+        <w:sz w:val="20"/>
+      </w:rPr>
+    </w:lvl>
+    <w:lvl w:ilvl="7" w:tentative="1">
+      <w:start w:val="1"/>
+      <w:numFmt w:val="bullet"/>
+      <w:lvlText w:val=""/>
+      <w:lvlJc w:val="left"/>
+      <w:pPr>
+        <w:tabs>
+          <w:tab w:val="num" w:pos="5760"/>
+        </w:tabs>
+        <w:ind w:left="5760" w:hanging="360"/>
+      </w:pPr>
+      <w:rPr>
+        <w:rFonts w:ascii="Wingdings" w:hAnsi="Wingdings" w:hint="default"/>
+        <w:sz w:val="20"/>
+      </w:rPr>
+    </w:lvl>
+    <w:lvl w:ilvl="8" w:tentative="1">
+      <w:start w:val="1"/>
+      <w:numFmt w:val="bullet"/>
+      <w:lvlText w:val=""/>
+      <w:lvlJc w:val="left"/>
+      <w:pPr>
+        <w:tabs>
+          <w:tab w:val="num" w:pos="6480"/>
+        </w:tabs>
+        <w:ind w:left="6480" w:hanging="360"/>
+      </w:pPr>
+      <w:rPr>
+        <w:rFonts w:ascii="Wingdings" w:hAnsi="Wingdings" w:hint="default"/>
+        <w:sz w:val="20"/>
+      </w:rPr>
+    </w:lvl>
+  </w:abstractNum>
+  <w:abstractNum w:abstractNumId="7" w15:restartNumberingAfterBreak="0">
     <w:nsid w:val="4B802D28"/>
     <w:multiLevelType w:val="multilevel"/>
     <w:tmpl w:val="101E9F6C"/>
@@ -4118,7 +6173,7 @@
       </w:rPr>
     </w:lvl>
   </w:abstractNum>
-  <w:abstractNum w:abstractNumId="4" w15:restartNumberingAfterBreak="0">
+  <w:abstractNum w:abstractNumId="8" w15:restartNumberingAfterBreak="0">
     <w:nsid w:val="4D53289D"/>
     <w:multiLevelType w:val="multilevel"/>
     <w:tmpl w:val="7382DA90"/>
@@ -4267,7 +6322,156 @@
       </w:rPr>
     </w:lvl>
   </w:abstractNum>
-  <w:abstractNum w:abstractNumId="5" w15:restartNumberingAfterBreak="0">
+  <w:abstractNum w:abstractNumId="9" w15:restartNumberingAfterBreak="0">
+    <w:nsid w:val="53AB0038"/>
+    <w:multiLevelType w:val="multilevel"/>
+    <w:tmpl w:val="2C74E8FA"/>
+    <w:lvl w:ilvl="0">
+      <w:start w:val="1"/>
+      <w:numFmt w:val="bullet"/>
+      <w:lvlText w:val=""/>
+      <w:lvlJc w:val="left"/>
+      <w:pPr>
+        <w:tabs>
+          <w:tab w:val="num" w:pos="720"/>
+        </w:tabs>
+        <w:ind w:left="720" w:hanging="360"/>
+      </w:pPr>
+      <w:rPr>
+        <w:rFonts w:ascii="Symbol" w:hAnsi="Symbol" w:hint="default"/>
+        <w:sz w:val="20"/>
+      </w:rPr>
+    </w:lvl>
+    <w:lvl w:ilvl="1" w:tentative="1">
+      <w:start w:val="1"/>
+      <w:numFmt w:val="bullet"/>
+      <w:lvlText w:val="o"/>
+      <w:lvlJc w:val="left"/>
+      <w:pPr>
+        <w:tabs>
+          <w:tab w:val="num" w:pos="1440"/>
+        </w:tabs>
+        <w:ind w:left="1440" w:hanging="360"/>
+      </w:pPr>
+      <w:rPr>
+        <w:rFonts w:ascii="Courier New" w:hAnsi="Courier New" w:hint="default"/>
+        <w:sz w:val="20"/>
+      </w:rPr>
+    </w:lvl>
+    <w:lvl w:ilvl="2" w:tentative="1">
+      <w:start w:val="1"/>
+      <w:numFmt w:val="bullet"/>
+      <w:lvlText w:val=""/>
+      <w:lvlJc w:val="left"/>
+      <w:pPr>
+        <w:tabs>
+          <w:tab w:val="num" w:pos="2160"/>
+        </w:tabs>
+        <w:ind w:left="2160" w:hanging="360"/>
+      </w:pPr>
+      <w:rPr>
+        <w:rFonts w:ascii="Wingdings" w:hAnsi="Wingdings" w:hint="default"/>
+        <w:sz w:val="20"/>
+      </w:rPr>
+    </w:lvl>
+    <w:lvl w:ilvl="3" w:tentative="1">
+      <w:start w:val="1"/>
+      <w:numFmt w:val="bullet"/>
+      <w:lvlText w:val=""/>
+      <w:lvlJc w:val="left"/>
+      <w:pPr>
+        <w:tabs>
+          <w:tab w:val="num" w:pos="2880"/>
+        </w:tabs>
+        <w:ind w:left="2880" w:hanging="360"/>
+      </w:pPr>
+      <w:rPr>
+        <w:rFonts w:ascii="Wingdings" w:hAnsi="Wingdings" w:hint="default"/>
+        <w:sz w:val="20"/>
+      </w:rPr>
+    </w:lvl>
+    <w:lvl w:ilvl="4" w:tentative="1">
+      <w:start w:val="1"/>
+      <w:numFmt w:val="bullet"/>
+      <w:lvlText w:val=""/>
+      <w:lvlJc w:val="left"/>
+      <w:pPr>
+        <w:tabs>
+          <w:tab w:val="num" w:pos="3600"/>
+        </w:tabs>
+        <w:ind w:left="3600" w:hanging="360"/>
+      </w:pPr>
+      <w:rPr>
+        <w:rFonts w:ascii="Wingdings" w:hAnsi="Wingdings" w:hint="default"/>
+        <w:sz w:val="20"/>
+      </w:rPr>
+    </w:lvl>
+    <w:lvl w:ilvl="5" w:tentative="1">
+      <w:start w:val="1"/>
+      <w:numFmt w:val="bullet"/>
+      <w:lvlText w:val=""/>
+      <w:lvlJc w:val="left"/>
+      <w:pPr>
+        <w:tabs>
+          <w:tab w:val="num" w:pos="4320"/>
+        </w:tabs>
+        <w:ind w:left="4320" w:hanging="360"/>
+      </w:pPr>
+      <w:rPr>
+        <w:rFonts w:ascii="Wingdings" w:hAnsi="Wingdings" w:hint="default"/>
+        <w:sz w:val="20"/>
+      </w:rPr>
+    </w:lvl>
+    <w:lvl w:ilvl="6" w:tentative="1">
+      <w:start w:val="1"/>
+      <w:numFmt w:val="bullet"/>
+      <w:lvlText w:val=""/>
+      <w:lvlJc w:val="left"/>
+      <w:pPr>
+        <w:tabs>
+          <w:tab w:val="num" w:pos="5040"/>
+        </w:tabs>
+        <w:ind w:left="5040" w:hanging="360"/>
+      </w:pPr>
+      <w:rPr>
+        <w:rFonts w:ascii="Wingdings" w:hAnsi="Wingdings" w:hint="default"/>
+        <w:sz w:val="20"/>
+      </w:rPr>
+    </w:lvl>
+    <w:lvl w:ilvl="7" w:tentative="1">
+      <w:start w:val="1"/>
+      <w:numFmt w:val="bullet"/>
+      <w:lvlText w:val=""/>
+      <w:lvlJc w:val="left"/>
+      <w:pPr>
+        <w:tabs>
+          <w:tab w:val="num" w:pos="5760"/>
+        </w:tabs>
+        <w:ind w:left="5760" w:hanging="360"/>
+      </w:pPr>
+      <w:rPr>
+        <w:rFonts w:ascii="Wingdings" w:hAnsi="Wingdings" w:hint="default"/>
+        <w:sz w:val="20"/>
+      </w:rPr>
+    </w:lvl>
+    <w:lvl w:ilvl="8" w:tentative="1">
+      <w:start w:val="1"/>
+      <w:numFmt w:val="bullet"/>
+      <w:lvlText w:val=""/>
+      <w:lvlJc w:val="left"/>
+      <w:pPr>
+        <w:tabs>
+          <w:tab w:val="num" w:pos="6480"/>
+        </w:tabs>
+        <w:ind w:left="6480" w:hanging="360"/>
+      </w:pPr>
+      <w:rPr>
+        <w:rFonts w:ascii="Wingdings" w:hAnsi="Wingdings" w:hint="default"/>
+        <w:sz w:val="20"/>
+      </w:rPr>
+    </w:lvl>
+  </w:abstractNum>
+  <w:abstractNum w:abstractNumId="10" w15:restartNumberingAfterBreak="0">
     <w:nsid w:val="607F309E"/>
     <w:multiLevelType w:val="multilevel"/>
     <w:tmpl w:val="D8A247B4"/>
@@ -4416,7 +6620,7 @@
       </w:rPr>
     </w:lvl>
   </w:abstractNum>
-  <w:abstractNum w:abstractNumId="6" w15:restartNumberingAfterBreak="0">
+  <w:abstractNum w:abstractNumId="11" w15:restartNumberingAfterBreak="0">
     <w:nsid w:val="669C4A92"/>
     <w:multiLevelType w:val="multilevel"/>
     <w:tmpl w:val="312856A4"/>
@@ -4566,52 +6770,67 @@
     </w:lvl>
   </w:abstractNum>
   <w:num w:numId="1" w16cid:durableId="1740131966">
-    <w:abstractNumId w:val="1"/>
+    <w:abstractNumId w:val="3"/>
   </w:num>
   <w:num w:numId="2" w16cid:durableId="331759945">
-    <w:abstractNumId w:val="1"/>
+    <w:abstractNumId w:val="3"/>
   </w:num>
   <w:num w:numId="3" w16cid:durableId="1845507290">
-    <w:abstractNumId w:val="1"/>
+    <w:abstractNumId w:val="3"/>
   </w:num>
   <w:num w:numId="4" w16cid:durableId="1528788705">
-    <w:abstractNumId w:val="1"/>
+    <w:abstractNumId w:val="3"/>
   </w:num>
   <w:num w:numId="5" w16cid:durableId="1409692282">
-    <w:abstractNumId w:val="1"/>
+    <w:abstractNumId w:val="3"/>
   </w:num>
   <w:num w:numId="6" w16cid:durableId="692457820">
-    <w:abstractNumId w:val="1"/>
+    <w:abstractNumId w:val="3"/>
   </w:num>
   <w:num w:numId="7" w16cid:durableId="1645117155">
-    <w:abstractNumId w:val="1"/>
+    <w:abstractNumId w:val="3"/>
   </w:num>
   <w:num w:numId="8" w16cid:durableId="281886900">
-    <w:abstractNumId w:val="1"/>
+    <w:abstractNumId w:val="3"/>
   </w:num>
   <w:num w:numId="9" w16cid:durableId="1048409019">
-    <w:abstractNumId w:val="1"/>
+    <w:abstractNumId w:val="3"/>
   </w:num>
   <w:num w:numId="10" w16cid:durableId="824668284">
-    <w:abstractNumId w:val="1"/>
+    <w:abstractNumId w:val="3"/>
   </w:num>
   <w:num w:numId="11" w16cid:durableId="626008851">
-    <w:abstractNumId w:val="6"/>
+    <w:abstractNumId w:val="11"/>
   </w:num>
   <w:num w:numId="12" w16cid:durableId="1305619541">
-    <w:abstractNumId w:val="2"/>
+    <w:abstractNumId w:val="4"/>
   </w:num>
   <w:num w:numId="13" w16cid:durableId="1059864751">
-    <w:abstractNumId w:val="3"/>
+    <w:abstractNumId w:val="7"/>
   </w:num>
   <w:num w:numId="14" w16cid:durableId="748886986">
-    <w:abstractNumId w:val="5"/>
+    <w:abstractNumId w:val="10"/>
   </w:num>
   <w:num w:numId="15" w16cid:durableId="572156942">
-    <w:abstractNumId w:val="4"/>
+    <w:abstractNumId w:val="8"/>
   </w:num>
   <w:num w:numId="16" w16cid:durableId="873231885">
     <w:abstractNumId w:val="0"/>
+  </w:num>
+  <w:num w:numId="17" w16cid:durableId="1543324946">
+    <w:abstractNumId w:val="1"/>
+  </w:num>
+  <w:num w:numId="18" w16cid:durableId="454956448">
+    <w:abstractNumId w:val="5"/>
+  </w:num>
+  <w:num w:numId="19" w16cid:durableId="2001809382">
+    <w:abstractNumId w:val="6"/>
+  </w:num>
+  <w:num w:numId="20" w16cid:durableId="720520722">
+    <w:abstractNumId w:val="9"/>
+  </w:num>
+  <w:num w:numId="21" w16cid:durableId="670833227">
+    <w:abstractNumId w:val="2"/>
   </w:num>
 </w:numbering>
 </file>
@@ -5052,7 +7271,6 @@
     <w:next w:val="Normal"/>
     <w:link w:val="Heading2Char"/>
     <w:uiPriority w:val="9"/>
-    <w:semiHidden/>
     <w:unhideWhenUsed/>
     <w:qFormat/>
     <w:rsid w:val="00DE2750"/>
@@ -5314,7 +7532,6 @@
     <w:basedOn w:val="DefaultParagraphFont"/>
     <w:link w:val="Heading2"/>
     <w:uiPriority w:val="9"/>
-    <w:semiHidden/>
     <w:rsid w:val="00DE2750"/>
     <w:rPr>
       <w:rFonts w:asciiTheme="majorHAnsi" w:eastAsiaTheme="majorEastAsia" w:hAnsiTheme="majorHAnsi" w:cstheme="majorBidi"/>

</xml_diff>

<commit_message>
Draft up formal documentation of NLP emotion detection
</commit_message>
<xml_diff>
--- a/docs/Draft Report/Emotion NLP/NLP Emotion Write Up.docx
+++ b/docs/Draft Report/Emotion NLP/NLP Emotion Write Up.docx
@@ -10,6 +10,7 @@
           <w:docPartUnique/>
         </w:docPartObj>
       </w:sdtPr>
+      <w:sdtEndPr/>
       <w:sdtContent>
         <w:p>
           <w:r>
@@ -242,6 +243,11 @@
                                         <w:dataBinding w:prefixMappings="xmlns:ns0='http://purl.org/dc/elements/1.1/' xmlns:ns1='http://schemas.openxmlformats.org/package/2006/metadata/core-properties' " w:xpath="/ns1:coreProperties[1]/ns0:title[1]" w:storeItemID="{6C3C8BC8-F283-45AE-878A-BAB7291924A1}"/>
                                         <w:text/>
                                       </w:sdtPr>
+                                      <w:sdtEndPr>
+                                        <w:rPr>
+                                          <w:rStyle w:val="TitleChar"/>
+                                        </w:rPr>
+                                      </w:sdtEndPr>
                                       <w:sdtContent>
                                         <w:p>
                                           <w:pPr>
@@ -255,23 +261,13 @@
                                               <w:szCs w:val="72"/>
                                             </w:rPr>
                                           </w:pPr>
-                                          <w:proofErr w:type="spellStart"/>
                                           <w:r>
                                             <w:rPr>
                                               <w:rStyle w:val="TitleChar"/>
                                               <w:sz w:val="96"/>
                                               <w:szCs w:val="96"/>
                                             </w:rPr>
-                                            <w:t>PsychExtract</w:t>
-                                          </w:r>
-                                          <w:proofErr w:type="spellEnd"/>
-                                          <w:r>
-                                            <w:rPr>
-                                              <w:rStyle w:val="TitleChar"/>
-                                              <w:sz w:val="96"/>
-                                              <w:szCs w:val="96"/>
-                                            </w:rPr>
-                                            <w:t>: Implementation Write-up</w:t>
+                                            <w:t>PsychExtract: Implementation Write-up</w:t>
                                           </w:r>
                                         </w:p>
                                       </w:sdtContent>
@@ -280,7 +276,6 @@
                                       <w:sdtPr>
                                         <w:rPr>
                                           <w:color w:val="000000" w:themeColor="text1"/>
-                                          <w:sz w:val="24"/>
                                           <w:szCs w:val="24"/>
                                         </w:rPr>
                                         <w:alias w:val="Subtitle"/>
@@ -290,19 +285,18 @@
                                         <w:dataBinding w:prefixMappings="xmlns:ns0='http://purl.org/dc/elements/1.1/' xmlns:ns1='http://schemas.openxmlformats.org/package/2006/metadata/core-properties' " w:xpath="/ns1:coreProperties[1]/ns0:subject[1]" w:storeItemID="{6C3C8BC8-F283-45AE-878A-BAB7291924A1}"/>
                                         <w:text/>
                                       </w:sdtPr>
+                                      <w:sdtEndPr/>
                                       <w:sdtContent>
                                         <w:p>
                                           <w:pPr>
                                             <w:jc w:val="right"/>
                                             <w:rPr>
-                                              <w:sz w:val="24"/>
                                               <w:szCs w:val="24"/>
                                             </w:rPr>
                                           </w:pPr>
                                           <w:r>
                                             <w:rPr>
                                               <w:color w:val="000000" w:themeColor="text1"/>
-                                              <w:sz w:val="24"/>
                                               <w:szCs w:val="24"/>
                                             </w:rPr>
                                             <w:t xml:space="preserve">     </w:t>
@@ -330,6 +324,7 @@
                                         <w:dataBinding w:prefixMappings="xmlns:ns0='http://purl.org/dc/elements/1.1/' xmlns:ns1='http://schemas.openxmlformats.org/package/2006/metadata/core-properties' " w:xpath="/ns1:coreProperties[1]/ns0:creator[1]" w:storeItemID="{6C3C8BC8-F283-45AE-878A-BAB7291924A1}"/>
                                         <w:text/>
                                       </w:sdtPr>
+                                      <w:sdtEndPr/>
                                       <w:sdtContent>
                                         <w:p>
                                           <w:pPr>
@@ -367,6 +362,7 @@
                                           <w:dataBinding w:prefixMappings="xmlns:ns0='http://purl.org/dc/elements/1.1/' xmlns:ns1='http://schemas.openxmlformats.org/package/2006/metadata/core-properties' " w:xpath="/ns1:coreProperties[1]/ns1:category[1]" w:storeItemID="{6C3C8BC8-F283-45AE-878A-BAB7291924A1}"/>
                                           <w:text/>
                                         </w:sdtPr>
+                                        <w:sdtEndPr/>
                                         <w:sdtContent>
                                           <w:r>
                                             <w:rPr>
@@ -453,6 +449,11 @@
                                   <w:dataBinding w:prefixMappings="xmlns:ns0='http://purl.org/dc/elements/1.1/' xmlns:ns1='http://schemas.openxmlformats.org/package/2006/metadata/core-properties' " w:xpath="/ns1:coreProperties[1]/ns0:title[1]" w:storeItemID="{6C3C8BC8-F283-45AE-878A-BAB7291924A1}"/>
                                   <w:text/>
                                 </w:sdtPr>
+                                <w:sdtEndPr>
+                                  <w:rPr>
+                                    <w:rStyle w:val="TitleChar"/>
+                                  </w:rPr>
+                                </w:sdtEndPr>
                                 <w:sdtContent>
                                   <w:p>
                                     <w:pPr>
@@ -466,23 +467,13 @@
                                         <w:szCs w:val="72"/>
                                       </w:rPr>
                                     </w:pPr>
-                                    <w:proofErr w:type="spellStart"/>
                                     <w:r>
                                       <w:rPr>
                                         <w:rStyle w:val="TitleChar"/>
                                         <w:sz w:val="96"/>
                                         <w:szCs w:val="96"/>
                                       </w:rPr>
-                                      <w:t>PsychExtract</w:t>
-                                    </w:r>
-                                    <w:proofErr w:type="spellEnd"/>
-                                    <w:r>
-                                      <w:rPr>
-                                        <w:rStyle w:val="TitleChar"/>
-                                        <w:sz w:val="96"/>
-                                        <w:szCs w:val="96"/>
-                                      </w:rPr>
-                                      <w:t>: Implementation Write-up</w:t>
+                                      <w:t>PsychExtract: Implementation Write-up</w:t>
                                     </w:r>
                                   </w:p>
                                 </w:sdtContent>
@@ -491,7 +482,6 @@
                                 <w:sdtPr>
                                   <w:rPr>
                                     <w:color w:val="000000" w:themeColor="text1"/>
-                                    <w:sz w:val="24"/>
                                     <w:szCs w:val="24"/>
                                   </w:rPr>
                                   <w:alias w:val="Subtitle"/>
@@ -501,19 +491,18 @@
                                   <w:dataBinding w:prefixMappings="xmlns:ns0='http://purl.org/dc/elements/1.1/' xmlns:ns1='http://schemas.openxmlformats.org/package/2006/metadata/core-properties' " w:xpath="/ns1:coreProperties[1]/ns0:subject[1]" w:storeItemID="{6C3C8BC8-F283-45AE-878A-BAB7291924A1}"/>
                                   <w:text/>
                                 </w:sdtPr>
+                                <w:sdtEndPr/>
                                 <w:sdtContent>
                                   <w:p>
                                     <w:pPr>
                                       <w:jc w:val="right"/>
                                       <w:rPr>
-                                        <w:sz w:val="24"/>
                                         <w:szCs w:val="24"/>
                                       </w:rPr>
                                     </w:pPr>
                                     <w:r>
                                       <w:rPr>
                                         <w:color w:val="000000" w:themeColor="text1"/>
-                                        <w:sz w:val="24"/>
                                         <w:szCs w:val="24"/>
                                       </w:rPr>
                                       <w:t xml:space="preserve">     </w:t>
@@ -541,6 +530,7 @@
                                   <w:dataBinding w:prefixMappings="xmlns:ns0='http://purl.org/dc/elements/1.1/' xmlns:ns1='http://schemas.openxmlformats.org/package/2006/metadata/core-properties' " w:xpath="/ns1:coreProperties[1]/ns0:creator[1]" w:storeItemID="{6C3C8BC8-F283-45AE-878A-BAB7291924A1}"/>
                                   <w:text/>
                                 </w:sdtPr>
+                                <w:sdtEndPr/>
                                 <w:sdtContent>
                                   <w:p>
                                     <w:pPr>
@@ -578,6 +568,7 @@
                                     <w:dataBinding w:prefixMappings="xmlns:ns0='http://purl.org/dc/elements/1.1/' xmlns:ns1='http://schemas.openxmlformats.org/package/2006/metadata/core-properties' " w:xpath="/ns1:coreProperties[1]/ns1:category[1]" w:storeItemID="{6C3C8BC8-F283-45AE-878A-BAB7291924A1}"/>
                                     <w:text/>
                                   </w:sdtPr>
+                                  <w:sdtEndPr/>
                                   <w:sdtContent>
                                     <w:r>
                                       <w:rPr>
@@ -624,6 +615,11 @@
           <w:docPartUnique/>
         </w:docPartObj>
       </w:sdtPr>
+      <w:sdtEndPr>
+        <w:rPr>
+          <w:sz w:val="24"/>
+        </w:rPr>
+      </w:sdtEndPr>
       <w:sdtContent>
         <w:p>
           <w:pPr>
@@ -651,7 +647,6 @@
               <w:rFonts w:eastAsiaTheme="minorEastAsia"/>
               <w:noProof/>
               <w:kern w:val="2"/>
-              <w:sz w:val="24"/>
               <w:szCs w:val="24"/>
               <w:lang w:eastAsia="en-ZA"/>
               <w14:ligatures w14:val="standardContextual"/>
@@ -734,7 +729,6 @@
               <w:rFonts w:eastAsiaTheme="minorEastAsia"/>
               <w:noProof/>
               <w:kern w:val="2"/>
-              <w:sz w:val="24"/>
               <w:szCs w:val="24"/>
               <w:lang w:eastAsia="en-ZA"/>
               <w14:ligatures w14:val="standardContextual"/>
@@ -808,7 +802,6 @@
               <w:rFonts w:eastAsiaTheme="minorEastAsia"/>
               <w:noProof/>
               <w:kern w:val="2"/>
-              <w:sz w:val="24"/>
               <w:szCs w:val="24"/>
               <w:lang w:eastAsia="en-ZA"/>
               <w14:ligatures w14:val="standardContextual"/>
@@ -882,7 +875,6 @@
               <w:rFonts w:eastAsiaTheme="minorEastAsia"/>
               <w:noProof/>
               <w:kern w:val="2"/>
-              <w:sz w:val="24"/>
               <w:szCs w:val="24"/>
               <w:lang w:eastAsia="en-ZA"/>
               <w14:ligatures w14:val="standardContextual"/>
@@ -956,7 +948,6 @@
               <w:rFonts w:eastAsiaTheme="minorEastAsia"/>
               <w:noProof/>
               <w:kern w:val="2"/>
-              <w:sz w:val="24"/>
               <w:szCs w:val="24"/>
               <w:lang w:eastAsia="en-ZA"/>
               <w14:ligatures w14:val="standardContextual"/>
@@ -1030,7 +1021,6 @@
               <w:rFonts w:eastAsiaTheme="minorEastAsia"/>
               <w:noProof/>
               <w:kern w:val="2"/>
-              <w:sz w:val="24"/>
               <w:szCs w:val="24"/>
               <w:lang w:eastAsia="en-ZA"/>
               <w14:ligatures w14:val="standardContextual"/>
@@ -1104,7 +1094,6 @@
               <w:rFonts w:eastAsiaTheme="minorEastAsia"/>
               <w:noProof/>
               <w:kern w:val="2"/>
-              <w:sz w:val="24"/>
               <w:szCs w:val="24"/>
               <w:lang w:eastAsia="en-ZA"/>
               <w14:ligatures w14:val="standardContextual"/>
@@ -1450,7 +1439,6 @@
               <w:rFonts w:eastAsiaTheme="minorEastAsia"/>
               <w:noProof/>
               <w:kern w:val="2"/>
-              <w:sz w:val="24"/>
               <w:szCs w:val="24"/>
               <w:lang w:eastAsia="en-ZA"/>
               <w14:ligatures w14:val="standardContextual"/>
@@ -1524,7 +1512,6 @@
               <w:rFonts w:eastAsiaTheme="minorEastAsia"/>
               <w:noProof/>
               <w:kern w:val="2"/>
-              <w:sz w:val="24"/>
               <w:szCs w:val="24"/>
               <w:lang w:eastAsia="en-ZA"/>
               <w14:ligatures w14:val="standardContextual"/>
@@ -1748,9 +1735,9 @@
         <w:tblLook w:val="04A0" w:firstRow="1" w:lastRow="0" w:firstColumn="1" w:lastColumn="0" w:noHBand="0" w:noVBand="1"/>
       </w:tblPr>
       <w:tblGrid>
-        <w:gridCol w:w="1965"/>
-        <w:gridCol w:w="2644"/>
-        <w:gridCol w:w="4407"/>
+        <w:gridCol w:w="2004"/>
+        <w:gridCol w:w="2682"/>
+        <w:gridCol w:w="4330"/>
       </w:tblGrid>
       <w:tr>
         <w:tc>
@@ -2053,6 +2040,7 @@
         </w:tabs>
       </w:pPr>
       <w:r>
+        <w:lastRenderedPageBreak/>
         <w:t xml:space="preserve">“As the </w:t>
       </w:r>
       <w:proofErr w:type="spellStart"/>
@@ -2075,7 +2063,6 @@
       </w:pPr>
       <w:bookmarkStart w:id="0" w:name="_Toc218757805"/>
       <w:r>
-        <w:lastRenderedPageBreak/>
         <w:t>Dataset Composition</w:t>
       </w:r>
       <w:bookmarkEnd w:id="0"/>
@@ -2087,8 +2074,8 @@
         <w:tblLook w:val="04A0" w:firstRow="1" w:lastRow="0" w:firstColumn="1" w:lastColumn="0" w:noHBand="0" w:noVBand="1"/>
       </w:tblPr>
       <w:tblGrid>
-        <w:gridCol w:w="2384"/>
-        <w:gridCol w:w="5092"/>
+        <w:gridCol w:w="2581"/>
+        <w:gridCol w:w="5535"/>
       </w:tblGrid>
       <w:tr>
         <w:tc>
@@ -2567,6 +2554,7 @@
       </w:pPr>
       <w:bookmarkStart w:id="2" w:name="_Toc218757807"/>
       <w:r>
+        <w:lastRenderedPageBreak/>
         <w:t>Experimental Protocol</w:t>
       </w:r>
       <w:bookmarkEnd w:id="2"/>
@@ -2575,7 +2563,7 @@
       <w:pPr>
         <w:numPr>
           <w:ilvl w:val="0"/>
-          <w:numId w:val="13"/>
+          <w:numId w:val="2"/>
         </w:numPr>
         <w:tabs>
           <w:tab w:val="left" w:pos="6738"/>
@@ -2597,7 +2585,7 @@
       <w:pPr>
         <w:numPr>
           <w:ilvl w:val="0"/>
-          <w:numId w:val="13"/>
+          <w:numId w:val="2"/>
         </w:numPr>
         <w:tabs>
           <w:tab w:val="left" w:pos="6738"/>
@@ -2611,7 +2599,7 @@
       <w:pPr>
         <w:numPr>
           <w:ilvl w:val="0"/>
-          <w:numId w:val="13"/>
+          <w:numId w:val="2"/>
         </w:numPr>
         <w:tabs>
           <w:tab w:val="left" w:pos="6738"/>
@@ -2625,7 +2613,7 @@
       <w:pPr>
         <w:numPr>
           <w:ilvl w:val="0"/>
-          <w:numId w:val="13"/>
+          <w:numId w:val="2"/>
         </w:numPr>
         <w:tabs>
           <w:tab w:val="left" w:pos="6738"/>
@@ -2647,7 +2635,7 @@
       <w:pPr>
         <w:numPr>
           <w:ilvl w:val="0"/>
-          <w:numId w:val="13"/>
+          <w:numId w:val="2"/>
         </w:numPr>
         <w:tabs>
           <w:tab w:val="left" w:pos="6738"/>
@@ -2677,14 +2665,13 @@
       <w:pPr>
         <w:numPr>
           <w:ilvl w:val="0"/>
-          <w:numId w:val="13"/>
+          <w:numId w:val="2"/>
         </w:numPr>
         <w:tabs>
           <w:tab w:val="left" w:pos="6738"/>
         </w:tabs>
       </w:pPr>
       <w:r>
-        <w:lastRenderedPageBreak/>
         <w:t>Recorded per-sample predicted labels and confidence scores</w:t>
       </w:r>
     </w:p>
@@ -2692,7 +2679,7 @@
       <w:pPr>
         <w:numPr>
           <w:ilvl w:val="0"/>
-          <w:numId w:val="13"/>
+          <w:numId w:val="2"/>
         </w:numPr>
         <w:tabs>
           <w:tab w:val="left" w:pos="6738"/>
@@ -2706,7 +2693,7 @@
       <w:pPr>
         <w:numPr>
           <w:ilvl w:val="0"/>
-          <w:numId w:val="13"/>
+          <w:numId w:val="2"/>
         </w:numPr>
         <w:tabs>
           <w:tab w:val="left" w:pos="6738"/>
@@ -2720,7 +2707,7 @@
       <w:pPr>
         <w:numPr>
           <w:ilvl w:val="0"/>
-          <w:numId w:val="13"/>
+          <w:numId w:val="2"/>
         </w:numPr>
         <w:tabs>
           <w:tab w:val="left" w:pos="6738"/>
@@ -2734,7 +2721,7 @@
       <w:pPr>
         <w:numPr>
           <w:ilvl w:val="0"/>
-          <w:numId w:val="13"/>
+          <w:numId w:val="2"/>
         </w:numPr>
         <w:tabs>
           <w:tab w:val="left" w:pos="6738"/>
@@ -2748,7 +2735,7 @@
       <w:pPr>
         <w:numPr>
           <w:ilvl w:val="0"/>
-          <w:numId w:val="13"/>
+          <w:numId w:val="2"/>
         </w:numPr>
         <w:tabs>
           <w:tab w:val="left" w:pos="6738"/>
@@ -2780,13 +2767,13 @@
         <w:tblLook w:val="04A0" w:firstRow="1" w:lastRow="0" w:firstColumn="1" w:lastColumn="0" w:noHBand="0" w:noVBand="1"/>
       </w:tblPr>
       <w:tblGrid>
-        <w:gridCol w:w="1235"/>
-        <w:gridCol w:w="1600"/>
-        <w:gridCol w:w="1315"/>
-        <w:gridCol w:w="1034"/>
-        <w:gridCol w:w="1565"/>
-        <w:gridCol w:w="1276"/>
-        <w:gridCol w:w="991"/>
+        <w:gridCol w:w="1326"/>
+        <w:gridCol w:w="1580"/>
+        <w:gridCol w:w="1274"/>
+        <w:gridCol w:w="1047"/>
+        <w:gridCol w:w="1552"/>
+        <w:gridCol w:w="1237"/>
+        <w:gridCol w:w="1000"/>
       </w:tblGrid>
       <w:tr>
         <w:tc>
@@ -3178,7 +3165,7 @@
       <w:pPr>
         <w:numPr>
           <w:ilvl w:val="0"/>
-          <w:numId w:val="14"/>
+          <w:numId w:val="3"/>
         </w:numPr>
       </w:pPr>
       <w:r>
@@ -3209,7 +3196,7 @@
       <w:pPr>
         <w:numPr>
           <w:ilvl w:val="0"/>
-          <w:numId w:val="14"/>
+          <w:numId w:val="3"/>
         </w:numPr>
       </w:pPr>
       <w:r>
@@ -3240,7 +3227,7 @@
       <w:pPr>
         <w:numPr>
           <w:ilvl w:val="0"/>
-          <w:numId w:val="14"/>
+          <w:numId w:val="3"/>
         </w:numPr>
       </w:pPr>
       <w:r>
@@ -3268,7 +3255,7 @@
       <w:pPr>
         <w:numPr>
           <w:ilvl w:val="0"/>
-          <w:numId w:val="14"/>
+          <w:numId w:val="3"/>
         </w:numPr>
       </w:pPr>
       <w:r>
@@ -3293,7 +3280,7 @@
       <w:pPr>
         <w:numPr>
           <w:ilvl w:val="0"/>
-          <w:numId w:val="15"/>
+          <w:numId w:val="4"/>
         </w:numPr>
       </w:pPr>
       <w:r>
@@ -3304,7 +3291,7 @@
       <w:pPr>
         <w:numPr>
           <w:ilvl w:val="0"/>
-          <w:numId w:val="15"/>
+          <w:numId w:val="4"/>
         </w:numPr>
       </w:pPr>
       <w:r>
@@ -3332,7 +3319,7 @@
       <w:pPr>
         <w:numPr>
           <w:ilvl w:val="0"/>
-          <w:numId w:val="15"/>
+          <w:numId w:val="4"/>
         </w:numPr>
       </w:pPr>
       <w:r>
@@ -3343,7 +3330,7 @@
       <w:pPr>
         <w:numPr>
           <w:ilvl w:val="0"/>
-          <w:numId w:val="15"/>
+          <w:numId w:val="4"/>
         </w:numPr>
       </w:pPr>
       <w:r>
@@ -3364,10 +3351,11 @@
       <w:pPr>
         <w:numPr>
           <w:ilvl w:val="0"/>
-          <w:numId w:val="15"/>
+          <w:numId w:val="4"/>
         </w:numPr>
       </w:pPr>
       <w:r>
+        <w:lastRenderedPageBreak/>
         <w:t xml:space="preserve">Overall behaviour: </w:t>
       </w:r>
       <w:r>
@@ -3400,12 +3388,12 @@
         <w:tblLook w:val="04A0" w:firstRow="1" w:lastRow="0" w:firstColumn="1" w:lastColumn="0" w:noHBand="0" w:noVBand="1"/>
       </w:tblPr>
       <w:tblGrid>
-        <w:gridCol w:w="1234"/>
-        <w:gridCol w:w="993"/>
-        <w:gridCol w:w="860"/>
-        <w:gridCol w:w="1200"/>
-        <w:gridCol w:w="1573"/>
-        <w:gridCol w:w="2542"/>
+        <w:gridCol w:w="1326"/>
+        <w:gridCol w:w="1064"/>
+        <w:gridCol w:w="919"/>
+        <w:gridCol w:w="1284"/>
+        <w:gridCol w:w="1687"/>
+        <w:gridCol w:w="2736"/>
       </w:tblGrid>
       <w:tr>
         <w:tc>
@@ -3756,7 +3744,7 @@
       <w:pPr>
         <w:numPr>
           <w:ilvl w:val="0"/>
-          <w:numId w:val="16"/>
+          <w:numId w:val="5"/>
         </w:numPr>
       </w:pPr>
       <w:proofErr w:type="spellStart"/>
@@ -3780,11 +3768,10 @@
       <w:pPr>
         <w:numPr>
           <w:ilvl w:val="0"/>
-          <w:numId w:val="16"/>
+          <w:numId w:val="5"/>
         </w:numPr>
       </w:pPr>
       <w:r>
-        <w:lastRenderedPageBreak/>
         <w:t>Performance gains (↑ Macro F1 by ~0.14) come at a clear computational cost</w:t>
       </w:r>
     </w:p>
@@ -3792,7 +3779,7 @@
       <w:pPr>
         <w:numPr>
           <w:ilvl w:val="0"/>
-          <w:numId w:val="16"/>
+          <w:numId w:val="5"/>
         </w:numPr>
       </w:pPr>
       <w:proofErr w:type="spellStart"/>
@@ -3808,7 +3795,7 @@
       <w:pPr>
         <w:numPr>
           <w:ilvl w:val="0"/>
-          <w:numId w:val="16"/>
+          <w:numId w:val="5"/>
         </w:numPr>
       </w:pPr>
       <w:r>
@@ -3907,9 +3894,9 @@
         <w:tblLook w:val="04A0" w:firstRow="1" w:lastRow="0" w:firstColumn="1" w:lastColumn="0" w:noHBand="0" w:noVBand="1"/>
       </w:tblPr>
       <w:tblGrid>
-        <w:gridCol w:w="3794"/>
-        <w:gridCol w:w="2669"/>
-        <w:gridCol w:w="2553"/>
+        <w:gridCol w:w="3758"/>
+        <w:gridCol w:w="2688"/>
+        <w:gridCol w:w="2570"/>
       </w:tblGrid>
       <w:tr>
         <w:tc>
@@ -4140,6 +4127,7 @@
               <w:spacing w:after="160" w:line="259" w:lineRule="auto"/>
             </w:pPr>
             <w:r>
+              <w:lastRenderedPageBreak/>
               <w:t>Ending the day with writing feels grounding…</w:t>
             </w:r>
           </w:p>
@@ -4362,7 +4350,6 @@
           <w:b/>
           <w:bCs/>
         </w:rPr>
-        <w:lastRenderedPageBreak/>
         <w:t>“Writing this down helps a little…”</w:t>
       </w:r>
       <w:r>
@@ -4571,6 +4558,7 @@
           <w:b/>
           <w:bCs/>
         </w:rPr>
+        <w:lastRenderedPageBreak/>
         <w:t>Fear vs anxiety</w:t>
       </w:r>
       <w:r>
@@ -4625,7 +4613,7 @@
       <w:pPr>
         <w:numPr>
           <w:ilvl w:val="0"/>
-          <w:numId w:val="18"/>
+          <w:numId w:val="6"/>
         </w:numPr>
       </w:pPr>
       <w:r>
@@ -4636,7 +4624,7 @@
       <w:pPr>
         <w:numPr>
           <w:ilvl w:val="0"/>
-          <w:numId w:val="18"/>
+          <w:numId w:val="6"/>
         </w:numPr>
       </w:pPr>
       <w:r>
@@ -4647,7 +4635,7 @@
       <w:pPr>
         <w:numPr>
           <w:ilvl w:val="0"/>
-          <w:numId w:val="18"/>
+          <w:numId w:val="6"/>
         </w:numPr>
       </w:pPr>
       <w:r>
@@ -4681,7 +4669,7 @@
       <w:pPr>
         <w:numPr>
           <w:ilvl w:val="0"/>
-          <w:numId w:val="19"/>
+          <w:numId w:val="7"/>
         </w:numPr>
       </w:pPr>
       <w:r>
@@ -4692,7 +4680,7 @@
       <w:pPr>
         <w:numPr>
           <w:ilvl w:val="0"/>
-          <w:numId w:val="19"/>
+          <w:numId w:val="7"/>
         </w:numPr>
       </w:pPr>
       <w:r>
@@ -4703,7 +4691,7 @@
       <w:pPr>
         <w:numPr>
           <w:ilvl w:val="0"/>
-          <w:numId w:val="19"/>
+          <w:numId w:val="7"/>
         </w:numPr>
       </w:pPr>
       <w:r>
@@ -4721,7 +4709,6 @@
       </w:pPr>
       <w:bookmarkStart w:id="10" w:name="_Toc218757815"/>
       <w:r>
-        <w:lastRenderedPageBreak/>
         <w:t>Errors mapped to journalling context</w:t>
       </w:r>
       <w:bookmarkEnd w:id="10"/>
@@ -4730,7 +4717,7 @@
       <w:pPr>
         <w:numPr>
           <w:ilvl w:val="0"/>
-          <w:numId w:val="20"/>
+          <w:numId w:val="8"/>
         </w:numPr>
       </w:pPr>
       <w:r>
@@ -4741,7 +4728,7 @@
       <w:pPr>
         <w:numPr>
           <w:ilvl w:val="0"/>
-          <w:numId w:val="20"/>
+          <w:numId w:val="8"/>
         </w:numPr>
       </w:pPr>
       <w:r>
@@ -4752,7 +4739,7 @@
       <w:pPr>
         <w:numPr>
           <w:ilvl w:val="0"/>
-          <w:numId w:val="20"/>
+          <w:numId w:val="8"/>
         </w:numPr>
       </w:pPr>
       <w:r>
@@ -4763,7 +4750,7 @@
       <w:pPr>
         <w:numPr>
           <w:ilvl w:val="0"/>
-          <w:numId w:val="20"/>
+          <w:numId w:val="8"/>
         </w:numPr>
       </w:pPr>
       <w:r>
@@ -4774,7 +4761,7 @@
       <w:pPr>
         <w:numPr>
           <w:ilvl w:val="0"/>
-          <w:numId w:val="20"/>
+          <w:numId w:val="8"/>
         </w:numPr>
       </w:pPr>
       <w:r>
@@ -4819,11 +4806,11 @@
         <w:tblLook w:val="04A0" w:firstRow="1" w:lastRow="0" w:firstColumn="1" w:lastColumn="0" w:noHBand="0" w:noVBand="1"/>
       </w:tblPr>
       <w:tblGrid>
-        <w:gridCol w:w="2171"/>
-        <w:gridCol w:w="1941"/>
-        <w:gridCol w:w="1367"/>
-        <w:gridCol w:w="1790"/>
-        <w:gridCol w:w="1747"/>
+        <w:gridCol w:w="2063"/>
+        <w:gridCol w:w="1897"/>
+        <w:gridCol w:w="1439"/>
+        <w:gridCol w:w="1818"/>
+        <w:gridCol w:w="1799"/>
       </w:tblGrid>
       <w:tr>
         <w:tc>
@@ -5025,6 +5012,7 @@
               <w:spacing w:after="160" w:line="259" w:lineRule="auto"/>
             </w:pPr>
             <w:r>
+              <w:lastRenderedPageBreak/>
               <w:t>Writing this down helps a little…</w:t>
             </w:r>
           </w:p>
@@ -5573,11 +5561,10 @@
       <w:pPr>
         <w:numPr>
           <w:ilvl w:val="0"/>
-          <w:numId w:val="21"/>
+          <w:numId w:val="9"/>
         </w:numPr>
       </w:pPr>
       <w:r>
-        <w:lastRenderedPageBreak/>
         <w:t>Models tend to over-predict sadness in reflective but emotionally neutral entries.</w:t>
       </w:r>
     </w:p>
@@ -5585,7 +5572,7 @@
       <w:pPr>
         <w:numPr>
           <w:ilvl w:val="0"/>
-          <w:numId w:val="21"/>
+          <w:numId w:val="9"/>
         </w:numPr>
       </w:pPr>
       <w:r>
@@ -5596,7 +5583,7 @@
       <w:pPr>
         <w:numPr>
           <w:ilvl w:val="0"/>
-          <w:numId w:val="21"/>
+          <w:numId w:val="9"/>
         </w:numPr>
       </w:pPr>
       <w:r>
@@ -5607,7 +5594,7 @@
       <w:pPr>
         <w:numPr>
           <w:ilvl w:val="0"/>
-          <w:numId w:val="21"/>
+          <w:numId w:val="9"/>
         </w:numPr>
       </w:pPr>
       <w:r>
@@ -5618,7 +5605,7 @@
       <w:pPr>
         <w:numPr>
           <w:ilvl w:val="0"/>
-          <w:numId w:val="21"/>
+          <w:numId w:val="9"/>
         </w:numPr>
       </w:pPr>
       <w:r>
@@ -5629,7 +5616,7 @@
       <w:pPr>
         <w:numPr>
           <w:ilvl w:val="0"/>
-          <w:numId w:val="21"/>
+          <w:numId w:val="9"/>
         </w:numPr>
       </w:pPr>
       <w:r>
@@ -5658,7 +5645,7 @@
       <w:pPr>
         <w:numPr>
           <w:ilvl w:val="0"/>
-          <w:numId w:val="31"/>
+          <w:numId w:val="19"/>
         </w:numPr>
         <w:rPr>
           <w:b/>
@@ -5696,7 +5683,7 @@
       <w:pPr>
         <w:numPr>
           <w:ilvl w:val="0"/>
-          <w:numId w:val="31"/>
+          <w:numId w:val="19"/>
         </w:numPr>
         <w:rPr>
           <w:b/>
@@ -5715,7 +5702,7 @@
       <w:pPr>
         <w:numPr>
           <w:ilvl w:val="0"/>
-          <w:numId w:val="31"/>
+          <w:numId w:val="19"/>
         </w:numPr>
         <w:rPr>
           <w:b/>
@@ -5734,7 +5721,7 @@
       <w:pPr>
         <w:numPr>
           <w:ilvl w:val="0"/>
-          <w:numId w:val="22"/>
+          <w:numId w:val="10"/>
         </w:numPr>
       </w:pPr>
       <w:r>
@@ -5742,6 +5729,7 @@
           <w:b/>
           <w:bCs/>
         </w:rPr>
+        <w:lastRenderedPageBreak/>
         <w:t>Emotionally drained after sleeping</w:t>
       </w:r>
     </w:p>
@@ -5749,7 +5737,7 @@
       <w:pPr>
         <w:numPr>
           <w:ilvl w:val="0"/>
-          <w:numId w:val="22"/>
+          <w:numId w:val="10"/>
         </w:numPr>
       </w:pPr>
       <w:r>
@@ -5764,7 +5752,7 @@
       <w:pPr>
         <w:numPr>
           <w:ilvl w:val="0"/>
-          <w:numId w:val="22"/>
+          <w:numId w:val="10"/>
         </w:numPr>
       </w:pPr>
       <w:r>
@@ -5779,7 +5767,7 @@
       <w:pPr>
         <w:numPr>
           <w:ilvl w:val="0"/>
-          <w:numId w:val="31"/>
+          <w:numId w:val="19"/>
         </w:numPr>
         <w:rPr>
           <w:b/>
@@ -5798,7 +5786,7 @@
       <w:pPr>
         <w:numPr>
           <w:ilvl w:val="0"/>
-          <w:numId w:val="23"/>
+          <w:numId w:val="11"/>
         </w:numPr>
       </w:pPr>
       <w:r>
@@ -5813,7 +5801,7 @@
       <w:pPr>
         <w:numPr>
           <w:ilvl w:val="0"/>
-          <w:numId w:val="23"/>
+          <w:numId w:val="11"/>
         </w:numPr>
       </w:pPr>
       <w:r>
@@ -5828,7 +5816,7 @@
       <w:pPr>
         <w:numPr>
           <w:ilvl w:val="0"/>
-          <w:numId w:val="23"/>
+          <w:numId w:val="11"/>
         </w:numPr>
       </w:pPr>
       <w:r>
@@ -5843,7 +5831,7 @@
       <w:pPr>
         <w:numPr>
           <w:ilvl w:val="0"/>
-          <w:numId w:val="31"/>
+          <w:numId w:val="19"/>
         </w:numPr>
         <w:rPr>
           <w:b/>
@@ -5878,7 +5866,7 @@
       <w:pPr>
         <w:numPr>
           <w:ilvl w:val="0"/>
-          <w:numId w:val="24"/>
+          <w:numId w:val="12"/>
         </w:numPr>
       </w:pPr>
       <w:r>
@@ -5893,7 +5881,7 @@
       <w:pPr>
         <w:numPr>
           <w:ilvl w:val="0"/>
-          <w:numId w:val="24"/>
+          <w:numId w:val="12"/>
         </w:numPr>
       </w:pPr>
       <w:r>
@@ -5908,7 +5896,7 @@
       <w:pPr>
         <w:numPr>
           <w:ilvl w:val="0"/>
-          <w:numId w:val="24"/>
+          <w:numId w:val="12"/>
         </w:numPr>
       </w:pPr>
       <w:r>
@@ -5923,7 +5911,7 @@
       <w:pPr>
         <w:numPr>
           <w:ilvl w:val="0"/>
-          <w:numId w:val="31"/>
+          <w:numId w:val="19"/>
         </w:numPr>
         <w:rPr>
           <w:b/>
@@ -5942,7 +5930,7 @@
       <w:pPr>
         <w:numPr>
           <w:ilvl w:val="0"/>
-          <w:numId w:val="25"/>
+          <w:numId w:val="13"/>
         </w:numPr>
       </w:pPr>
       <w:r>
@@ -5957,7 +5945,7 @@
       <w:pPr>
         <w:numPr>
           <w:ilvl w:val="0"/>
-          <w:numId w:val="25"/>
+          <w:numId w:val="13"/>
         </w:numPr>
       </w:pPr>
       <w:r>
@@ -5972,7 +5960,7 @@
       <w:pPr>
         <w:numPr>
           <w:ilvl w:val="0"/>
-          <w:numId w:val="25"/>
+          <w:numId w:val="13"/>
         </w:numPr>
       </w:pPr>
       <w:r>
@@ -5987,7 +5975,7 @@
       <w:pPr>
         <w:numPr>
           <w:ilvl w:val="0"/>
-          <w:numId w:val="25"/>
+          <w:numId w:val="13"/>
         </w:numPr>
       </w:pPr>
       <w:r>
@@ -6006,7 +5994,7 @@
     <w:p>
       <w:r>
         <w:pict w14:anchorId="09CDF683">
-          <v:rect id="_x0000_i1086" style="width:0;height:1.5pt" o:hralign="center" o:hrstd="t" o:hr="t" fillcolor="#a0a0a0" stroked="f"/>
+          <v:rect id="_x0000_i1026" style="width:0;height:1.5pt" o:hralign="center" o:hrstd="t" o:hr="t" fillcolor="#a0a0a0" stroked="f"/>
         </w:pict>
       </w:r>
     </w:p>
@@ -6014,7 +6002,7 @@
       <w:pPr>
         <w:numPr>
           <w:ilvl w:val="0"/>
-          <w:numId w:val="31"/>
+          <w:numId w:val="19"/>
         </w:numPr>
         <w:rPr>
           <w:b/>
@@ -6035,7 +6023,6 @@
           <w:b/>
           <w:bCs/>
         </w:rPr>
-        <w:lastRenderedPageBreak/>
         <w:t>Rule reminders</w:t>
       </w:r>
     </w:p>
@@ -6043,7 +6030,7 @@
       <w:pPr>
         <w:numPr>
           <w:ilvl w:val="0"/>
-          <w:numId w:val="26"/>
+          <w:numId w:val="14"/>
         </w:numPr>
       </w:pPr>
       <w:r>
@@ -6061,7 +6048,7 @@
       <w:pPr>
         <w:numPr>
           <w:ilvl w:val="0"/>
-          <w:numId w:val="26"/>
+          <w:numId w:val="14"/>
         </w:numPr>
       </w:pPr>
       <w:r>
@@ -6072,7 +6059,7 @@
       <w:pPr>
         <w:numPr>
           <w:ilvl w:val="0"/>
-          <w:numId w:val="26"/>
+          <w:numId w:val="14"/>
         </w:numPr>
       </w:pPr>
       <w:r>
@@ -6083,7 +6070,7 @@
       <w:pPr>
         <w:numPr>
           <w:ilvl w:val="0"/>
-          <w:numId w:val="26"/>
+          <w:numId w:val="14"/>
         </w:numPr>
       </w:pPr>
       <w:r>
@@ -6093,7 +6080,7 @@
     <w:p>
       <w:r>
         <w:pict w14:anchorId="3D76B34A">
-          <v:rect id="_x0000_i1087" style="width:0;height:1.5pt" o:hralign="center" o:hrstd="t" o:hr="t" fillcolor="#a0a0a0" stroked="f"/>
+          <v:rect id="_x0000_i1027" style="width:0;height:1.5pt" o:hralign="center" o:hrstd="t" o:hr="t" fillcolor="#a0a0a0" stroked="f"/>
         </w:pict>
       </w:r>
     </w:p>
@@ -6101,7 +6088,7 @@
       <w:pPr>
         <w:numPr>
           <w:ilvl w:val="0"/>
-          <w:numId w:val="31"/>
+          <w:numId w:val="19"/>
         </w:numPr>
         <w:rPr>
           <w:b/>
@@ -6129,11 +6116,11 @@
         <w:tblLook w:val="04A0" w:firstRow="1" w:lastRow="0" w:firstColumn="1" w:lastColumn="0" w:noHBand="0" w:noVBand="1"/>
       </w:tblPr>
       <w:tblGrid>
-        <w:gridCol w:w="1984"/>
-        <w:gridCol w:w="1078"/>
-        <w:gridCol w:w="1495"/>
-        <w:gridCol w:w="1303"/>
-        <w:gridCol w:w="1141"/>
+        <w:gridCol w:w="2158"/>
+        <w:gridCol w:w="1170"/>
+        <w:gridCol w:w="1626"/>
+        <w:gridCol w:w="1416"/>
+        <w:gridCol w:w="1238"/>
       </w:tblGrid>
       <w:tr>
         <w:trPr>
@@ -6464,6 +6451,7 @@
           </w:tcPr>
           <w:p>
             <w:r>
+              <w:lastRenderedPageBreak/>
               <w:t>Writing helps</w:t>
             </w:r>
           </w:p>
@@ -7342,7 +7330,7 @@
     <w:p>
       <w:r>
         <w:pict w14:anchorId="0DC90477">
-          <v:rect id="_x0000_i1088" style="width:0;height:1.5pt" o:hralign="center" o:hrstd="t" o:hr="t" fillcolor="#a0a0a0" stroked="f"/>
+          <v:rect id="_x0000_i1028" style="width:0;height:1.5pt" o:hralign="center" o:hrstd="t" o:hr="t" fillcolor="#a0a0a0" stroked="f"/>
         </w:pict>
       </w:r>
     </w:p>
@@ -7350,7 +7338,7 @@
       <w:pPr>
         <w:numPr>
           <w:ilvl w:val="0"/>
-          <w:numId w:val="31"/>
+          <w:numId w:val="19"/>
         </w:numPr>
         <w:rPr>
           <w:b/>
@@ -7369,7 +7357,7 @@
       <w:pPr>
         <w:numPr>
           <w:ilvl w:val="0"/>
-          <w:numId w:val="31"/>
+          <w:numId w:val="19"/>
         </w:numPr>
         <w:rPr>
           <w:b/>
@@ -7405,7 +7393,7 @@
       <w:pPr>
         <w:numPr>
           <w:ilvl w:val="0"/>
-          <w:numId w:val="27"/>
+          <w:numId w:val="15"/>
         </w:numPr>
       </w:pPr>
       <w:proofErr w:type="spellStart"/>
@@ -7428,12 +7416,11 @@
       <w:pPr>
         <w:numPr>
           <w:ilvl w:val="0"/>
-          <w:numId w:val="27"/>
+          <w:numId w:val="15"/>
         </w:numPr>
       </w:pPr>
       <w:proofErr w:type="spellStart"/>
       <w:r>
-        <w:lastRenderedPageBreak/>
         <w:t>RoBERTa</w:t>
       </w:r>
       <w:proofErr w:type="spellEnd"/>
@@ -7492,7 +7479,7 @@
       <w:pPr>
         <w:numPr>
           <w:ilvl w:val="0"/>
-          <w:numId w:val="28"/>
+          <w:numId w:val="16"/>
         </w:numPr>
       </w:pPr>
       <w:r>
@@ -7503,7 +7490,7 @@
       <w:pPr>
         <w:numPr>
           <w:ilvl w:val="0"/>
-          <w:numId w:val="28"/>
+          <w:numId w:val="16"/>
         </w:numPr>
       </w:pPr>
       <w:r>
@@ -7513,7 +7500,7 @@
     <w:p>
       <w:r>
         <w:pict w14:anchorId="73BCEFE4">
-          <v:rect id="_x0000_i1089" style="width:0;height:1.5pt" o:hralign="center" o:hrstd="t" o:hr="t" fillcolor="#a0a0a0" stroked="f"/>
+          <v:rect id="_x0000_i1029" style="width:0;height:1.5pt" o:hralign="center" o:hrstd="t" o:hr="t" fillcolor="#a0a0a0" stroked="f"/>
         </w:pict>
       </w:r>
     </w:p>
@@ -7521,7 +7508,7 @@
       <w:pPr>
         <w:numPr>
           <w:ilvl w:val="0"/>
-          <w:numId w:val="31"/>
+          <w:numId w:val="19"/>
         </w:numPr>
         <w:rPr>
           <w:b/>
@@ -7546,6 +7533,7 @@
     </w:p>
     <w:p>
       <w:r>
+        <w:lastRenderedPageBreak/>
         <w:t>Applying your rule strictly:</w:t>
       </w:r>
     </w:p>
@@ -7553,7 +7541,7 @@
       <w:pPr>
         <w:numPr>
           <w:ilvl w:val="0"/>
-          <w:numId w:val="31"/>
+          <w:numId w:val="19"/>
         </w:numPr>
         <w:rPr>
           <w:b/>
@@ -7572,7 +7560,7 @@
       <w:pPr>
         <w:numPr>
           <w:ilvl w:val="0"/>
-          <w:numId w:val="29"/>
+          <w:numId w:val="17"/>
         </w:numPr>
       </w:pPr>
       <w:r>
@@ -7590,7 +7578,7 @@
       <w:pPr>
         <w:numPr>
           <w:ilvl w:val="0"/>
-          <w:numId w:val="29"/>
+          <w:numId w:val="17"/>
         </w:numPr>
       </w:pPr>
       <w:r>
@@ -7608,7 +7596,7 @@
       <w:pPr>
         <w:numPr>
           <w:ilvl w:val="0"/>
-          <w:numId w:val="31"/>
+          <w:numId w:val="19"/>
         </w:numPr>
         <w:rPr>
           <w:b/>
@@ -7627,7 +7615,7 @@
       <w:pPr>
         <w:numPr>
           <w:ilvl w:val="0"/>
-          <w:numId w:val="30"/>
+          <w:numId w:val="18"/>
         </w:numPr>
       </w:pPr>
       <w:r>
@@ -7642,7 +7630,7 @@
       <w:pPr>
         <w:numPr>
           <w:ilvl w:val="0"/>
-          <w:numId w:val="30"/>
+          <w:numId w:val="18"/>
         </w:numPr>
       </w:pPr>
       <w:r>
@@ -7657,7 +7645,7 @@
       <w:pPr>
         <w:numPr>
           <w:ilvl w:val="0"/>
-          <w:numId w:val="30"/>
+          <w:numId w:val="18"/>
         </w:numPr>
       </w:pPr>
       <w:r>
@@ -7672,7 +7660,7 @@
       <w:pPr>
         <w:numPr>
           <w:ilvl w:val="0"/>
-          <w:numId w:val="30"/>
+          <w:numId w:val="18"/>
         </w:numPr>
       </w:pPr>
       <w:r>
@@ -7715,7 +7703,7 @@
     <w:p>
       <w:r>
         <w:pict w14:anchorId="324BF38B">
-          <v:rect id="_x0000_i1090" style="width:0;height:1.5pt" o:hralign="center" o:hrstd="t" o:hr="t" fillcolor="#a0a0a0" stroked="f"/>
+          <v:rect id="_x0000_i1030" style="width:0;height:1.5pt" o:hralign="center" o:hrstd="t" o:hr="t" fillcolor="#a0a0a0" stroked="f"/>
         </w:pict>
       </w:r>
     </w:p>
@@ -7723,7 +7711,7 @@
       <w:pPr>
         <w:numPr>
           <w:ilvl w:val="0"/>
-          <w:numId w:val="31"/>
+          <w:numId w:val="19"/>
         </w:numPr>
         <w:rPr>
           <w:b/>
@@ -7765,7 +7753,7 @@
       <w:pPr>
         <w:numPr>
           <w:ilvl w:val="0"/>
-          <w:numId w:val="31"/>
+          <w:numId w:val="19"/>
         </w:numPr>
         <w:rPr>
           <w:b/>
@@ -7784,7 +7772,7 @@
       <w:pPr>
         <w:numPr>
           <w:ilvl w:val="0"/>
-          <w:numId w:val="31"/>
+          <w:numId w:val="19"/>
         </w:numPr>
       </w:pPr>
       <w:proofErr w:type="spellStart"/>
@@ -7800,7 +7788,7 @@
       <w:pPr>
         <w:numPr>
           <w:ilvl w:val="0"/>
-          <w:numId w:val="31"/>
+          <w:numId w:val="19"/>
         </w:numPr>
       </w:pPr>
       <w:proofErr w:type="spellStart"/>
@@ -7816,7 +7804,7 @@
       <w:pPr>
         <w:numPr>
           <w:ilvl w:val="0"/>
-          <w:numId w:val="31"/>
+          <w:numId w:val="19"/>
         </w:numPr>
         <w:rPr>
           <w:b/>
@@ -7835,7 +7823,7 @@
       <w:pPr>
         <w:numPr>
           <w:ilvl w:val="0"/>
-          <w:numId w:val="32"/>
+          <w:numId w:val="20"/>
         </w:numPr>
       </w:pPr>
       <w:proofErr w:type="spellStart"/>
@@ -7851,7 +7839,7 @@
       <w:pPr>
         <w:numPr>
           <w:ilvl w:val="0"/>
-          <w:numId w:val="32"/>
+          <w:numId w:val="20"/>
         </w:numPr>
       </w:pPr>
       <w:proofErr w:type="spellStart"/>
@@ -7874,7 +7862,6 @@
     </w:p>
     <w:p>
       <w:r>
-        <w:lastRenderedPageBreak/>
         <w:t>Lower confidence spread correlates with clearer affect, while high or shallow spreads reflect emotional ambiguity rather than emotional intensity.</w:t>
       </w:r>
     </w:p>
@@ -7896,7 +7883,7 @@
     <w:p>
       <w:r>
         <w:pict w14:anchorId="26CADCC3">
-          <v:rect id="_x0000_i1091" style="width:0;height:1.5pt" o:hralign="center" o:hrstd="t" o:hr="t" fillcolor="#a0a0a0" stroked="f"/>
+          <v:rect id="_x0000_i1031" style="width:0;height:1.5pt" o:hralign="center" o:hrstd="t" o:hr="t" fillcolor="#a0a0a0" stroked="f"/>
         </w:pict>
       </w:r>
     </w:p>
@@ -7904,7 +7891,7 @@
       <w:pPr>
         <w:numPr>
           <w:ilvl w:val="0"/>
-          <w:numId w:val="31"/>
+          <w:numId w:val="19"/>
         </w:numPr>
         <w:rPr>
           <w:b/>
@@ -7931,7 +7918,7 @@
       <w:pPr>
         <w:numPr>
           <w:ilvl w:val="0"/>
-          <w:numId w:val="31"/>
+          <w:numId w:val="19"/>
         </w:numPr>
         <w:rPr>
           <w:b/>
@@ -7950,7 +7937,7 @@
       <w:pPr>
         <w:numPr>
           <w:ilvl w:val="0"/>
-          <w:numId w:val="33"/>
+          <w:numId w:val="21"/>
         </w:numPr>
       </w:pPr>
       <w:r>
@@ -7968,7 +7955,7 @@
       <w:pPr>
         <w:numPr>
           <w:ilvl w:val="0"/>
-          <w:numId w:val="33"/>
+          <w:numId w:val="21"/>
         </w:numPr>
       </w:pPr>
       <w:r>
@@ -7986,7 +7973,7 @@
       <w:pPr>
         <w:numPr>
           <w:ilvl w:val="0"/>
-          <w:numId w:val="33"/>
+          <w:numId w:val="21"/>
         </w:numPr>
       </w:pPr>
       <w:r>
@@ -7994,6 +7981,7 @@
           <w:i/>
           <w:iCs/>
         </w:rPr>
+        <w:lastRenderedPageBreak/>
         <w:t>Flat day</w:t>
       </w:r>
       <w:r>
@@ -8004,7 +7992,7 @@
       <w:pPr>
         <w:numPr>
           <w:ilvl w:val="0"/>
-          <w:numId w:val="33"/>
+          <w:numId w:val="21"/>
         </w:numPr>
       </w:pPr>
       <w:r>
@@ -8035,7 +8023,7 @@
       <w:pPr>
         <w:numPr>
           <w:ilvl w:val="0"/>
-          <w:numId w:val="34"/>
+          <w:numId w:val="22"/>
         </w:numPr>
       </w:pPr>
       <w:r>
@@ -8046,7 +8034,7 @@
       <w:pPr>
         <w:numPr>
           <w:ilvl w:val="0"/>
-          <w:numId w:val="34"/>
+          <w:numId w:val="22"/>
         </w:numPr>
       </w:pPr>
       <w:r>
@@ -8057,7 +8045,7 @@
       <w:pPr>
         <w:numPr>
           <w:ilvl w:val="0"/>
-          <w:numId w:val="34"/>
+          <w:numId w:val="22"/>
         </w:numPr>
       </w:pPr>
       <w:r>
@@ -8086,7 +8074,7 @@
     <w:p>
       <w:r>
         <w:pict w14:anchorId="4F83E055">
-          <v:rect id="_x0000_i1092" style="width:0;height:1.5pt" o:hralign="center" o:hrstd="t" o:hr="t" fillcolor="#a0a0a0" stroked="f"/>
+          <v:rect id="_x0000_i1032" style="width:0;height:1.5pt" o:hralign="center" o:hrstd="t" o:hr="t" fillcolor="#a0a0a0" stroked="f"/>
         </w:pict>
       </w:r>
     </w:p>
@@ -8094,7 +8082,7 @@
       <w:pPr>
         <w:numPr>
           <w:ilvl w:val="0"/>
-          <w:numId w:val="31"/>
+          <w:numId w:val="19"/>
         </w:numPr>
         <w:rPr>
           <w:b/>
@@ -8166,7 +8154,7 @@
     <w:p>
       <w:r>
         <w:pict w14:anchorId="1141FF43">
-          <v:rect id="_x0000_i1093" style="width:0;height:1.5pt" o:hralign="center" o:hrstd="t" o:hr="t" fillcolor="#a0a0a0" stroked="f"/>
+          <v:rect id="_x0000_i1033" style="width:0;height:1.5pt" o:hralign="center" o:hrstd="t" o:hr="t" fillcolor="#a0a0a0" stroked="f"/>
         </w:pict>
       </w:r>
     </w:p>
@@ -8174,7 +8162,7 @@
       <w:pPr>
         <w:numPr>
           <w:ilvl w:val="0"/>
-          <w:numId w:val="31"/>
+          <w:numId w:val="19"/>
         </w:numPr>
         <w:rPr>
           <w:b/>
@@ -8193,7 +8181,7 @@
       <w:pPr>
         <w:numPr>
           <w:ilvl w:val="0"/>
-          <w:numId w:val="31"/>
+          <w:numId w:val="19"/>
         </w:numPr>
         <w:rPr>
           <w:b/>
@@ -8221,7 +8209,7 @@
       <w:pPr>
         <w:numPr>
           <w:ilvl w:val="0"/>
-          <w:numId w:val="35"/>
+          <w:numId w:val="23"/>
         </w:numPr>
       </w:pPr>
       <w:r>
@@ -8232,7 +8220,7 @@
       <w:pPr>
         <w:numPr>
           <w:ilvl w:val="0"/>
-          <w:numId w:val="35"/>
+          <w:numId w:val="23"/>
         </w:numPr>
       </w:pPr>
       <w:r>
@@ -8243,7 +8231,7 @@
       <w:pPr>
         <w:numPr>
           <w:ilvl w:val="0"/>
-          <w:numId w:val="35"/>
+          <w:numId w:val="23"/>
         </w:numPr>
       </w:pPr>
       <w:r>
@@ -8254,18 +8242,17 @@
       <w:pPr>
         <w:numPr>
           <w:ilvl w:val="0"/>
-          <w:numId w:val="35"/>
+          <w:numId w:val="23"/>
         </w:numPr>
       </w:pPr>
       <w:r>
-        <w:lastRenderedPageBreak/>
         <w:t>Note: Emotional ambiguity detected via multi-label prediction</w:t>
       </w:r>
     </w:p>
     <w:p>
       <w:r>
         <w:pict w14:anchorId="2BEA73C6">
-          <v:rect id="_x0000_i1094" style="width:0;height:1.5pt" o:hralign="center" o:hrstd="t" o:hr="t" fillcolor="#a0a0a0" stroked="f"/>
+          <v:rect id="_x0000_i1034" style="width:0;height:1.5pt" o:hralign="center" o:hrstd="t" o:hr="t" fillcolor="#a0a0a0" stroked="f"/>
         </w:pict>
       </w:r>
     </w:p>
@@ -8273,7 +8260,7 @@
       <w:pPr>
         <w:numPr>
           <w:ilvl w:val="0"/>
-          <w:numId w:val="31"/>
+          <w:numId w:val="19"/>
         </w:numPr>
         <w:rPr>
           <w:b/>
@@ -8301,7 +8288,7 @@
       <w:pPr>
         <w:numPr>
           <w:ilvl w:val="0"/>
-          <w:numId w:val="36"/>
+          <w:numId w:val="24"/>
         </w:numPr>
       </w:pPr>
       <w:r>
@@ -8312,7 +8299,7 @@
       <w:pPr>
         <w:numPr>
           <w:ilvl w:val="0"/>
-          <w:numId w:val="36"/>
+          <w:numId w:val="24"/>
         </w:numPr>
       </w:pPr>
       <w:r>
@@ -8323,10 +8310,11 @@
       <w:pPr>
         <w:numPr>
           <w:ilvl w:val="0"/>
-          <w:numId w:val="36"/>
+          <w:numId w:val="24"/>
         </w:numPr>
       </w:pPr>
       <w:r>
+        <w:lastRenderedPageBreak/>
         <w:t>Interpretation: Relief through reflective writing</w:t>
       </w:r>
     </w:p>
@@ -8334,7 +8322,7 @@
       <w:pPr>
         <w:numPr>
           <w:ilvl w:val="0"/>
-          <w:numId w:val="36"/>
+          <w:numId w:val="24"/>
         </w:numPr>
       </w:pPr>
       <w:r>
@@ -8344,7 +8332,7 @@
     <w:p>
       <w:r>
         <w:pict w14:anchorId="5C6842E0">
-          <v:rect id="_x0000_i1095" style="width:0;height:1.5pt" o:hralign="center" o:hrstd="t" o:hr="t" fillcolor="#a0a0a0" stroked="f"/>
+          <v:rect id="_x0000_i1035" style="width:0;height:1.5pt" o:hralign="center" o:hrstd="t" o:hr="t" fillcolor="#a0a0a0" stroked="f"/>
         </w:pict>
       </w:r>
     </w:p>
@@ -8352,7 +8340,7 @@
       <w:pPr>
         <w:numPr>
           <w:ilvl w:val="0"/>
-          <w:numId w:val="31"/>
+          <w:numId w:val="19"/>
         </w:numPr>
         <w:rPr>
           <w:b/>
@@ -8380,7 +8368,7 @@
       <w:pPr>
         <w:numPr>
           <w:ilvl w:val="0"/>
-          <w:numId w:val="37"/>
+          <w:numId w:val="25"/>
         </w:numPr>
       </w:pPr>
       <w:r>
@@ -8391,7 +8379,7 @@
       <w:pPr>
         <w:numPr>
           <w:ilvl w:val="0"/>
-          <w:numId w:val="37"/>
+          <w:numId w:val="25"/>
         </w:numPr>
       </w:pPr>
       <w:r>
@@ -8402,7 +8390,7 @@
       <w:pPr>
         <w:numPr>
           <w:ilvl w:val="0"/>
-          <w:numId w:val="37"/>
+          <w:numId w:val="25"/>
         </w:numPr>
       </w:pPr>
       <w:r>
@@ -8413,7 +8401,7 @@
       <w:pPr>
         <w:numPr>
           <w:ilvl w:val="0"/>
-          <w:numId w:val="37"/>
+          <w:numId w:val="25"/>
         </w:numPr>
       </w:pPr>
       <w:r>
@@ -8435,9 +8423,2023 @@
         <w:t>.</w:t>
       </w:r>
     </w:p>
+    <w:p>
+      <w:r>
+        <w:br w:type="page"/>
+      </w:r>
+    </w:p>
+    <w:p>
+      <w:pPr>
+        <w:pStyle w:val="Heading1"/>
+        <w:numPr>
+          <w:ilvl w:val="0"/>
+          <w:numId w:val="0"/>
+        </w:numPr>
+        <w:ind w:left="432" w:hanging="432"/>
+      </w:pPr>
+      <w:r>
+        <w:lastRenderedPageBreak/>
+        <w:t>Project Overview</w:t>
+      </w:r>
+    </w:p>
+    <w:p>
+      <w:pPr>
+        <w:jc w:val="both"/>
+      </w:pPr>
+      <w:r>
+        <w:t xml:space="preserve">This prototype is documented using </w:t>
+      </w:r>
+      <w:r>
+        <w:rPr>
+          <w:b/>
+          <w:bCs/>
+        </w:rPr>
+        <w:t>Template 4.1: Orchestrating AI to Achieve a Goal</w:t>
+      </w:r>
+      <w:r>
+        <w:t>. Under this template, the emphasis is not on isolated model optimisation, but on how individual AI components interact to support a coherent system objective. Each component is evaluated in terms of whether it contributes meaningful, interpretable value to the broader pipeline under realistic technical and contextual constraints.</w:t>
+      </w:r>
+    </w:p>
+    <w:p>
+      <w:pPr>
+        <w:jc w:val="both"/>
+      </w:pPr>
+      <w:proofErr w:type="spellStart"/>
+      <w:r>
+        <w:t>PsychExtract</w:t>
+      </w:r>
+      <w:proofErr w:type="spellEnd"/>
+      <w:r>
+        <w:t xml:space="preserve"> aims to convert handwritten therapy notes into transparent, interpretable psychological insight through OCR, efficient NLP preprocessing, transformer-based emotion classification, and lightweight linguistic analysis. These components are delivered to users via a simple upload-and-review interface with editable OCR output, clear visual markers, and concise text or text-to-speech summaries. Within this pipeline, the NLP emotion detection prototype operates downstream of OCR and upstream of higher-level linguistic insight extraction. Its role is to provide affective signals that support reflection, summarisation, and interpretive scaffolding, rather than to function as a diagnostic or clinical decision-making tool.</w:t>
+      </w:r>
+    </w:p>
+    <w:p>
+      <w:pPr>
+        <w:jc w:val="both"/>
+      </w:pPr>
+      <w:r>
+        <w:t xml:space="preserve">This report evaluates whether pretrained transformer-based emotion classifiers can operate effectively within this orchestrated system. In keeping with Template 4.1, the prototype is assessed as a functional subsystem whose value is determined not by benchmark performance alone, but by how well it supports </w:t>
+      </w:r>
+      <w:proofErr w:type="spellStart"/>
+      <w:r>
+        <w:t>PsychExtract’s</w:t>
+      </w:r>
+      <w:proofErr w:type="spellEnd"/>
+      <w:r>
+        <w:t xml:space="preserve"> overarching aims of interpretability, transparency, and reflective usefulness in journaling contexts.</w:t>
+      </w:r>
+    </w:p>
+    <w:p>
+      <w:pPr>
+        <w:pStyle w:val="Heading1"/>
+        <w:numPr>
+          <w:ilvl w:val="0"/>
+          <w:numId w:val="0"/>
+        </w:numPr>
+        <w:ind w:left="432" w:hanging="432"/>
+      </w:pPr>
+      <w:r>
+        <w:t xml:space="preserve">Motivation for Emotion Detection within </w:t>
+      </w:r>
+      <w:proofErr w:type="spellStart"/>
+      <w:r>
+        <w:t>PsychExtract</w:t>
+      </w:r>
+      <w:proofErr w:type="spellEnd"/>
+    </w:p>
+    <w:p>
+      <w:pPr>
+        <w:jc w:val="both"/>
+      </w:pPr>
+      <w:r>
+        <w:t>Emotion detection was selected as a core NLP feature because emotional experience is central to reflective journaling and therapeutic practice. Across the psychotherapy and affective computing literature, emotional awareness, articulation, and regulation are repeatedly identified as mechanisms through which reflection supports insight and behavioural change. Journaling often serves as a space where emotional states are externalised, explored, or tentatively named, even when those emotions are vague, mixed, or difficult to articulate directly.</w:t>
+      </w:r>
+    </w:p>
+    <w:p>
+      <w:pPr>
+        <w:jc w:val="both"/>
+      </w:pPr>
+      <w:r>
+        <w:t xml:space="preserve">Within </w:t>
+      </w:r>
+      <w:proofErr w:type="spellStart"/>
+      <w:r>
+        <w:t>PsychExtract</w:t>
+      </w:r>
+      <w:proofErr w:type="spellEnd"/>
+      <w:r>
+        <w:t>, emotion detection is therefore not intended to provide clinically precise emotion labels. Instead, it is designed to surface affective patterns that may prompt reflection, highlight emotionally salient moments, or draw attention to shifts in tone across entries. This aligns with the system’s emphasis on interpretability over automated judgement. An emotion signal that is imperfect but understandable may still be valuable if it helps users recognise emotional trends or moments of ambiguity in their writing.</w:t>
+      </w:r>
+    </w:p>
+    <w:p>
+      <w:pPr>
+        <w:jc w:val="both"/>
+      </w:pPr>
+      <w:r>
+        <w:t xml:space="preserve">At the same time, journaling text presents challenges that differ substantially from standard emotion classification benchmarks. Emotions are often implied rather than explicitly named, multiple emotions may co-occur, and many entries describe emotions retrospectively or indirectly. The prototype is therefore evaluated not only on quantitative accuracy, but on how its outputs behave under these conditions and whether those behaviours are compatible with </w:t>
+      </w:r>
+      <w:proofErr w:type="spellStart"/>
+      <w:r>
+        <w:t>PsychExtract’s</w:t>
+      </w:r>
+      <w:proofErr w:type="spellEnd"/>
+      <w:r>
+        <w:t xml:space="preserve"> design goals.</w:t>
+      </w:r>
+    </w:p>
+    <w:p>
+      <w:pPr>
+        <w:pStyle w:val="Heading1"/>
+        <w:numPr>
+          <w:ilvl w:val="0"/>
+          <w:numId w:val="0"/>
+        </w:numPr>
+        <w:ind w:left="432" w:hanging="432"/>
+      </w:pPr>
+      <w:r>
+        <w:lastRenderedPageBreak/>
+        <w:t>Task Definition and Supported Emotion Space</w:t>
+      </w:r>
+    </w:p>
+    <w:p>
+      <w:pPr>
+        <w:jc w:val="both"/>
+      </w:pPr>
+      <w:r>
+        <w:t>The NLP emotion detection prototype formulates emotion analysis as a multi-label classification task, allowing each text to express zero, one, or multiple emotions simultaneously. The supported emotion space includes joy, sadness, anger, fear, disgust, and surprise. This reduced set was selected based on overlap between supported labels in available pretrained models and common emotion categories in affective computing literature.</w:t>
+      </w:r>
+    </w:p>
+    <w:p>
+      <w:pPr>
+        <w:jc w:val="both"/>
+      </w:pPr>
+      <w:r>
+        <w:t>Neutral emotion was not included, as neither evaluated model supported a neutral label in a way that could be consistently integrated. This absence is acknowledged as a limitation, particularly given the prevalence of emotionally flat or low-arousal journaling entries, and is addressed later in the suitability assessment.</w:t>
+      </w:r>
+    </w:p>
+    <w:p>
+      <w:pPr>
+        <w:pStyle w:val="Heading1"/>
+        <w:numPr>
+          <w:ilvl w:val="0"/>
+          <w:numId w:val="0"/>
+        </w:numPr>
+      </w:pPr>
+      <w:r>
+        <w:t>Dataset Composition and Evaluation Strategy</w:t>
+      </w:r>
+    </w:p>
+    <w:p>
+      <w:pPr>
+        <w:jc w:val="both"/>
+      </w:pPr>
+      <w:r>
+        <w:t>Two datasets were used to evaluate the prototype, each serving a distinct role within the orchestration framework.</w:t>
+      </w:r>
+    </w:p>
+    <w:p>
+      <w:pPr>
+        <w:jc w:val="both"/>
+      </w:pPr>
+      <w:r>
+        <w:t xml:space="preserve">The primary dataset was derived directly from the </w:t>
+      </w:r>
+      <w:proofErr w:type="spellStart"/>
+      <w:r>
+        <w:t>GoEmotions</w:t>
+      </w:r>
+      <w:proofErr w:type="spellEnd"/>
+      <w:r>
+        <w:t xml:space="preserve"> dataset and consisted only of the raw text column and the original 27 binary emotion label columns. No additional relabelling was applied at this stage. This dataset served as the quantitative evaluation benchmark, enabling comparison against established annotations while maintaining transparency regarding label provenance.</w:t>
+      </w:r>
+    </w:p>
+    <w:p>
+      <w:pPr>
+        <w:jc w:val="both"/>
+      </w:pPr>
+      <w:r>
+        <w:t xml:space="preserve">A fixed subset of approximately 3,000 samples was selected from this table to make evaluation computationally tractable. The selection preserved the original multi-label structure and avoided aggressive rebalancing in order to maintain realism. To ensure fair comparison across models, a frozen evaluation subset was constructed using label-frequency constraints and dominance pruning. Rows dominated by a single overrepresented label were iteratively removed until no emotion exceeded 30% of the dataset. This process is illustrated in Figure 1, which documents the construction of the balanced, frozen </w:t>
+      </w:r>
+      <w:proofErr w:type="spellStart"/>
+      <w:r>
+        <w:t>GoEmotions</w:t>
+      </w:r>
+      <w:proofErr w:type="spellEnd"/>
+      <w:r>
+        <w:t xml:space="preserve"> evaluation set.</w:t>
+      </w:r>
+    </w:p>
+    <w:p>
+      <w:pPr>
+        <w:jc w:val="both"/>
+      </w:pPr>
+      <w:r>
+        <w:drawing>
+          <wp:inline distT="0" distB="0" distL="0" distR="0" wp14:anchorId="7D266683" wp14:editId="516C0985">
+            <wp:extent cx="3449086" cy="2714625"/>
+            <wp:effectExtent l="0" t="0" r="0" b="0"/>
+            <wp:docPr id="1207302426" name="Picture 1"/>
+            <wp:cNvGraphicFramePr>
+              <a:graphicFrameLocks xmlns:a="http://schemas.openxmlformats.org/drawingml/2006/main" noChangeAspect="1"/>
+            </wp:cNvGraphicFramePr>
+            <a:graphic xmlns:a="http://schemas.openxmlformats.org/drawingml/2006/main">
+              <a:graphicData uri="http://schemas.openxmlformats.org/drawingml/2006/picture">
+                <pic:pic xmlns:pic="http://schemas.openxmlformats.org/drawingml/2006/picture">
+                  <pic:nvPicPr>
+                    <pic:cNvPr id="1207302426" name=""/>
+                    <pic:cNvPicPr/>
+                  </pic:nvPicPr>
+                  <pic:blipFill>
+                    <a:blip r:embed="rId8"/>
+                    <a:stretch>
+                      <a:fillRect/>
+                    </a:stretch>
+                  </pic:blipFill>
+                  <pic:spPr>
+                    <a:xfrm>
+                      <a:off x="0" y="0"/>
+                      <a:ext cx="3453665" cy="2718229"/>
+                    </a:xfrm>
+                    <a:prstGeom prst="rect">
+                      <a:avLst/>
+                    </a:prstGeom>
+                  </pic:spPr>
+                </pic:pic>
+              </a:graphicData>
+            </a:graphic>
+          </wp:inline>
+        </w:drawing>
+      </w:r>
+    </w:p>
+    <w:p>
+      <w:pPr>
+        <w:jc w:val="both"/>
+      </w:pPr>
+      <w:r>
+        <w:lastRenderedPageBreak/>
+        <w:t xml:space="preserve">Figure 1: </w:t>
+      </w:r>
+      <w:r>
+        <w:t xml:space="preserve">Construction of a balanced, frozen </w:t>
+      </w:r>
+      <w:proofErr w:type="spellStart"/>
+      <w:r>
+        <w:t>GoEmotions</w:t>
+      </w:r>
+      <w:proofErr w:type="spellEnd"/>
+      <w:r>
+        <w:t xml:space="preserve"> evaluation set with dominance constraints.</w:t>
+      </w:r>
+    </w:p>
+    <w:p>
+      <w:pPr>
+        <w:jc w:val="both"/>
+      </w:pPr>
+      <w:r>
+        <w:t xml:space="preserve">In addition to </w:t>
+      </w:r>
+      <w:proofErr w:type="spellStart"/>
+      <w:r>
+        <w:t>GoEmotions</w:t>
+      </w:r>
+      <w:proofErr w:type="spellEnd"/>
+      <w:r>
+        <w:t>, a secondary qualitative dataset consisting of 20 synthesised journal-style extracts was created. These texts were written to approximate reflective journaling tone more closely than Reddit comments and were intentionally left unlabel</w:t>
+      </w:r>
+      <w:r>
+        <w:t>l</w:t>
+      </w:r>
+      <w:r>
+        <w:t xml:space="preserve">ed. This dataset was not used for quantitative scoring, but to probe model behaviour in a context closer to </w:t>
+      </w:r>
+      <w:proofErr w:type="spellStart"/>
+      <w:r>
+        <w:t>PsychExtract’s</w:t>
+      </w:r>
+      <w:proofErr w:type="spellEnd"/>
+      <w:r>
+        <w:t xml:space="preserve"> intended real-world use. It also enabled richer qualitative analysis beyond the constraints of benchmark labels.</w:t>
+      </w:r>
+    </w:p>
+    <w:p>
+      <w:pPr>
+        <w:jc w:val="both"/>
+      </w:pPr>
+      <w:r>
+        <w:t>Together, this two-dataset strategy reflects the orchestrated nature of the project, combining benchmark-driven evaluation with contextual probing to assess real-world suitability.</w:t>
+      </w:r>
+    </w:p>
+    <w:p>
+      <w:pPr>
+        <w:pStyle w:val="Heading1"/>
+        <w:numPr>
+          <w:ilvl w:val="0"/>
+          <w:numId w:val="0"/>
+        </w:numPr>
+        <w:ind w:left="432" w:hanging="432"/>
+      </w:pPr>
+      <w:r>
+        <w:t>Model Selection</w:t>
+      </w:r>
+    </w:p>
+    <w:p>
+      <w:pPr>
+        <w:jc w:val="both"/>
+      </w:pPr>
+      <w:r>
+        <w:t xml:space="preserve">Two pretrained transformer-based emotion classifiers were selected: </w:t>
+      </w:r>
+      <w:proofErr w:type="spellStart"/>
+      <w:r>
+        <w:t>bhadresh-savani</w:t>
+      </w:r>
+      <w:proofErr w:type="spellEnd"/>
+      <w:r>
+        <w:t>/</w:t>
+      </w:r>
+      <w:proofErr w:type="spellStart"/>
+      <w:r>
+        <w:t>distilbert</w:t>
+      </w:r>
+      <w:proofErr w:type="spellEnd"/>
+      <w:r>
+        <w:t xml:space="preserve">-base-uncased-emotion and </w:t>
+      </w:r>
+      <w:proofErr w:type="spellStart"/>
+      <w:r>
+        <w:t>cardiffnlp</w:t>
+      </w:r>
+      <w:proofErr w:type="spellEnd"/>
+      <w:r>
+        <w:t>/twitter-</w:t>
+      </w:r>
+      <w:proofErr w:type="spellStart"/>
+      <w:r>
+        <w:t>roberta</w:t>
+      </w:r>
+      <w:proofErr w:type="spellEnd"/>
+      <w:r>
+        <w:t>-base-emotion-multilabel-latest. These models were chosen to represent a trade-off between efficiency and expressive capacity rather than to compete for state-of-the-art performance.</w:t>
+      </w:r>
+    </w:p>
+    <w:p>
+      <w:pPr>
+        <w:jc w:val="both"/>
+      </w:pPr>
+      <w:proofErr w:type="spellStart"/>
+      <w:r>
+        <w:t>DistilBERT</w:t>
+      </w:r>
+      <w:proofErr w:type="spellEnd"/>
+      <w:r>
+        <w:t xml:space="preserve"> provides a compact, computationally efficient architecture suitable for integration into resource-constrained pipelines. </w:t>
+      </w:r>
+      <w:proofErr w:type="spellStart"/>
+      <w:r>
+        <w:t>RoBERTa</w:t>
+      </w:r>
+      <w:proofErr w:type="spellEnd"/>
+      <w:r>
+        <w:t xml:space="preserve">, by contrast, offers greater representational capacity and predicts a richer set of affective categories. This contrast aligns with </w:t>
+      </w:r>
+      <w:proofErr w:type="spellStart"/>
+      <w:r>
+        <w:t>PsychExtract’s</w:t>
+      </w:r>
+      <w:proofErr w:type="spellEnd"/>
+      <w:r>
+        <w:t xml:space="preserve"> need to balance responsiveness, interpretability, and semantic depth.</w:t>
+      </w:r>
+    </w:p>
+    <w:p>
+      <w:pPr>
+        <w:jc w:val="both"/>
+      </w:pPr>
+      <w:r>
+        <w:t xml:space="preserve">For quantitative evaluation on </w:t>
+      </w:r>
+      <w:proofErr w:type="spellStart"/>
+      <w:r>
+        <w:t>GoEmotions</w:t>
+      </w:r>
+      <w:proofErr w:type="spellEnd"/>
+      <w:r>
+        <w:t xml:space="preserve">, </w:t>
+      </w:r>
+      <w:proofErr w:type="spellStart"/>
+      <w:r>
+        <w:t>RoBERTa’s</w:t>
+      </w:r>
+      <w:proofErr w:type="spellEnd"/>
+      <w:r>
+        <w:t xml:space="preserve"> fine-grained labels were collapsed into the six target emotions using a many-to-one mapping based on affective similarity</w:t>
+      </w:r>
+      <w:r>
+        <w:t xml:space="preserve">. </w:t>
+      </w:r>
+      <w:r>
+        <w:t xml:space="preserve">This mapping was applied only for metric computation. For the journal-style extracts, no label collapse was performed, preserving </w:t>
+      </w:r>
+      <w:proofErr w:type="spellStart"/>
+      <w:r>
+        <w:t>RoBERTa’s</w:t>
+      </w:r>
+      <w:proofErr w:type="spellEnd"/>
+      <w:r>
+        <w:t xml:space="preserve"> full expressive range for qualitative interpretation.</w:t>
+      </w:r>
+    </w:p>
+    <w:p>
+      <w:pPr>
+        <w:jc w:val="both"/>
+      </w:pPr>
+      <w:r>
+        <w:t>The inference path was intentionally kept minimal to reflect real-world deployment constraints. As shown in Figure 2, model outputs were passed directly through a sigmoid activation without additional heuristics or post-processing.</w:t>
+      </w:r>
+    </w:p>
+    <w:p>
+      <w:pPr>
+        <w:jc w:val="both"/>
+      </w:pPr>
+      <w:r>
+        <w:drawing>
+          <wp:inline distT="0" distB="0" distL="0" distR="0" wp14:anchorId="4CE08ECE" wp14:editId="5DD34CA7">
+            <wp:extent cx="5058481" cy="2476846"/>
+            <wp:effectExtent l="0" t="0" r="0" b="0"/>
+            <wp:docPr id="1290696090" name="Picture 1"/>
+            <wp:cNvGraphicFramePr>
+              <a:graphicFrameLocks xmlns:a="http://schemas.openxmlformats.org/drawingml/2006/main" noChangeAspect="1"/>
+            </wp:cNvGraphicFramePr>
+            <a:graphic xmlns:a="http://schemas.openxmlformats.org/drawingml/2006/main">
+              <a:graphicData uri="http://schemas.openxmlformats.org/drawingml/2006/picture">
+                <pic:pic xmlns:pic="http://schemas.openxmlformats.org/drawingml/2006/picture">
+                  <pic:nvPicPr>
+                    <pic:cNvPr id="1290696090" name=""/>
+                    <pic:cNvPicPr/>
+                  </pic:nvPicPr>
+                  <pic:blipFill>
+                    <a:blip r:embed="rId9"/>
+                    <a:stretch>
+                      <a:fillRect/>
+                    </a:stretch>
+                  </pic:blipFill>
+                  <pic:spPr>
+                    <a:xfrm>
+                      <a:off x="0" y="0"/>
+                      <a:ext cx="5058481" cy="2476846"/>
+                    </a:xfrm>
+                    <a:prstGeom prst="rect">
+                      <a:avLst/>
+                    </a:prstGeom>
+                  </pic:spPr>
+                </pic:pic>
+              </a:graphicData>
+            </a:graphic>
+          </wp:inline>
+        </w:drawing>
+      </w:r>
+    </w:p>
+    <w:p>
+      <w:pPr>
+        <w:jc w:val="both"/>
+      </w:pPr>
+      <w:r>
+        <w:t>Figure</w:t>
+      </w:r>
+      <w:r>
+        <w:t xml:space="preserve"> 2: Minimal multi-label inference using sigmoid-activated transformer outputs.</w:t>
+      </w:r>
+    </w:p>
+    <w:p>
+      <w:pPr>
+        <w:pStyle w:val="Heading1"/>
+        <w:numPr>
+          <w:ilvl w:val="0"/>
+          <w:numId w:val="0"/>
+        </w:numPr>
+      </w:pPr>
+      <w:r>
+        <w:lastRenderedPageBreak/>
+        <w:t>Experimental Setup and Metrics</w:t>
+      </w:r>
+    </w:p>
+    <w:p>
+      <w:pPr>
+        <w:jc w:val="both"/>
+      </w:pPr>
+      <w:r>
+        <w:t>All evaluations were conducted in a zero-shot inference setting. No fine-tuning was performed, reflecting realistic constraints for early-stage system integration. Performance was evaluated using macro- and micro-averaged precision, recall, and F1 scores, with macro F1 treated as the primary metric due to its equal weighting of all emotions.</w:t>
+      </w:r>
+    </w:p>
+    <w:p>
+      <w:pPr>
+        <w:jc w:val="both"/>
+      </w:pPr>
+      <w:r>
+        <w:t xml:space="preserve">For a given emotion </w:t>
+      </w:r>
+      <m:oMath>
+        <m:r>
+          <w:rPr>
+            <w:rFonts w:ascii="Cambria Math" w:hAnsi="Cambria Math"/>
+          </w:rPr>
+          <m:t>k</m:t>
+        </m:r>
+      </m:oMath>
+      <w:r>
+        <w:t>, precision, recall, and F1 are defined as:</w:t>
+      </w:r>
+    </w:p>
+    <w:p>
+      <w:pPr>
+        <w:jc w:val="both"/>
+        <w:rPr>
+          <w:rFonts w:eastAsiaTheme="minorEastAsia"/>
+        </w:rPr>
+      </w:pPr>
+      <m:oMathPara>
+        <m:oMath>
+          <m:sSub>
+            <m:sSubPr>
+              <m:ctrlPr>
+                <w:rPr>
+                  <w:rFonts w:ascii="Cambria Math" w:hAnsi="Cambria Math"/>
+                </w:rPr>
+              </m:ctrlPr>
+            </m:sSubPr>
+            <m:e>
+              <m:r>
+                <m:rPr>
+                  <m:nor/>
+                </m:rPr>
+                <m:t>Precision</m:t>
+              </m:r>
+            </m:e>
+            <m:sub>
+              <m:r>
+                <w:rPr>
+                  <w:rFonts w:ascii="Cambria Math" w:hAnsi="Cambria Math"/>
+                </w:rPr>
+                <m:t>k</m:t>
+              </m:r>
+            </m:sub>
+          </m:sSub>
+          <m:r>
+            <w:rPr>
+              <w:rFonts w:ascii="Cambria Math" w:hAnsi="Cambria Math"/>
+            </w:rPr>
+            <m:t>=</m:t>
+          </m:r>
+          <m:f>
+            <m:fPr>
+              <m:ctrlPr>
+                <w:rPr>
+                  <w:rFonts w:ascii="Cambria Math" w:hAnsi="Cambria Math"/>
+                </w:rPr>
+              </m:ctrlPr>
+            </m:fPr>
+            <m:num>
+              <m:r>
+                <w:rPr>
+                  <w:rFonts w:ascii="Cambria Math" w:hAnsi="Cambria Math"/>
+                </w:rPr>
+                <m:t>T</m:t>
+              </m:r>
+              <m:sSub>
+                <m:sSubPr>
+                  <m:ctrlPr>
+                    <w:rPr>
+                      <w:rFonts w:ascii="Cambria Math" w:hAnsi="Cambria Math"/>
+                    </w:rPr>
+                  </m:ctrlPr>
+                </m:sSubPr>
+                <m:e>
+                  <m:r>
+                    <w:rPr>
+                      <w:rFonts w:ascii="Cambria Math" w:hAnsi="Cambria Math"/>
+                    </w:rPr>
+                    <m:t>P</m:t>
+                  </m:r>
+                </m:e>
+                <m:sub>
+                  <m:r>
+                    <w:rPr>
+                      <w:rFonts w:ascii="Cambria Math" w:hAnsi="Cambria Math"/>
+                    </w:rPr>
+                    <m:t>k</m:t>
+                  </m:r>
+                </m:sub>
+              </m:sSub>
+            </m:num>
+            <m:den>
+              <m:r>
+                <w:rPr>
+                  <w:rFonts w:ascii="Cambria Math" w:hAnsi="Cambria Math"/>
+                </w:rPr>
+                <m:t>T</m:t>
+              </m:r>
+              <m:sSub>
+                <m:sSubPr>
+                  <m:ctrlPr>
+                    <w:rPr>
+                      <w:rFonts w:ascii="Cambria Math" w:hAnsi="Cambria Math"/>
+                    </w:rPr>
+                  </m:ctrlPr>
+                </m:sSubPr>
+                <m:e>
+                  <m:r>
+                    <w:rPr>
+                      <w:rFonts w:ascii="Cambria Math" w:hAnsi="Cambria Math"/>
+                    </w:rPr>
+                    <m:t>P</m:t>
+                  </m:r>
+                </m:e>
+                <m:sub>
+                  <m:r>
+                    <w:rPr>
+                      <w:rFonts w:ascii="Cambria Math" w:hAnsi="Cambria Math"/>
+                    </w:rPr>
+                    <m:t>k</m:t>
+                  </m:r>
+                </m:sub>
+              </m:sSub>
+              <m:r>
+                <w:rPr>
+                  <w:rFonts w:ascii="Cambria Math" w:hAnsi="Cambria Math"/>
+                </w:rPr>
+                <m:t>+F</m:t>
+              </m:r>
+              <m:sSub>
+                <m:sSubPr>
+                  <m:ctrlPr>
+                    <w:rPr>
+                      <w:rFonts w:ascii="Cambria Math" w:hAnsi="Cambria Math"/>
+                    </w:rPr>
+                  </m:ctrlPr>
+                </m:sSubPr>
+                <m:e>
+                  <m:r>
+                    <w:rPr>
+                      <w:rFonts w:ascii="Cambria Math" w:hAnsi="Cambria Math"/>
+                    </w:rPr>
+                    <m:t>P</m:t>
+                  </m:r>
+                </m:e>
+                <m:sub>
+                  <m:r>
+                    <w:rPr>
+                      <w:rFonts w:ascii="Cambria Math" w:hAnsi="Cambria Math"/>
+                    </w:rPr>
+                    <m:t>k</m:t>
+                  </m:r>
+                </m:sub>
+              </m:sSub>
+            </m:den>
+          </m:f>
+          <m:r>
+            <w:rPr>
+              <w:rFonts w:ascii="Cambria Math" w:hAnsi="Cambria Math"/>
+            </w:rPr>
+            <m:t xml:space="preserve">                </m:t>
+          </m:r>
+          <m:sSub>
+            <m:sSubPr>
+              <m:ctrlPr>
+                <w:rPr>
+                  <w:rFonts w:ascii="Cambria Math" w:hAnsi="Cambria Math"/>
+                </w:rPr>
+              </m:ctrlPr>
+            </m:sSubPr>
+            <m:e>
+              <m:r>
+                <m:rPr>
+                  <m:nor/>
+                </m:rPr>
+                <m:t>Recall</m:t>
+              </m:r>
+            </m:e>
+            <m:sub>
+              <m:r>
+                <w:rPr>
+                  <w:rFonts w:ascii="Cambria Math" w:hAnsi="Cambria Math"/>
+                </w:rPr>
+                <m:t>k</m:t>
+              </m:r>
+            </m:sub>
+          </m:sSub>
+          <m:r>
+            <w:rPr>
+              <w:rFonts w:ascii="Cambria Math" w:hAnsi="Cambria Math"/>
+            </w:rPr>
+            <m:t>=</m:t>
+          </m:r>
+          <m:f>
+            <m:fPr>
+              <m:ctrlPr>
+                <w:rPr>
+                  <w:rFonts w:ascii="Cambria Math" w:hAnsi="Cambria Math"/>
+                </w:rPr>
+              </m:ctrlPr>
+            </m:fPr>
+            <m:num>
+              <m:r>
+                <w:rPr>
+                  <w:rFonts w:ascii="Cambria Math" w:hAnsi="Cambria Math"/>
+                </w:rPr>
+                <m:t>T</m:t>
+              </m:r>
+              <m:sSub>
+                <m:sSubPr>
+                  <m:ctrlPr>
+                    <w:rPr>
+                      <w:rFonts w:ascii="Cambria Math" w:hAnsi="Cambria Math"/>
+                    </w:rPr>
+                  </m:ctrlPr>
+                </m:sSubPr>
+                <m:e>
+                  <m:r>
+                    <w:rPr>
+                      <w:rFonts w:ascii="Cambria Math" w:hAnsi="Cambria Math"/>
+                    </w:rPr>
+                    <m:t>P</m:t>
+                  </m:r>
+                </m:e>
+                <m:sub>
+                  <m:r>
+                    <w:rPr>
+                      <w:rFonts w:ascii="Cambria Math" w:hAnsi="Cambria Math"/>
+                    </w:rPr>
+                    <m:t>k</m:t>
+                  </m:r>
+                </m:sub>
+              </m:sSub>
+            </m:num>
+            <m:den>
+              <m:r>
+                <w:rPr>
+                  <w:rFonts w:ascii="Cambria Math" w:hAnsi="Cambria Math"/>
+                </w:rPr>
+                <m:t>T</m:t>
+              </m:r>
+              <m:sSub>
+                <m:sSubPr>
+                  <m:ctrlPr>
+                    <w:rPr>
+                      <w:rFonts w:ascii="Cambria Math" w:hAnsi="Cambria Math"/>
+                    </w:rPr>
+                  </m:ctrlPr>
+                </m:sSubPr>
+                <m:e>
+                  <m:r>
+                    <w:rPr>
+                      <w:rFonts w:ascii="Cambria Math" w:hAnsi="Cambria Math"/>
+                    </w:rPr>
+                    <m:t>P</m:t>
+                  </m:r>
+                </m:e>
+                <m:sub>
+                  <m:r>
+                    <w:rPr>
+                      <w:rFonts w:ascii="Cambria Math" w:hAnsi="Cambria Math"/>
+                    </w:rPr>
+                    <m:t>k</m:t>
+                  </m:r>
+                </m:sub>
+              </m:sSub>
+              <m:r>
+                <w:rPr>
+                  <w:rFonts w:ascii="Cambria Math" w:hAnsi="Cambria Math"/>
+                </w:rPr>
+                <m:t>+F</m:t>
+              </m:r>
+              <m:sSub>
+                <m:sSubPr>
+                  <m:ctrlPr>
+                    <w:rPr>
+                      <w:rFonts w:ascii="Cambria Math" w:hAnsi="Cambria Math"/>
+                    </w:rPr>
+                  </m:ctrlPr>
+                </m:sSubPr>
+                <m:e>
+                  <m:r>
+                    <w:rPr>
+                      <w:rFonts w:ascii="Cambria Math" w:hAnsi="Cambria Math"/>
+                    </w:rPr>
+                    <m:t>N</m:t>
+                  </m:r>
+                </m:e>
+                <m:sub>
+                  <m:r>
+                    <w:rPr>
+                      <w:rFonts w:ascii="Cambria Math" w:hAnsi="Cambria Math"/>
+                    </w:rPr>
+                    <m:t>k</m:t>
+                  </m:r>
+                </m:sub>
+              </m:sSub>
+            </m:den>
+          </m:f>
+        </m:oMath>
+      </m:oMathPara>
+    </w:p>
+    <w:p>
+      <w:pPr>
+        <w:jc w:val="both"/>
+      </w:pPr>
+      <m:oMathPara>
+        <m:oMath>
+          <m:sSub>
+            <m:sSubPr>
+              <m:ctrlPr>
+                <w:rPr>
+                  <w:rFonts w:ascii="Cambria Math" w:hAnsi="Cambria Math"/>
+                </w:rPr>
+              </m:ctrlPr>
+            </m:sSubPr>
+            <m:e>
+              <m:r>
+                <m:rPr>
+                  <m:nor/>
+                </m:rPr>
+                <m:t>F1</m:t>
+              </m:r>
+            </m:e>
+            <m:sub>
+              <m:r>
+                <w:rPr>
+                  <w:rFonts w:ascii="Cambria Math" w:hAnsi="Cambria Math"/>
+                </w:rPr>
+                <m:t>k</m:t>
+              </m:r>
+            </m:sub>
+          </m:sSub>
+          <m:r>
+            <w:rPr>
+              <w:rFonts w:ascii="Cambria Math" w:hAnsi="Cambria Math"/>
+            </w:rPr>
+            <m:t>=2⋅</m:t>
+          </m:r>
+          <m:f>
+            <m:fPr>
+              <m:ctrlPr>
+                <w:rPr>
+                  <w:rFonts w:ascii="Cambria Math" w:hAnsi="Cambria Math"/>
+                </w:rPr>
+              </m:ctrlPr>
+            </m:fPr>
+            <m:num>
+              <m:sSub>
+                <m:sSubPr>
+                  <m:ctrlPr>
+                    <w:rPr>
+                      <w:rFonts w:ascii="Cambria Math" w:hAnsi="Cambria Math"/>
+                    </w:rPr>
+                  </m:ctrlPr>
+                </m:sSubPr>
+                <m:e>
+                  <m:r>
+                    <m:rPr>
+                      <m:nor/>
+                    </m:rPr>
+                    <m:t>Precision</m:t>
+                  </m:r>
+                </m:e>
+                <m:sub>
+                  <m:r>
+                    <w:rPr>
+                      <w:rFonts w:ascii="Cambria Math" w:hAnsi="Cambria Math"/>
+                    </w:rPr>
+                    <m:t>k</m:t>
+                  </m:r>
+                </m:sub>
+              </m:sSub>
+              <m:r>
+                <w:rPr>
+                  <w:rFonts w:ascii="Cambria Math" w:hAnsi="Cambria Math"/>
+                </w:rPr>
+                <m:t>⋅</m:t>
+              </m:r>
+              <m:sSub>
+                <m:sSubPr>
+                  <m:ctrlPr>
+                    <w:rPr>
+                      <w:rFonts w:ascii="Cambria Math" w:hAnsi="Cambria Math"/>
+                    </w:rPr>
+                  </m:ctrlPr>
+                </m:sSubPr>
+                <m:e>
+                  <m:r>
+                    <m:rPr>
+                      <m:nor/>
+                    </m:rPr>
+                    <m:t>Recall</m:t>
+                  </m:r>
+                </m:e>
+                <m:sub>
+                  <m:r>
+                    <w:rPr>
+                      <w:rFonts w:ascii="Cambria Math" w:hAnsi="Cambria Math"/>
+                    </w:rPr>
+                    <m:t>k</m:t>
+                  </m:r>
+                </m:sub>
+              </m:sSub>
+            </m:num>
+            <m:den>
+              <m:sSub>
+                <m:sSubPr>
+                  <m:ctrlPr>
+                    <w:rPr>
+                      <w:rFonts w:ascii="Cambria Math" w:hAnsi="Cambria Math"/>
+                    </w:rPr>
+                  </m:ctrlPr>
+                </m:sSubPr>
+                <m:e>
+                  <m:r>
+                    <m:rPr>
+                      <m:nor/>
+                    </m:rPr>
+                    <m:t>Precision</m:t>
+                  </m:r>
+                </m:e>
+                <m:sub>
+                  <m:r>
+                    <w:rPr>
+                      <w:rFonts w:ascii="Cambria Math" w:hAnsi="Cambria Math"/>
+                    </w:rPr>
+                    <m:t>k</m:t>
+                  </m:r>
+                </m:sub>
+              </m:sSub>
+              <m:r>
+                <w:rPr>
+                  <w:rFonts w:ascii="Cambria Math" w:hAnsi="Cambria Math"/>
+                </w:rPr>
+                <m:t>+</m:t>
+              </m:r>
+              <m:sSub>
+                <m:sSubPr>
+                  <m:ctrlPr>
+                    <w:rPr>
+                      <w:rFonts w:ascii="Cambria Math" w:hAnsi="Cambria Math"/>
+                    </w:rPr>
+                  </m:ctrlPr>
+                </m:sSubPr>
+                <m:e>
+                  <m:r>
+                    <m:rPr>
+                      <m:nor/>
+                    </m:rPr>
+                    <m:t>Recall</m:t>
+                  </m:r>
+                </m:e>
+                <m:sub>
+                  <m:r>
+                    <w:rPr>
+                      <w:rFonts w:ascii="Cambria Math" w:hAnsi="Cambria Math"/>
+                    </w:rPr>
+                    <m:t>k</m:t>
+                  </m:r>
+                </m:sub>
+              </m:sSub>
+            </m:den>
+          </m:f>
+          <m:r>
+            <w:br/>
+          </m:r>
+        </m:oMath>
+      </m:oMathPara>
+    </w:p>
+    <w:p>
+      <w:pPr>
+        <w:jc w:val="both"/>
+      </w:pPr>
+      <w:r>
+        <w:t>Macro F1 is computed as the unweighted mean of per-emotion F1 scores:</w:t>
+      </w:r>
+    </w:p>
+    <w:p>
+      <w:pPr>
+        <w:jc w:val="both"/>
+      </w:pPr>
+      <m:oMathPara>
+        <m:oMath>
+          <m:r>
+            <m:rPr>
+              <m:nor/>
+            </m:rPr>
+            <m:t>Macro-F1</m:t>
+          </m:r>
+          <m:r>
+            <w:rPr>
+              <w:rFonts w:ascii="Cambria Math" w:hAnsi="Cambria Math"/>
+            </w:rPr>
+            <m:t>=</m:t>
+          </m:r>
+          <m:f>
+            <m:fPr>
+              <m:ctrlPr>
+                <w:rPr>
+                  <w:rFonts w:ascii="Cambria Math" w:hAnsi="Cambria Math"/>
+                </w:rPr>
+              </m:ctrlPr>
+            </m:fPr>
+            <m:num>
+              <m:r>
+                <w:rPr>
+                  <w:rFonts w:ascii="Cambria Math" w:hAnsi="Cambria Math"/>
+                </w:rPr>
+                <m:t>1</m:t>
+              </m:r>
+            </m:num>
+            <m:den>
+              <m:r>
+                <w:rPr>
+                  <w:rFonts w:ascii="Cambria Math" w:hAnsi="Cambria Math"/>
+                </w:rPr>
+                <m:t>K</m:t>
+              </m:r>
+            </m:den>
+          </m:f>
+          <m:nary>
+            <m:naryPr>
+              <m:chr m:val="∑"/>
+              <m:limLoc m:val="undOvr"/>
+              <m:grow m:val="1"/>
+              <m:ctrlPr>
+                <w:rPr>
+                  <w:rFonts w:ascii="Cambria Math" w:hAnsi="Cambria Math"/>
+                </w:rPr>
+              </m:ctrlPr>
+            </m:naryPr>
+            <m:sub>
+              <m:r>
+                <w:rPr>
+                  <w:rFonts w:ascii="Cambria Math" w:hAnsi="Cambria Math"/>
+                </w:rPr>
+                <m:t>k=1</m:t>
+              </m:r>
+            </m:sub>
+            <m:sup>
+              <m:r>
+                <w:rPr>
+                  <w:rFonts w:ascii="Cambria Math" w:hAnsi="Cambria Math"/>
+                </w:rPr>
+                <m:t>K</m:t>
+              </m:r>
+            </m:sup>
+            <m:e>
+              <m:sSub>
+                <m:sSubPr>
+                  <m:ctrlPr>
+                    <w:rPr>
+                      <w:rFonts w:ascii="Cambria Math" w:hAnsi="Cambria Math"/>
+                    </w:rPr>
+                  </m:ctrlPr>
+                </m:sSubPr>
+                <m:e>
+                  <m:r>
+                    <m:rPr>
+                      <m:nor/>
+                    </m:rPr>
+                    <m:t>F1</m:t>
+                  </m:r>
+                </m:e>
+                <m:sub>
+                  <m:r>
+                    <w:rPr>
+                      <w:rFonts w:ascii="Cambria Math" w:hAnsi="Cambria Math"/>
+                    </w:rPr>
+                    <m:t>k</m:t>
+                  </m:r>
+                </m:sub>
+              </m:sSub>
+            </m:e>
+          </m:nary>
+          <m:r>
+            <w:br/>
+          </m:r>
+        </m:oMath>
+      </m:oMathPara>
+    </w:p>
+    <w:p>
+      <w:pPr>
+        <w:jc w:val="both"/>
+      </w:pPr>
+      <w:r>
+        <w:t>Macro F1 was prioritised because it exposes weaknesses in less frequent or ambiguous emotions, which are particularly relevant in reflective journaling contexts.</w:t>
+      </w:r>
+    </w:p>
+    <w:p>
+      <w:pPr>
+        <w:jc w:val="both"/>
+      </w:pPr>
+      <w:r>
+        <w:t>Inference timing was recorded on CPU to assess relative computational cost. No optimisation was attempted in order to maintain a fair comparison.</w:t>
+      </w:r>
+    </w:p>
+    <w:p>
+      <w:pPr>
+        <w:pStyle w:val="Heading1"/>
+        <w:numPr>
+          <w:ilvl w:val="0"/>
+          <w:numId w:val="0"/>
+        </w:numPr>
+      </w:pPr>
+      <w:r>
+        <w:t>Quantitative Results</w:t>
+      </w:r>
+    </w:p>
+    <w:p>
+      <w:pPr>
+        <w:jc w:val="both"/>
+      </w:pPr>
+      <w:r>
+        <w:t xml:space="preserve">Quantitative evaluation on the </w:t>
+      </w:r>
+      <w:proofErr w:type="spellStart"/>
+      <w:r>
+        <w:t>GoEmotions</w:t>
+      </w:r>
+      <w:proofErr w:type="spellEnd"/>
+      <w:r>
+        <w:t xml:space="preserve"> subset revealed a consistent performance gap between the models. </w:t>
+      </w:r>
+      <w:proofErr w:type="spellStart"/>
+      <w:r>
+        <w:t>RoBERTa</w:t>
+      </w:r>
+      <w:proofErr w:type="spellEnd"/>
+      <w:r>
+        <w:t xml:space="preserve"> outperformed </w:t>
+      </w:r>
+      <w:proofErr w:type="spellStart"/>
+      <w:r>
+        <w:t>DistilBERT</w:t>
+      </w:r>
+      <w:proofErr w:type="spellEnd"/>
+      <w:r>
+        <w:t xml:space="preserve"> across all reported metrics, with an improvement of approximately 0.14 in macro F1, indicating better balance across emotions rather than gains driven by frequent labels alone. These results are summarised in Table 1 and visualised in Figure 4.</w:t>
+      </w:r>
+    </w:p>
+    <w:p>
+      <w:pPr>
+        <w:jc w:val="both"/>
+      </w:pPr>
+      <w:r>
+        <w:t xml:space="preserve">Table 1: Quantitative Performance on </w:t>
+      </w:r>
+      <w:proofErr w:type="spellStart"/>
+      <w:r>
+        <w:t>GoEmotions</w:t>
+      </w:r>
+      <w:proofErr w:type="spellEnd"/>
+      <w:r>
+        <w:t xml:space="preserve"> (Multi-Label Classification)</w:t>
+      </w:r>
+    </w:p>
+    <w:p>
+      <w:pPr>
+        <w:jc w:val="both"/>
+      </w:pPr>
+      <w:r>
+        <w:drawing>
+          <wp:inline distT="0" distB="0" distL="0" distR="0" wp14:anchorId="404688E2" wp14:editId="6CFE129A">
+            <wp:extent cx="4115374" cy="1409897"/>
+            <wp:effectExtent l="0" t="0" r="0" b="0"/>
+            <wp:docPr id="1192007646" name="Picture 1"/>
+            <wp:cNvGraphicFramePr>
+              <a:graphicFrameLocks xmlns:a="http://schemas.openxmlformats.org/drawingml/2006/main" noChangeAspect="1"/>
+            </wp:cNvGraphicFramePr>
+            <a:graphic xmlns:a="http://schemas.openxmlformats.org/drawingml/2006/main">
+              <a:graphicData uri="http://schemas.openxmlformats.org/drawingml/2006/picture">
+                <pic:pic xmlns:pic="http://schemas.openxmlformats.org/drawingml/2006/picture">
+                  <pic:nvPicPr>
+                    <pic:cNvPr id="1192007646" name=""/>
+                    <pic:cNvPicPr/>
+                  </pic:nvPicPr>
+                  <pic:blipFill>
+                    <a:blip r:embed="rId10"/>
+                    <a:stretch>
+                      <a:fillRect/>
+                    </a:stretch>
+                  </pic:blipFill>
+                  <pic:spPr>
+                    <a:xfrm>
+                      <a:off x="0" y="0"/>
+                      <a:ext cx="4115374" cy="1409897"/>
+                    </a:xfrm>
+                    <a:prstGeom prst="rect">
+                      <a:avLst/>
+                    </a:prstGeom>
+                  </pic:spPr>
+                </pic:pic>
+              </a:graphicData>
+            </a:graphic>
+          </wp:inline>
+        </w:drawing>
+      </w:r>
+    </w:p>
+    <w:p>
+      <w:pPr>
+        <w:jc w:val="both"/>
+      </w:pPr>
+      <w:r>
+        <w:t>Figure</w:t>
+      </w:r>
+      <w:r>
+        <w:t xml:space="preserve"> 4: Macro- and micro-averaged evaluation for multi-label emotion classification.</w:t>
+      </w:r>
+    </w:p>
+    <w:p>
+      <w:pPr>
+        <w:jc w:val="both"/>
+      </w:pPr>
+      <w:proofErr w:type="spellStart"/>
+      <w:r>
+        <w:lastRenderedPageBreak/>
+        <w:t>DistilBERT</w:t>
+      </w:r>
+      <w:proofErr w:type="spellEnd"/>
+      <w:r>
+        <w:t xml:space="preserve"> exhibited relatively high recall but low precision, suggesting a tendency to over-predict emotions in ambiguous texts. </w:t>
+      </w:r>
+      <w:proofErr w:type="spellStart"/>
+      <w:r>
+        <w:t>RoBERTa</w:t>
+      </w:r>
+      <w:proofErr w:type="spellEnd"/>
+      <w:r>
+        <w:t xml:space="preserve"> demonstrated a more balanced precision–recall profile, indicating stronger semantic grounding and greater selectivity.</w:t>
+      </w:r>
+    </w:p>
+    <w:p>
+      <w:pPr>
+        <w:jc w:val="both"/>
+      </w:pPr>
+      <w:r>
+        <w:t>Per-emotion F1 scores are shown in Figure 5, highlighting systematic differences in how each model handles individual affective categories. Sadness was the strongest-performing emotion for both models, while surprise and disgust were rarely predicted. Fear remained challenging, particularly in texts describing restlessness or uncertainty.</w:t>
+      </w:r>
+    </w:p>
+    <w:p>
+      <w:pPr>
+        <w:jc w:val="both"/>
+      </w:pPr>
+      <w:r>
+        <w:t>Figure</w:t>
+      </w:r>
+      <w:r>
+        <w:t xml:space="preserve"> </w:t>
+      </w:r>
+      <w:r>
+        <w:t>5</w:t>
+      </w:r>
+      <w:r>
+        <w:t>:</w:t>
+      </w:r>
+      <w:r>
+        <w:t xml:space="preserve"> Per-Emotion F1 Scores Across Models</w:t>
+      </w:r>
+    </w:p>
+    <w:p>
+      <w:pPr>
+        <w:pStyle w:val="Heading2"/>
+        <w:numPr>
+          <w:ilvl w:val="0"/>
+          <w:numId w:val="0"/>
+        </w:numPr>
+        <w:ind w:left="576" w:hanging="576"/>
+      </w:pPr>
+      <w:r>
+        <w:t>Efficiency Considerations within the Pipeline</w:t>
+      </w:r>
+    </w:p>
+    <w:p>
+      <w:pPr>
+        <w:jc w:val="both"/>
+      </w:pPr>
+      <w:r>
+        <w:t>To evaluate feasibility for an interactive pipeline, inference latency was measured under batched execution, as illustrated in Figure 3.</w:t>
+      </w:r>
+    </w:p>
+    <w:p>
+      <w:pPr>
+        <w:jc w:val="both"/>
+      </w:pPr>
+      <w:r>
+        <w:drawing>
+          <wp:inline distT="0" distB="0" distL="0" distR="0" wp14:anchorId="4C2239C9" wp14:editId="580FB7E6">
+            <wp:extent cx="4239217" cy="1752845"/>
+            <wp:effectExtent l="0" t="0" r="0" b="0"/>
+            <wp:docPr id="22017101" name="Picture 1"/>
+            <wp:cNvGraphicFramePr>
+              <a:graphicFrameLocks xmlns:a="http://schemas.openxmlformats.org/drawingml/2006/main" noChangeAspect="1"/>
+            </wp:cNvGraphicFramePr>
+            <a:graphic xmlns:a="http://schemas.openxmlformats.org/drawingml/2006/main">
+              <a:graphicData uri="http://schemas.openxmlformats.org/drawingml/2006/picture">
+                <pic:pic xmlns:pic="http://schemas.openxmlformats.org/drawingml/2006/picture">
+                  <pic:nvPicPr>
+                    <pic:cNvPr id="22017101" name=""/>
+                    <pic:cNvPicPr/>
+                  </pic:nvPicPr>
+                  <pic:blipFill>
+                    <a:blip r:embed="rId11"/>
+                    <a:stretch>
+                      <a:fillRect/>
+                    </a:stretch>
+                  </pic:blipFill>
+                  <pic:spPr>
+                    <a:xfrm>
+                      <a:off x="0" y="0"/>
+                      <a:ext cx="4239217" cy="1752845"/>
+                    </a:xfrm>
+                    <a:prstGeom prst="rect">
+                      <a:avLst/>
+                    </a:prstGeom>
+                  </pic:spPr>
+                </pic:pic>
+              </a:graphicData>
+            </a:graphic>
+          </wp:inline>
+        </w:drawing>
+      </w:r>
+    </w:p>
+    <w:p>
+      <w:pPr>
+        <w:jc w:val="both"/>
+      </w:pPr>
+      <w:r>
+        <w:t>Figure 3: Batched inference with per-sample timing measurement.</w:t>
+      </w:r>
+    </w:p>
+    <w:p>
+      <w:pPr>
+        <w:jc w:val="both"/>
+      </w:pPr>
+      <w:r>
+        <w:t>Average inference time per sample was computed as</w:t>
+      </w:r>
+      <w:r>
+        <w:t xml:space="preserve"> the following, </w:t>
+      </w:r>
+      <w:r>
+        <w:t xml:space="preserve">where </w:t>
+      </w:r>
+      <m:oMath>
+        <m:sSub>
+          <m:sSubPr>
+            <m:ctrlPr>
+              <w:rPr>
+                <w:rFonts w:ascii="Cambria Math" w:hAnsi="Cambria Math"/>
+              </w:rPr>
+            </m:ctrlPr>
+          </m:sSubPr>
+          <m:e>
+            <m:r>
+              <w:rPr>
+                <w:rFonts w:ascii="Cambria Math" w:hAnsi="Cambria Math"/>
+              </w:rPr>
+              <m:t>T</m:t>
+            </m:r>
+          </m:e>
+          <m:sub>
+            <m:r>
+              <m:rPr>
+                <m:nor/>
+              </m:rPr>
+              <m:t>total</m:t>
+            </m:r>
+          </m:sub>
+        </m:sSub>
+      </m:oMath>
+      <w:r>
+        <w:t xml:space="preserve">is total inference time and </w:t>
+      </w:r>
+      <m:oMath>
+        <m:r>
+          <w:rPr>
+            <w:rFonts w:ascii="Cambria Math" w:hAnsi="Cambria Math"/>
+          </w:rPr>
+          <m:t>N</m:t>
+        </m:r>
+      </m:oMath>
+      <w:r>
+        <w:t>is the number of samples. Results are summarised in Table 2.</w:t>
+      </w:r>
+    </w:p>
+    <w:p>
+      <w:pPr>
+        <w:jc w:val="both"/>
+      </w:pPr>
+      <m:oMathPara>
+        <m:oMath>
+          <m:sSub>
+            <m:sSubPr>
+              <m:ctrlPr>
+                <w:rPr>
+                  <w:rFonts w:ascii="Cambria Math" w:hAnsi="Cambria Math"/>
+                </w:rPr>
+              </m:ctrlPr>
+            </m:sSubPr>
+            <m:e>
+              <m:r>
+                <w:rPr>
+                  <w:rFonts w:ascii="Cambria Math" w:hAnsi="Cambria Math"/>
+                </w:rPr>
+                <m:t>t</m:t>
+              </m:r>
+            </m:e>
+            <m:sub>
+              <m:r>
+                <m:rPr>
+                  <m:nor/>
+                </m:rPr>
+                <m:t>avg</m:t>
+              </m:r>
+            </m:sub>
+          </m:sSub>
+          <m:r>
+            <w:rPr>
+              <w:rFonts w:ascii="Cambria Math" w:hAnsi="Cambria Math"/>
+            </w:rPr>
+            <m:t>=</m:t>
+          </m:r>
+          <m:f>
+            <m:fPr>
+              <m:ctrlPr>
+                <w:rPr>
+                  <w:rFonts w:ascii="Cambria Math" w:hAnsi="Cambria Math"/>
+                </w:rPr>
+              </m:ctrlPr>
+            </m:fPr>
+            <m:num>
+              <m:sSub>
+                <m:sSubPr>
+                  <m:ctrlPr>
+                    <w:rPr>
+                      <w:rFonts w:ascii="Cambria Math" w:hAnsi="Cambria Math"/>
+                    </w:rPr>
+                  </m:ctrlPr>
+                </m:sSubPr>
+                <m:e>
+                  <m:r>
+                    <w:rPr>
+                      <w:rFonts w:ascii="Cambria Math" w:hAnsi="Cambria Math"/>
+                    </w:rPr>
+                    <m:t>T</m:t>
+                  </m:r>
+                </m:e>
+                <m:sub>
+                  <m:r>
+                    <m:rPr>
+                      <m:nor/>
+                    </m:rPr>
+                    <m:t>total</m:t>
+                  </m:r>
+                </m:sub>
+              </m:sSub>
+            </m:num>
+            <m:den>
+              <m:r>
+                <w:rPr>
+                  <w:rFonts w:ascii="Cambria Math" w:hAnsi="Cambria Math"/>
+                </w:rPr>
+                <m:t>N</m:t>
+              </m:r>
+            </m:den>
+          </m:f>
+        </m:oMath>
+      </m:oMathPara>
+    </w:p>
+    <w:p>
+      <w:pPr>
+        <w:jc w:val="both"/>
+      </w:pPr>
+      <w:r>
+        <w:t>Table 2</w:t>
+      </w:r>
+      <w:r>
+        <w:t>:</w:t>
+      </w:r>
+      <w:r>
+        <w:t xml:space="preserve"> Inference Timing Comparison on CPU</w:t>
+      </w:r>
+    </w:p>
+    <w:p>
+      <w:pPr>
+        <w:jc w:val="both"/>
+      </w:pPr>
+      <w:proofErr w:type="spellStart"/>
+      <w:r>
+        <w:t>RoBERTa</w:t>
+      </w:r>
+      <w:proofErr w:type="spellEnd"/>
+      <w:r>
+        <w:t xml:space="preserve"> was approximately 1.9 times slower than </w:t>
+      </w:r>
+      <w:proofErr w:type="spellStart"/>
+      <w:r>
+        <w:t>DistilBERT</w:t>
+      </w:r>
+      <w:proofErr w:type="spellEnd"/>
+      <w:r>
+        <w:t xml:space="preserve">. While acceptable for offline analysis, this has implications for interactive responsiveness. From an orchestration perspective, </w:t>
+      </w:r>
+      <w:proofErr w:type="spellStart"/>
+      <w:r>
+        <w:t>DistilBERT’s</w:t>
+      </w:r>
+      <w:proofErr w:type="spellEnd"/>
+      <w:r>
+        <w:t xml:space="preserve"> speed suits rapid feedback, whereas </w:t>
+      </w:r>
+      <w:proofErr w:type="spellStart"/>
+      <w:r>
+        <w:t>RoBERTa’s</w:t>
+      </w:r>
+      <w:proofErr w:type="spellEnd"/>
+      <w:r>
+        <w:t xml:space="preserve"> interpretability may justify its cost in reflective contexts.</w:t>
+      </w:r>
+    </w:p>
+    <w:p>
+      <w:pPr>
+        <w:pStyle w:val="Heading1"/>
+        <w:numPr>
+          <w:ilvl w:val="0"/>
+          <w:numId w:val="0"/>
+        </w:numPr>
+        <w:ind w:left="432" w:hanging="432"/>
+      </w:pPr>
+      <w:r>
+        <w:t>Qualitative Assessment in Journaling Context</w:t>
+      </w:r>
+    </w:p>
+    <w:p>
+      <w:pPr>
+        <w:jc w:val="both"/>
+      </w:pPr>
+      <w:r>
+        <w:t>Quantitative metrics alone were insufficient to assess suitability for journaling-style analysis. A qualitative assessment was therefore conducted using the synthesised journal dataset, focusing on model disagreement, error patterns, and emergent proto-insights.</w:t>
+      </w:r>
+    </w:p>
+    <w:p>
+      <w:pPr>
+        <w:jc w:val="both"/>
+      </w:pPr>
+      <w:r>
+        <w:t xml:space="preserve">Clear disagreement cases were observed where the models predicted different dominant emotions or exhibited sharply different confidence profiles. These disagreements clustered around reflective uncertainty, anxiety-like rumination, and bodily sensation descriptions. Rather than indicating </w:t>
+      </w:r>
+      <w:r>
+        <w:lastRenderedPageBreak/>
+        <w:t>failure, such disagreement often aligned with genuinely ambiguous emotional content, suggesting disagreement itself may serve as an interpretive signal.</w:t>
+      </w:r>
+    </w:p>
+    <w:p>
+      <w:pPr>
+        <w:jc w:val="both"/>
+      </w:pPr>
+      <w:r>
+        <w:t>Table 3:</w:t>
+      </w:r>
+      <w:r>
+        <w:t xml:space="preserve"> Example Confidence Distributions for Journal Extracts</w:t>
+      </w:r>
+    </w:p>
+    <w:p>
+      <w:pPr>
+        <w:jc w:val="both"/>
+      </w:pPr>
+      <w:r>
+        <w:t>Both models displayed systematic biases. Sadness was frequently over-predicted in low-energy entries, while fear was assigned to somatic tension or restlessness. Calm or neutral affect was consistently under-represented, reflecting a limitation of categorical emotion models.</w:t>
+      </w:r>
+    </w:p>
+    <w:p>
+      <w:pPr>
+        <w:jc w:val="both"/>
+      </w:pPr>
+      <w:r>
+        <w:t xml:space="preserve">To support proto-insight extraction, confidence spread was examined as a proxy for emotional clarity. For a prediction vector </w:t>
+      </w:r>
+      <m:oMath>
+        <m:sSub>
+          <m:sSubPr>
+            <m:ctrlPr>
+              <w:rPr>
+                <w:rFonts w:ascii="Cambria Math" w:hAnsi="Cambria Math"/>
+              </w:rPr>
+            </m:ctrlPr>
+          </m:sSubPr>
+          <m:e>
+            <m:r>
+              <m:rPr>
+                <m:sty m:val="p"/>
+              </m:rPr>
+              <w:rPr>
+                <w:rFonts w:ascii="Cambria Math" w:hAnsi="Cambria Math"/>
+              </w:rPr>
+              <m:t>p</m:t>
+            </m:r>
+          </m:e>
+          <m:sub>
+            <m:r>
+              <m:rPr>
+                <m:sty m:val="p"/>
+              </m:rPr>
+              <w:rPr>
+                <w:rFonts w:ascii="Cambria Math" w:hAnsi="Cambria Math"/>
+              </w:rPr>
+              <m:t>i</m:t>
+            </m:r>
+          </m:sub>
+        </m:sSub>
+      </m:oMath>
+      <w:r>
+        <w:t>, confidence spread is defined as:</w:t>
+      </w:r>
+    </w:p>
+    <w:p>
+      <w:pPr>
+        <w:jc w:val="both"/>
+      </w:pPr>
+      <m:oMathPara>
+        <m:oMath>
+          <m:sSub>
+            <m:sSubPr>
+              <m:ctrlPr>
+                <w:rPr>
+                  <w:rFonts w:ascii="Cambria Math" w:hAnsi="Cambria Math"/>
+                </w:rPr>
+              </m:ctrlPr>
+            </m:sSubPr>
+            <m:e>
+              <m:r>
+                <m:rPr>
+                  <m:sty m:val="p"/>
+                </m:rPr>
+                <w:rPr>
+                  <w:rFonts w:ascii="Cambria Math" w:hAnsi="Cambria Math"/>
+                </w:rPr>
+                <m:t>Δ</m:t>
+              </m:r>
+            </m:e>
+            <m:sub>
+              <m:r>
+                <m:rPr>
+                  <m:sty m:val="p"/>
+                </m:rPr>
+                <w:rPr>
+                  <w:rFonts w:ascii="Cambria Math" w:hAnsi="Cambria Math"/>
+                </w:rPr>
+                <m:t>i</m:t>
+              </m:r>
+            </m:sub>
+          </m:sSub>
+          <m:r>
+            <m:rPr>
+              <m:sty m:val="p"/>
+            </m:rPr>
+            <w:rPr>
+              <w:rFonts w:ascii="Cambria Math" w:hAnsi="Cambria Math"/>
+            </w:rPr>
+            <m:t>=</m:t>
+          </m:r>
+          <m:limLow>
+            <m:limLowPr>
+              <m:ctrlPr>
+                <w:rPr>
+                  <w:rFonts w:ascii="Cambria Math" w:hAnsi="Cambria Math"/>
+                </w:rPr>
+              </m:ctrlPr>
+            </m:limLowPr>
+            <m:e>
+              <m:r>
+                <m:rPr>
+                  <m:sty m:val="p"/>
+                </m:rPr>
+                <w:rPr>
+                  <w:rFonts w:ascii="Cambria Math" w:hAnsi="Cambria Math"/>
+                </w:rPr>
+                <m:t>max⁡</m:t>
+              </m:r>
+            </m:e>
+            <m:lim>
+              <m:r>
+                <m:rPr>
+                  <m:sty m:val="p"/>
+                </m:rPr>
+                <w:rPr>
+                  <w:rFonts w:ascii="Cambria Math" w:hAnsi="Cambria Math"/>
+                </w:rPr>
+                <m:t>k</m:t>
+              </m:r>
+            </m:lim>
+          </m:limLow>
+          <m:r>
+            <m:rPr>
+              <m:sty m:val="p"/>
+            </m:rPr>
+            <w:rPr>
+              <w:rFonts w:ascii="Cambria Math" w:hAnsi="Cambria Math"/>
+            </w:rPr>
+            <m:t>(</m:t>
+          </m:r>
+          <m:sSub>
+            <m:sSubPr>
+              <m:ctrlPr>
+                <w:rPr>
+                  <w:rFonts w:ascii="Cambria Math" w:hAnsi="Cambria Math"/>
+                </w:rPr>
+              </m:ctrlPr>
+            </m:sSubPr>
+            <m:e>
+              <m:r>
+                <m:rPr>
+                  <m:sty m:val="p"/>
+                </m:rPr>
+                <w:rPr>
+                  <w:rFonts w:ascii="Cambria Math" w:hAnsi="Cambria Math"/>
+                </w:rPr>
+                <m:t>p</m:t>
+              </m:r>
+            </m:e>
+            <m:sub>
+              <m:r>
+                <m:rPr>
+                  <m:sty m:val="p"/>
+                </m:rPr>
+                <w:rPr>
+                  <w:rFonts w:ascii="Cambria Math" w:hAnsi="Cambria Math"/>
+                </w:rPr>
+                <m:t>ik</m:t>
+              </m:r>
+            </m:sub>
+          </m:sSub>
+          <m:r>
+            <m:rPr>
+              <m:sty m:val="p"/>
+            </m:rPr>
+            <w:rPr>
+              <w:rFonts w:ascii="Cambria Math" w:hAnsi="Cambria Math"/>
+            </w:rPr>
+            <m:t>)-</m:t>
+          </m:r>
+          <m:limLow>
+            <m:limLowPr>
+              <m:ctrlPr>
+                <w:rPr>
+                  <w:rFonts w:ascii="Cambria Math" w:hAnsi="Cambria Math"/>
+                </w:rPr>
+              </m:ctrlPr>
+            </m:limLowPr>
+            <m:e>
+              <m:r>
+                <m:rPr>
+                  <m:sty m:val="p"/>
+                </m:rPr>
+                <w:rPr>
+                  <w:rFonts w:ascii="Cambria Math" w:hAnsi="Cambria Math"/>
+                </w:rPr>
+                <m:t>min⁡</m:t>
+              </m:r>
+            </m:e>
+            <m:lim>
+              <m:r>
+                <m:rPr>
+                  <m:sty m:val="p"/>
+                </m:rPr>
+                <w:rPr>
+                  <w:rFonts w:ascii="Cambria Math" w:hAnsi="Cambria Math"/>
+                </w:rPr>
+                <m:t>k</m:t>
+              </m:r>
+            </m:lim>
+          </m:limLow>
+          <m:r>
+            <m:rPr>
+              <m:sty m:val="p"/>
+            </m:rPr>
+            <w:rPr>
+              <w:rFonts w:ascii="Cambria Math" w:hAnsi="Cambria Math"/>
+            </w:rPr>
+            <m:t>(</m:t>
+          </m:r>
+          <m:sSub>
+            <m:sSubPr>
+              <m:ctrlPr>
+                <w:rPr>
+                  <w:rFonts w:ascii="Cambria Math" w:hAnsi="Cambria Math"/>
+                </w:rPr>
+              </m:ctrlPr>
+            </m:sSubPr>
+            <m:e>
+              <m:r>
+                <m:rPr>
+                  <m:sty m:val="p"/>
+                </m:rPr>
+                <w:rPr>
+                  <w:rFonts w:ascii="Cambria Math" w:hAnsi="Cambria Math"/>
+                </w:rPr>
+                <m:t>p</m:t>
+              </m:r>
+            </m:e>
+            <m:sub>
+              <m:r>
+                <m:rPr>
+                  <m:sty m:val="p"/>
+                </m:rPr>
+                <w:rPr>
+                  <w:rFonts w:ascii="Cambria Math" w:hAnsi="Cambria Math"/>
+                </w:rPr>
+                <m:t>ik</m:t>
+              </m:r>
+            </m:sub>
+          </m:sSub>
+          <m:r>
+            <m:rPr>
+              <m:sty m:val="p"/>
+            </m:rPr>
+            <w:rPr>
+              <w:rFonts w:ascii="Cambria Math" w:hAnsi="Cambria Math"/>
+            </w:rPr>
+            <m:t>)</m:t>
+          </m:r>
+          <m:r>
+            <w:br/>
+          </m:r>
+        </m:oMath>
+      </m:oMathPara>
+    </w:p>
+    <w:p>
+      <w:pPr>
+        <w:jc w:val="both"/>
+      </w:pPr>
+      <w:r>
+        <w:t>Higher values indicate focused affect, while lower spreads suggest diffuse or ambiguous emotion. Figure 6 illustrates example confidence distributions for journal extracts.</w:t>
+      </w:r>
+    </w:p>
+    <w:p>
+      <w:pPr>
+        <w:jc w:val="both"/>
+      </w:pPr>
+      <w:r>
+        <w:t>Figure 6: Example Confidence Distributions for Journal Extracts.</w:t>
+      </w:r>
+    </w:p>
+    <w:p>
+      <w:pPr>
+        <w:jc w:val="both"/>
+      </w:pPr>
+      <w:r>
+        <w:t xml:space="preserve">Diffuse outputs often corresponded to reflective uncertainty, while narrow distributions aligned with emotionally clear entries. These signals are particularly valuable within </w:t>
+      </w:r>
+      <w:proofErr w:type="spellStart"/>
+      <w:r>
+        <w:t>PsychExtract</w:t>
+      </w:r>
+      <w:proofErr w:type="spellEnd"/>
+      <w:r>
+        <w:t>, where the goal is to support reflection rather than impose labels.</w:t>
+      </w:r>
+    </w:p>
+    <w:p>
+      <w:pPr>
+        <w:pStyle w:val="Heading1"/>
+        <w:numPr>
+          <w:ilvl w:val="0"/>
+          <w:numId w:val="0"/>
+        </w:numPr>
+        <w:ind w:left="432" w:hanging="432"/>
+      </w:pPr>
+      <w:r>
+        <w:t xml:space="preserve">Overall Suitability for </w:t>
+      </w:r>
+      <w:proofErr w:type="spellStart"/>
+      <w:r>
+        <w:t>PsychExtract</w:t>
+      </w:r>
+      <w:proofErr w:type="spellEnd"/>
+    </w:p>
+    <w:p>
+      <w:pPr>
+        <w:jc w:val="both"/>
+      </w:pPr>
+      <w:r>
+        <w:t xml:space="preserve">Taken together, the results indicate that transformer-based emotion classifiers can contribute meaningfully to </w:t>
+      </w:r>
+      <w:proofErr w:type="spellStart"/>
+      <w:r>
+        <w:t>PsychExtract</w:t>
+      </w:r>
+      <w:proofErr w:type="spellEnd"/>
+      <w:r>
+        <w:t xml:space="preserve"> when interpreted appropriately. </w:t>
+      </w:r>
+      <w:proofErr w:type="spellStart"/>
+      <w:r>
+        <w:t>RoBERTa’s</w:t>
+      </w:r>
+      <w:proofErr w:type="spellEnd"/>
+      <w:r>
+        <w:t xml:space="preserve"> selective and semantically grounded outputs align more closely with the system’s emphasis on interpretability, making it the stronger candidate for downstream integration. </w:t>
+      </w:r>
+      <w:proofErr w:type="spellStart"/>
+      <w:r>
+        <w:t>DistilBERT</w:t>
+      </w:r>
+      <w:proofErr w:type="spellEnd"/>
+      <w:r>
+        <w:t xml:space="preserve"> remains valuable where speed and efficiency are prioritised.</w:t>
+      </w:r>
+    </w:p>
+    <w:p>
+      <w:pPr>
+        <w:jc w:val="both"/>
+      </w:pPr>
+      <w:r>
+        <w:t xml:space="preserve">Many observed limitations stem from the mismatch between categorical emotion models and reflective journaling language rather than implementation flaws. Recognising and surfacing this tension aligns with </w:t>
+      </w:r>
+      <w:proofErr w:type="spellStart"/>
+      <w:r>
+        <w:t>PsychExtract’s</w:t>
+      </w:r>
+      <w:proofErr w:type="spellEnd"/>
+      <w:r>
+        <w:t xml:space="preserve"> commitment to transparency.</w:t>
+      </w:r>
+    </w:p>
+    <w:p>
+      <w:pPr>
+        <w:pStyle w:val="Heading1"/>
+        <w:numPr>
+          <w:ilvl w:val="0"/>
+          <w:numId w:val="0"/>
+        </w:numPr>
+      </w:pPr>
+      <w:r>
+        <w:t>Positioning within the Broader Project Timeline</w:t>
+      </w:r>
+    </w:p>
+    <w:p>
+      <w:pPr>
+        <w:jc w:val="both"/>
+      </w:pPr>
+      <w:r>
+        <w:t>This prototype is not intended to be optimised in isolation. Instead, its outputs will inform subsequent development stages, including user studies, linguistic insight extraction, end-to-end integration, and interface design. Emotion detection serves as one signal among many in an orchestrated pipeline, and its value will ultimately be judged by how well it supports user understanding and reflection.</w:t>
+      </w:r>
+    </w:p>
+    <w:p>
+      <w:pPr>
+        <w:pStyle w:val="Heading1"/>
+        <w:numPr>
+          <w:ilvl w:val="0"/>
+          <w:numId w:val="0"/>
+        </w:numPr>
+        <w:ind w:left="432" w:hanging="432"/>
+      </w:pPr>
+      <w:r>
+        <w:t>Conclusion</w:t>
+      </w:r>
+    </w:p>
+    <w:p>
+      <w:pPr>
+        <w:jc w:val="both"/>
+      </w:pPr>
+      <w:r>
+        <w:t xml:space="preserve">This prototype demonstrates that pretrained emotion classifiers, when carefully contextualised, can support </w:t>
+      </w:r>
+      <w:proofErr w:type="spellStart"/>
+      <w:r>
+        <w:t>PsychExtract’s</w:t>
+      </w:r>
+      <w:proofErr w:type="spellEnd"/>
+      <w:r>
+        <w:t xml:space="preserve"> goal of converting handwritten therapy notes into interpretable psychological insight. While categorical emotion prediction is imperfect for journaling text, its </w:t>
+      </w:r>
+      <w:r>
+        <w:lastRenderedPageBreak/>
+        <w:t xml:space="preserve">confidence structures, disagreements, and error patterns provide meaningful signals when embedded within a transparent, user-centred system. </w:t>
+      </w:r>
+      <w:proofErr w:type="spellStart"/>
+      <w:r>
+        <w:t>RoBERTa</w:t>
+      </w:r>
+      <w:proofErr w:type="spellEnd"/>
+      <w:r>
+        <w:t xml:space="preserve">, in particular, offers a favourable balance between expressive capacity and interpretability, making it the preferred emotion detection component for </w:t>
+      </w:r>
+      <w:proofErr w:type="spellStart"/>
+      <w:r>
+        <w:t>PsychExtract</w:t>
+      </w:r>
+      <w:proofErr w:type="spellEnd"/>
+      <w:r>
+        <w:t>.</w:t>
+      </w:r>
+    </w:p>
     <w:p/>
     <w:sectPr>
-      <w:footerReference w:type="default" r:id="rId8"/>
+      <w:footerReference w:type="default" r:id="rId12"/>
       <w:pgSz w:w="11906" w:h="16838"/>
       <w:pgMar w:top="1440" w:right="1440" w:bottom="1440" w:left="1440" w:header="708" w:footer="708" w:gutter="0"/>
       <w:pgNumType w:start="0"/>
@@ -8484,6 +10486,7 @@
         <w:docPartUnique/>
       </w:docPartObj>
     </w:sdtPr>
+    <w:sdtEndPr/>
     <w:sdtContent>
       <w:sdt>
         <w:sdtPr>
@@ -8493,6 +10496,7 @@
             <w:docPartUnique/>
           </w:docPartObj>
         </w:sdtPr>
+        <w:sdtEndPr/>
         <w:sdtContent>
           <w:p>
             <w:pPr>
@@ -8509,7 +10513,6 @@
               <w:rPr>
                 <w:b/>
                 <w:bCs/>
-                <w:sz w:val="24"/>
                 <w:szCs w:val="24"/>
               </w:rPr>
               <w:fldChar w:fldCharType="begin"/>
@@ -8525,7 +10528,6 @@
               <w:rPr>
                 <w:b/>
                 <w:bCs/>
-                <w:sz w:val="24"/>
                 <w:szCs w:val="24"/>
               </w:rPr>
               <w:fldChar w:fldCharType="separate"/>
@@ -8542,7 +10544,6 @@
               <w:rPr>
                 <w:b/>
                 <w:bCs/>
-                <w:sz w:val="24"/>
                 <w:szCs w:val="24"/>
               </w:rPr>
               <w:fldChar w:fldCharType="end"/>
@@ -8557,7 +10558,6 @@
               <w:rPr>
                 <w:b/>
                 <w:bCs/>
-                <w:sz w:val="24"/>
                 <w:szCs w:val="24"/>
               </w:rPr>
               <w:fldChar w:fldCharType="begin"/>
@@ -8573,7 +10573,6 @@
               <w:rPr>
                 <w:b/>
                 <w:bCs/>
-                <w:sz w:val="24"/>
                 <w:szCs w:val="24"/>
               </w:rPr>
               <w:fldChar w:fldCharType="separate"/>
@@ -8590,7 +10589,6 @@
               <w:rPr>
                 <w:b/>
                 <w:bCs/>
-                <w:sz w:val="24"/>
                 <w:szCs w:val="24"/>
               </w:rPr>
               <w:fldChar w:fldCharType="end"/>
@@ -9232,155 +11230,6 @@
     </w:lvl>
   </w:abstractNum>
   <w:abstractNum w:abstractNumId="4" w15:restartNumberingAfterBreak="0">
-    <w:nsid w:val="0F3226FE"/>
-    <w:multiLevelType w:val="multilevel"/>
-    <w:tmpl w:val="3BD6F1CC"/>
-    <w:lvl w:ilvl="0">
-      <w:start w:val="1"/>
-      <w:numFmt w:val="bullet"/>
-      <w:lvlText w:val=""/>
-      <w:lvlJc w:val="left"/>
-      <w:pPr>
-        <w:tabs>
-          <w:tab w:val="num" w:pos="720"/>
-        </w:tabs>
-        <w:ind w:left="720" w:hanging="360"/>
-      </w:pPr>
-      <w:rPr>
-        <w:rFonts w:ascii="Symbol" w:hAnsi="Symbol" w:hint="default"/>
-        <w:sz w:val="20"/>
-      </w:rPr>
-    </w:lvl>
-    <w:lvl w:ilvl="1" w:tentative="1">
-      <w:start w:val="1"/>
-      <w:numFmt w:val="bullet"/>
-      <w:lvlText w:val="o"/>
-      <w:lvlJc w:val="left"/>
-      <w:pPr>
-        <w:tabs>
-          <w:tab w:val="num" w:pos="1440"/>
-        </w:tabs>
-        <w:ind w:left="1440" w:hanging="360"/>
-      </w:pPr>
-      <w:rPr>
-        <w:rFonts w:ascii="Courier New" w:hAnsi="Courier New" w:hint="default"/>
-        <w:sz w:val="20"/>
-      </w:rPr>
-    </w:lvl>
-    <w:lvl w:ilvl="2" w:tentative="1">
-      <w:start w:val="1"/>
-      <w:numFmt w:val="bullet"/>
-      <w:lvlText w:val=""/>
-      <w:lvlJc w:val="left"/>
-      <w:pPr>
-        <w:tabs>
-          <w:tab w:val="num" w:pos="2160"/>
-        </w:tabs>
-        <w:ind w:left="2160" w:hanging="360"/>
-      </w:pPr>
-      <w:rPr>
-        <w:rFonts w:ascii="Wingdings" w:hAnsi="Wingdings" w:hint="default"/>
-        <w:sz w:val="20"/>
-      </w:rPr>
-    </w:lvl>
-    <w:lvl w:ilvl="3" w:tentative="1">
-      <w:start w:val="1"/>
-      <w:numFmt w:val="bullet"/>
-      <w:lvlText w:val=""/>
-      <w:lvlJc w:val="left"/>
-      <w:pPr>
-        <w:tabs>
-          <w:tab w:val="num" w:pos="2880"/>
-        </w:tabs>
-        <w:ind w:left="2880" w:hanging="360"/>
-      </w:pPr>
-      <w:rPr>
-        <w:rFonts w:ascii="Wingdings" w:hAnsi="Wingdings" w:hint="default"/>
-        <w:sz w:val="20"/>
-      </w:rPr>
-    </w:lvl>
-    <w:lvl w:ilvl="4" w:tentative="1">
-      <w:start w:val="1"/>
-      <w:numFmt w:val="bullet"/>
-      <w:lvlText w:val=""/>
-      <w:lvlJc w:val="left"/>
-      <w:pPr>
-        <w:tabs>
-          <w:tab w:val="num" w:pos="3600"/>
-        </w:tabs>
-        <w:ind w:left="3600" w:hanging="360"/>
-      </w:pPr>
-      <w:rPr>
-        <w:rFonts w:ascii="Wingdings" w:hAnsi="Wingdings" w:hint="default"/>
-        <w:sz w:val="20"/>
-      </w:rPr>
-    </w:lvl>
-    <w:lvl w:ilvl="5" w:tentative="1">
-      <w:start w:val="1"/>
-      <w:numFmt w:val="bullet"/>
-      <w:lvlText w:val=""/>
-      <w:lvlJc w:val="left"/>
-      <w:pPr>
-        <w:tabs>
-          <w:tab w:val="num" w:pos="4320"/>
-        </w:tabs>
-        <w:ind w:left="4320" w:hanging="360"/>
-      </w:pPr>
-      <w:rPr>
-        <w:rFonts w:ascii="Wingdings" w:hAnsi="Wingdings" w:hint="default"/>
-        <w:sz w:val="20"/>
-      </w:rPr>
-    </w:lvl>
-    <w:lvl w:ilvl="6" w:tentative="1">
-      <w:start w:val="1"/>
-      <w:numFmt w:val="bullet"/>
-      <w:lvlText w:val=""/>
-      <w:lvlJc w:val="left"/>
-      <w:pPr>
-        <w:tabs>
-          <w:tab w:val="num" w:pos="5040"/>
-        </w:tabs>
-        <w:ind w:left="5040" w:hanging="360"/>
-      </w:pPr>
-      <w:rPr>
-        <w:rFonts w:ascii="Wingdings" w:hAnsi="Wingdings" w:hint="default"/>
-        <w:sz w:val="20"/>
-      </w:rPr>
-    </w:lvl>
-    <w:lvl w:ilvl="7" w:tentative="1">
-      <w:start w:val="1"/>
-      <w:numFmt w:val="bullet"/>
-      <w:lvlText w:val=""/>
-      <w:lvlJc w:val="left"/>
-      <w:pPr>
-        <w:tabs>
-          <w:tab w:val="num" w:pos="5760"/>
-        </w:tabs>
-        <w:ind w:left="5760" w:hanging="360"/>
-      </w:pPr>
-      <w:rPr>
-        <w:rFonts w:ascii="Wingdings" w:hAnsi="Wingdings" w:hint="default"/>
-        <w:sz w:val="20"/>
-      </w:rPr>
-    </w:lvl>
-    <w:lvl w:ilvl="8" w:tentative="1">
-      <w:start w:val="1"/>
-      <w:numFmt w:val="bullet"/>
-      <w:lvlText w:val=""/>
-      <w:lvlJc w:val="left"/>
-      <w:pPr>
-        <w:tabs>
-          <w:tab w:val="num" w:pos="6480"/>
-        </w:tabs>
-        <w:ind w:left="6480" w:hanging="360"/>
-      </w:pPr>
-      <w:rPr>
-        <w:rFonts w:ascii="Wingdings" w:hAnsi="Wingdings" w:hint="default"/>
-        <w:sz w:val="20"/>
-      </w:rPr>
-    </w:lvl>
-  </w:abstractNum>
-  <w:abstractNum w:abstractNumId="5" w15:restartNumberingAfterBreak="0">
     <w:nsid w:val="101369F2"/>
     <w:multiLevelType w:val="multilevel"/>
     <w:tmpl w:val="6C1E43BE"/>
@@ -9529,7 +11378,7 @@
       </w:rPr>
     </w:lvl>
   </w:abstractNum>
-  <w:abstractNum w:abstractNumId="6" w15:restartNumberingAfterBreak="0">
+  <w:abstractNum w:abstractNumId="5" w15:restartNumberingAfterBreak="0">
     <w:nsid w:val="1482775B"/>
     <w:multiLevelType w:val="multilevel"/>
     <w:tmpl w:val="0EBA3C40"/>
@@ -9624,7 +11473,7 @@
       </w:pPr>
     </w:lvl>
   </w:abstractNum>
-  <w:abstractNum w:abstractNumId="7" w15:restartNumberingAfterBreak="0">
+  <w:abstractNum w:abstractNumId="6" w15:restartNumberingAfterBreak="0">
     <w:nsid w:val="14930925"/>
     <w:multiLevelType w:val="multilevel"/>
     <w:tmpl w:val="0E1CBC48"/>
@@ -9773,156 +11622,7 @@
       </w:rPr>
     </w:lvl>
   </w:abstractNum>
-  <w:abstractNum w:abstractNumId="8" w15:restartNumberingAfterBreak="0">
-    <w:nsid w:val="19ED51F3"/>
-    <w:multiLevelType w:val="multilevel"/>
-    <w:tmpl w:val="5F80460C"/>
-    <w:lvl w:ilvl="0">
-      <w:start w:val="1"/>
-      <w:numFmt w:val="bullet"/>
-      <w:lvlText w:val=""/>
-      <w:lvlJc w:val="left"/>
-      <w:pPr>
-        <w:tabs>
-          <w:tab w:val="num" w:pos="720"/>
-        </w:tabs>
-        <w:ind w:left="720" w:hanging="360"/>
-      </w:pPr>
-      <w:rPr>
-        <w:rFonts w:ascii="Symbol" w:hAnsi="Symbol" w:hint="default"/>
-        <w:sz w:val="20"/>
-      </w:rPr>
-    </w:lvl>
-    <w:lvl w:ilvl="1" w:tentative="1">
-      <w:start w:val="1"/>
-      <w:numFmt w:val="bullet"/>
-      <w:lvlText w:val="o"/>
-      <w:lvlJc w:val="left"/>
-      <w:pPr>
-        <w:tabs>
-          <w:tab w:val="num" w:pos="1440"/>
-        </w:tabs>
-        <w:ind w:left="1440" w:hanging="360"/>
-      </w:pPr>
-      <w:rPr>
-        <w:rFonts w:ascii="Courier New" w:hAnsi="Courier New" w:hint="default"/>
-        <w:sz w:val="20"/>
-      </w:rPr>
-    </w:lvl>
-    <w:lvl w:ilvl="2" w:tentative="1">
-      <w:start w:val="1"/>
-      <w:numFmt w:val="bullet"/>
-      <w:lvlText w:val=""/>
-      <w:lvlJc w:val="left"/>
-      <w:pPr>
-        <w:tabs>
-          <w:tab w:val="num" w:pos="2160"/>
-        </w:tabs>
-        <w:ind w:left="2160" w:hanging="360"/>
-      </w:pPr>
-      <w:rPr>
-        <w:rFonts w:ascii="Wingdings" w:hAnsi="Wingdings" w:hint="default"/>
-        <w:sz w:val="20"/>
-      </w:rPr>
-    </w:lvl>
-    <w:lvl w:ilvl="3" w:tentative="1">
-      <w:start w:val="1"/>
-      <w:numFmt w:val="bullet"/>
-      <w:lvlText w:val=""/>
-      <w:lvlJc w:val="left"/>
-      <w:pPr>
-        <w:tabs>
-          <w:tab w:val="num" w:pos="2880"/>
-        </w:tabs>
-        <w:ind w:left="2880" w:hanging="360"/>
-      </w:pPr>
-      <w:rPr>
-        <w:rFonts w:ascii="Wingdings" w:hAnsi="Wingdings" w:hint="default"/>
-        <w:sz w:val="20"/>
-      </w:rPr>
-    </w:lvl>
-    <w:lvl w:ilvl="4" w:tentative="1">
-      <w:start w:val="1"/>
-      <w:numFmt w:val="bullet"/>
-      <w:lvlText w:val=""/>
-      <w:lvlJc w:val="left"/>
-      <w:pPr>
-        <w:tabs>
-          <w:tab w:val="num" w:pos="3600"/>
-        </w:tabs>
-        <w:ind w:left="3600" w:hanging="360"/>
-      </w:pPr>
-      <w:rPr>
-        <w:rFonts w:ascii="Wingdings" w:hAnsi="Wingdings" w:hint="default"/>
-        <w:sz w:val="20"/>
-      </w:rPr>
-    </w:lvl>
-    <w:lvl w:ilvl="5" w:tentative="1">
-      <w:start w:val="1"/>
-      <w:numFmt w:val="bullet"/>
-      <w:lvlText w:val=""/>
-      <w:lvlJc w:val="left"/>
-      <w:pPr>
-        <w:tabs>
-          <w:tab w:val="num" w:pos="4320"/>
-        </w:tabs>
-        <w:ind w:left="4320" w:hanging="360"/>
-      </w:pPr>
-      <w:rPr>
-        <w:rFonts w:ascii="Wingdings" w:hAnsi="Wingdings" w:hint="default"/>
-        <w:sz w:val="20"/>
-      </w:rPr>
-    </w:lvl>
-    <w:lvl w:ilvl="6" w:tentative="1">
-      <w:start w:val="1"/>
-      <w:numFmt w:val="bullet"/>
-      <w:lvlText w:val=""/>
-      <w:lvlJc w:val="left"/>
-      <w:pPr>
-        <w:tabs>
-          <w:tab w:val="num" w:pos="5040"/>
-        </w:tabs>
-        <w:ind w:left="5040" w:hanging="360"/>
-      </w:pPr>
-      <w:rPr>
-        <w:rFonts w:ascii="Wingdings" w:hAnsi="Wingdings" w:hint="default"/>
-        <w:sz w:val="20"/>
-      </w:rPr>
-    </w:lvl>
-    <w:lvl w:ilvl="7" w:tentative="1">
-      <w:start w:val="1"/>
-      <w:numFmt w:val="bullet"/>
-      <w:lvlText w:val=""/>
-      <w:lvlJc w:val="left"/>
-      <w:pPr>
-        <w:tabs>
-          <w:tab w:val="num" w:pos="5760"/>
-        </w:tabs>
-        <w:ind w:left="5760" w:hanging="360"/>
-      </w:pPr>
-      <w:rPr>
-        <w:rFonts w:ascii="Wingdings" w:hAnsi="Wingdings" w:hint="default"/>
-        <w:sz w:val="20"/>
-      </w:rPr>
-    </w:lvl>
-    <w:lvl w:ilvl="8" w:tentative="1">
-      <w:start w:val="1"/>
-      <w:numFmt w:val="bullet"/>
-      <w:lvlText w:val=""/>
-      <w:lvlJc w:val="left"/>
-      <w:pPr>
-        <w:tabs>
-          <w:tab w:val="num" w:pos="6480"/>
-        </w:tabs>
-        <w:ind w:left="6480" w:hanging="360"/>
-      </w:pPr>
-      <w:rPr>
-        <w:rFonts w:ascii="Wingdings" w:hAnsi="Wingdings" w:hint="default"/>
-        <w:sz w:val="20"/>
-      </w:rPr>
-    </w:lvl>
-  </w:abstractNum>
-  <w:abstractNum w:abstractNumId="9" w15:restartNumberingAfterBreak="0">
+  <w:abstractNum w:abstractNumId="7" w15:restartNumberingAfterBreak="0">
     <w:nsid w:val="20906E1F"/>
     <w:multiLevelType w:val="multilevel"/>
     <w:tmpl w:val="CBCC0998"/>
@@ -10071,7 +11771,7 @@
       </w:rPr>
     </w:lvl>
   </w:abstractNum>
-  <w:abstractNum w:abstractNumId="10" w15:restartNumberingAfterBreak="0">
+  <w:abstractNum w:abstractNumId="8" w15:restartNumberingAfterBreak="0">
     <w:nsid w:val="3024038A"/>
     <w:multiLevelType w:val="multilevel"/>
     <w:tmpl w:val="F9FCF512"/>
@@ -10220,7 +11920,7 @@
       </w:rPr>
     </w:lvl>
   </w:abstractNum>
-  <w:abstractNum w:abstractNumId="11" w15:restartNumberingAfterBreak="0">
+  <w:abstractNum w:abstractNumId="9" w15:restartNumberingAfterBreak="0">
     <w:nsid w:val="35E67360"/>
     <w:multiLevelType w:val="multilevel"/>
     <w:tmpl w:val="F8545FF2"/>
@@ -10333,7 +12033,7 @@
       </w:pPr>
     </w:lvl>
   </w:abstractNum>
-  <w:abstractNum w:abstractNumId="12" w15:restartNumberingAfterBreak="0">
+  <w:abstractNum w:abstractNumId="10" w15:restartNumberingAfterBreak="0">
     <w:nsid w:val="3C6F29E2"/>
     <w:multiLevelType w:val="multilevel"/>
     <w:tmpl w:val="0F3491E8"/>
@@ -10482,7 +12182,7 @@
       </w:rPr>
     </w:lvl>
   </w:abstractNum>
-  <w:abstractNum w:abstractNumId="13" w15:restartNumberingAfterBreak="0">
+  <w:abstractNum w:abstractNumId="11" w15:restartNumberingAfterBreak="0">
     <w:nsid w:val="3DA81074"/>
     <w:multiLevelType w:val="multilevel"/>
     <w:tmpl w:val="B10A59CA"/>
@@ -10631,7 +12331,7 @@
       </w:rPr>
     </w:lvl>
   </w:abstractNum>
-  <w:abstractNum w:abstractNumId="14" w15:restartNumberingAfterBreak="0">
+  <w:abstractNum w:abstractNumId="12" w15:restartNumberingAfterBreak="0">
     <w:nsid w:val="426D0059"/>
     <w:multiLevelType w:val="multilevel"/>
     <w:tmpl w:val="F0069BB8"/>
@@ -10780,7 +12480,7 @@
       </w:rPr>
     </w:lvl>
   </w:abstractNum>
-  <w:abstractNum w:abstractNumId="15" w15:restartNumberingAfterBreak="0">
+  <w:abstractNum w:abstractNumId="13" w15:restartNumberingAfterBreak="0">
     <w:nsid w:val="4A167DA4"/>
     <w:multiLevelType w:val="multilevel"/>
     <w:tmpl w:val="9B3E3B8A"/>
@@ -10893,7 +12593,7 @@
       </w:pPr>
     </w:lvl>
   </w:abstractNum>
-  <w:abstractNum w:abstractNumId="16" w15:restartNumberingAfterBreak="0">
+  <w:abstractNum w:abstractNumId="14" w15:restartNumberingAfterBreak="0">
     <w:nsid w:val="4B802D28"/>
     <w:multiLevelType w:val="multilevel"/>
     <w:tmpl w:val="101E9F6C"/>
@@ -11042,7 +12742,7 @@
       </w:rPr>
     </w:lvl>
   </w:abstractNum>
-  <w:abstractNum w:abstractNumId="17" w15:restartNumberingAfterBreak="0">
+  <w:abstractNum w:abstractNumId="15" w15:restartNumberingAfterBreak="0">
     <w:nsid w:val="4B832D72"/>
     <w:multiLevelType w:val="multilevel"/>
     <w:tmpl w:val="42BECD54"/>
@@ -11155,7 +12855,7 @@
       </w:pPr>
     </w:lvl>
   </w:abstractNum>
-  <w:abstractNum w:abstractNumId="18" w15:restartNumberingAfterBreak="0">
+  <w:abstractNum w:abstractNumId="16" w15:restartNumberingAfterBreak="0">
     <w:nsid w:val="4D53289D"/>
     <w:multiLevelType w:val="multilevel"/>
     <w:tmpl w:val="7382DA90"/>
@@ -11304,7 +13004,7 @@
       </w:rPr>
     </w:lvl>
   </w:abstractNum>
-  <w:abstractNum w:abstractNumId="19" w15:restartNumberingAfterBreak="0">
+  <w:abstractNum w:abstractNumId="17" w15:restartNumberingAfterBreak="0">
     <w:nsid w:val="53593FE4"/>
     <w:multiLevelType w:val="multilevel"/>
     <w:tmpl w:val="8F125002"/>
@@ -11453,7 +13153,7 @@
       </w:rPr>
     </w:lvl>
   </w:abstractNum>
-  <w:abstractNum w:abstractNumId="20" w15:restartNumberingAfterBreak="0">
+  <w:abstractNum w:abstractNumId="18" w15:restartNumberingAfterBreak="0">
     <w:nsid w:val="53AB0038"/>
     <w:multiLevelType w:val="multilevel"/>
     <w:tmpl w:val="2C74E8FA"/>
@@ -11602,7 +13302,7 @@
       </w:rPr>
     </w:lvl>
   </w:abstractNum>
-  <w:abstractNum w:abstractNumId="21" w15:restartNumberingAfterBreak="0">
+  <w:abstractNum w:abstractNumId="19" w15:restartNumberingAfterBreak="0">
     <w:nsid w:val="54E51559"/>
     <w:multiLevelType w:val="multilevel"/>
     <w:tmpl w:val="6AA4B048"/>
@@ -11715,7 +13415,7 @@
       </w:pPr>
     </w:lvl>
   </w:abstractNum>
-  <w:abstractNum w:abstractNumId="22" w15:restartNumberingAfterBreak="0">
+  <w:abstractNum w:abstractNumId="20" w15:restartNumberingAfterBreak="0">
     <w:nsid w:val="607F309E"/>
     <w:multiLevelType w:val="multilevel"/>
     <w:tmpl w:val="D8A247B4"/>
@@ -11864,7 +13564,7 @@
       </w:rPr>
     </w:lvl>
   </w:abstractNum>
-  <w:abstractNum w:abstractNumId="23" w15:restartNumberingAfterBreak="0">
+  <w:abstractNum w:abstractNumId="21" w15:restartNumberingAfterBreak="0">
     <w:nsid w:val="64B8324A"/>
     <w:multiLevelType w:val="multilevel"/>
     <w:tmpl w:val="E12267C8"/>
@@ -12013,156 +13713,7 @@
       </w:rPr>
     </w:lvl>
   </w:abstractNum>
-  <w:abstractNum w:abstractNumId="24" w15:restartNumberingAfterBreak="0">
-    <w:nsid w:val="669C4A92"/>
-    <w:multiLevelType w:val="multilevel"/>
-    <w:tmpl w:val="312856A4"/>
-    <w:lvl w:ilvl="0">
-      <w:start w:val="1"/>
-      <w:numFmt w:val="bullet"/>
-      <w:lvlText w:val=""/>
-      <w:lvlJc w:val="left"/>
-      <w:pPr>
-        <w:tabs>
-          <w:tab w:val="num" w:pos="720"/>
-        </w:tabs>
-        <w:ind w:left="720" w:hanging="360"/>
-      </w:pPr>
-      <w:rPr>
-        <w:rFonts w:ascii="Symbol" w:hAnsi="Symbol" w:hint="default"/>
-        <w:sz w:val="20"/>
-      </w:rPr>
-    </w:lvl>
-    <w:lvl w:ilvl="1" w:tentative="1">
-      <w:start w:val="1"/>
-      <w:numFmt w:val="bullet"/>
-      <w:lvlText w:val="o"/>
-      <w:lvlJc w:val="left"/>
-      <w:pPr>
-        <w:tabs>
-          <w:tab w:val="num" w:pos="1440"/>
-        </w:tabs>
-        <w:ind w:left="1440" w:hanging="360"/>
-      </w:pPr>
-      <w:rPr>
-        <w:rFonts w:ascii="Courier New" w:hAnsi="Courier New" w:hint="default"/>
-        <w:sz w:val="20"/>
-      </w:rPr>
-    </w:lvl>
-    <w:lvl w:ilvl="2" w:tentative="1">
-      <w:start w:val="1"/>
-      <w:numFmt w:val="bullet"/>
-      <w:lvlText w:val=""/>
-      <w:lvlJc w:val="left"/>
-      <w:pPr>
-        <w:tabs>
-          <w:tab w:val="num" w:pos="2160"/>
-        </w:tabs>
-        <w:ind w:left="2160" w:hanging="360"/>
-      </w:pPr>
-      <w:rPr>
-        <w:rFonts w:ascii="Wingdings" w:hAnsi="Wingdings" w:hint="default"/>
-        <w:sz w:val="20"/>
-      </w:rPr>
-    </w:lvl>
-    <w:lvl w:ilvl="3" w:tentative="1">
-      <w:start w:val="1"/>
-      <w:numFmt w:val="bullet"/>
-      <w:lvlText w:val=""/>
-      <w:lvlJc w:val="left"/>
-      <w:pPr>
-        <w:tabs>
-          <w:tab w:val="num" w:pos="2880"/>
-        </w:tabs>
-        <w:ind w:left="2880" w:hanging="360"/>
-      </w:pPr>
-      <w:rPr>
-        <w:rFonts w:ascii="Wingdings" w:hAnsi="Wingdings" w:hint="default"/>
-        <w:sz w:val="20"/>
-      </w:rPr>
-    </w:lvl>
-    <w:lvl w:ilvl="4" w:tentative="1">
-      <w:start w:val="1"/>
-      <w:numFmt w:val="bullet"/>
-      <w:lvlText w:val=""/>
-      <w:lvlJc w:val="left"/>
-      <w:pPr>
-        <w:tabs>
-          <w:tab w:val="num" w:pos="3600"/>
-        </w:tabs>
-        <w:ind w:left="3600" w:hanging="360"/>
-      </w:pPr>
-      <w:rPr>
-        <w:rFonts w:ascii="Wingdings" w:hAnsi="Wingdings" w:hint="default"/>
-        <w:sz w:val="20"/>
-      </w:rPr>
-    </w:lvl>
-    <w:lvl w:ilvl="5" w:tentative="1">
-      <w:start w:val="1"/>
-      <w:numFmt w:val="bullet"/>
-      <w:lvlText w:val=""/>
-      <w:lvlJc w:val="left"/>
-      <w:pPr>
-        <w:tabs>
-          <w:tab w:val="num" w:pos="4320"/>
-        </w:tabs>
-        <w:ind w:left="4320" w:hanging="360"/>
-      </w:pPr>
-      <w:rPr>
-        <w:rFonts w:ascii="Wingdings" w:hAnsi="Wingdings" w:hint="default"/>
-        <w:sz w:val="20"/>
-      </w:rPr>
-    </w:lvl>
-    <w:lvl w:ilvl="6" w:tentative="1">
-      <w:start w:val="1"/>
-      <w:numFmt w:val="bullet"/>
-      <w:lvlText w:val=""/>
-      <w:lvlJc w:val="left"/>
-      <w:pPr>
-        <w:tabs>
-          <w:tab w:val="num" w:pos="5040"/>
-        </w:tabs>
-        <w:ind w:left="5040" w:hanging="360"/>
-      </w:pPr>
-      <w:rPr>
-        <w:rFonts w:ascii="Wingdings" w:hAnsi="Wingdings" w:hint="default"/>
-        <w:sz w:val="20"/>
-      </w:rPr>
-    </w:lvl>
-    <w:lvl w:ilvl="7" w:tentative="1">
-      <w:start w:val="1"/>
-      <w:numFmt w:val="bullet"/>
-      <w:lvlText w:val=""/>
-      <w:lvlJc w:val="left"/>
-      <w:pPr>
-        <w:tabs>
-          <w:tab w:val="num" w:pos="5760"/>
-        </w:tabs>
-        <w:ind w:left="5760" w:hanging="360"/>
-      </w:pPr>
-      <w:rPr>
-        <w:rFonts w:ascii="Wingdings" w:hAnsi="Wingdings" w:hint="default"/>
-        <w:sz w:val="20"/>
-      </w:rPr>
-    </w:lvl>
-    <w:lvl w:ilvl="8" w:tentative="1">
-      <w:start w:val="1"/>
-      <w:numFmt w:val="bullet"/>
-      <w:lvlText w:val=""/>
-      <w:lvlJc w:val="left"/>
-      <w:pPr>
-        <w:tabs>
-          <w:tab w:val="num" w:pos="6480"/>
-        </w:tabs>
-        <w:ind w:left="6480" w:hanging="360"/>
-      </w:pPr>
-      <w:rPr>
-        <w:rFonts w:ascii="Wingdings" w:hAnsi="Wingdings" w:hint="default"/>
-        <w:sz w:val="20"/>
-      </w:rPr>
-    </w:lvl>
-  </w:abstractNum>
-  <w:abstractNum w:abstractNumId="25" w15:restartNumberingAfterBreak="0">
+  <w:abstractNum w:abstractNumId="22" w15:restartNumberingAfterBreak="0">
     <w:nsid w:val="67BC5AAE"/>
     <w:multiLevelType w:val="multilevel"/>
     <w:tmpl w:val="09F449D4"/>
@@ -12311,7 +13862,7 @@
       </w:rPr>
     </w:lvl>
   </w:abstractNum>
-  <w:abstractNum w:abstractNumId="26" w15:restartNumberingAfterBreak="0">
+  <w:abstractNum w:abstractNumId="23" w15:restartNumberingAfterBreak="0">
     <w:nsid w:val="6A8115A6"/>
     <w:multiLevelType w:val="multilevel"/>
     <w:tmpl w:val="696E0F94"/>
@@ -12460,7 +14011,7 @@
       </w:rPr>
     </w:lvl>
   </w:abstractNum>
-  <w:abstractNum w:abstractNumId="27" w15:restartNumberingAfterBreak="0">
+  <w:abstractNum w:abstractNumId="24" w15:restartNumberingAfterBreak="0">
     <w:nsid w:val="7FB33888"/>
     <w:multiLevelType w:val="multilevel"/>
     <w:tmpl w:val="05921646"/>
@@ -12609,117 +14160,82 @@
       </w:rPr>
     </w:lvl>
   </w:abstractNum>
-  <w:num w:numId="1" w16cid:durableId="1740131966">
+  <w:num w:numId="1" w16cid:durableId="824668284">
+    <w:abstractNumId w:val="5"/>
+  </w:num>
+  <w:num w:numId="2" w16cid:durableId="1059864751">
+    <w:abstractNumId w:val="14"/>
+  </w:num>
+  <w:num w:numId="3" w16cid:durableId="748886986">
+    <w:abstractNumId w:val="20"/>
+  </w:num>
+  <w:num w:numId="4" w16cid:durableId="572156942">
+    <w:abstractNumId w:val="16"/>
+  </w:num>
+  <w:num w:numId="5" w16cid:durableId="873231885">
+    <w:abstractNumId w:val="3"/>
+  </w:num>
+  <w:num w:numId="6" w16cid:durableId="454956448">
+    <w:abstractNumId w:val="8"/>
+  </w:num>
+  <w:num w:numId="7" w16cid:durableId="2001809382">
+    <w:abstractNumId w:val="11"/>
+  </w:num>
+  <w:num w:numId="8" w16cid:durableId="720520722">
+    <w:abstractNumId w:val="18"/>
+  </w:num>
+  <w:num w:numId="9" w16cid:durableId="670833227">
+    <w:abstractNumId w:val="4"/>
+  </w:num>
+  <w:num w:numId="10" w16cid:durableId="622544331">
+    <w:abstractNumId w:val="19"/>
+  </w:num>
+  <w:num w:numId="11" w16cid:durableId="1247113785">
+    <w:abstractNumId w:val="13"/>
+  </w:num>
+  <w:num w:numId="12" w16cid:durableId="724254835">
+    <w:abstractNumId w:val="9"/>
+  </w:num>
+  <w:num w:numId="13" w16cid:durableId="1360742726">
+    <w:abstractNumId w:val="15"/>
+  </w:num>
+  <w:num w:numId="14" w16cid:durableId="1205874233">
+    <w:abstractNumId w:val="12"/>
+  </w:num>
+  <w:num w:numId="15" w16cid:durableId="1693259860">
+    <w:abstractNumId w:val="22"/>
+  </w:num>
+  <w:num w:numId="16" w16cid:durableId="1424761958">
     <w:abstractNumId w:val="6"/>
   </w:num>
-  <w:num w:numId="2" w16cid:durableId="331759945">
-    <w:abstractNumId w:val="6"/>
+  <w:num w:numId="17" w16cid:durableId="2005936833">
+    <w:abstractNumId w:val="2"/>
   </w:num>
-  <w:num w:numId="3" w16cid:durableId="1845507290">
-    <w:abstractNumId w:val="6"/>
+  <w:num w:numId="18" w16cid:durableId="159932291">
+    <w:abstractNumId w:val="23"/>
   </w:num>
-  <w:num w:numId="4" w16cid:durableId="1528788705">
-    <w:abstractNumId w:val="6"/>
+  <w:num w:numId="19" w16cid:durableId="1823035557">
+    <w:abstractNumId w:val="21"/>
   </w:num>
-  <w:num w:numId="5" w16cid:durableId="1409692282">
-    <w:abstractNumId w:val="6"/>
-  </w:num>
-  <w:num w:numId="6" w16cid:durableId="692457820">
-    <w:abstractNumId w:val="6"/>
-  </w:num>
-  <w:num w:numId="7" w16cid:durableId="1645117155">
-    <w:abstractNumId w:val="6"/>
-  </w:num>
-  <w:num w:numId="8" w16cid:durableId="281886900">
-    <w:abstractNumId w:val="6"/>
-  </w:num>
-  <w:num w:numId="9" w16cid:durableId="1048409019">
-    <w:abstractNumId w:val="6"/>
-  </w:num>
-  <w:num w:numId="10" w16cid:durableId="824668284">
-    <w:abstractNumId w:val="6"/>
-  </w:num>
-  <w:num w:numId="11" w16cid:durableId="626008851">
+  <w:num w:numId="20" w16cid:durableId="1985116354">
     <w:abstractNumId w:val="24"/>
   </w:num>
-  <w:num w:numId="12" w16cid:durableId="1305619541">
-    <w:abstractNumId w:val="8"/>
+  <w:num w:numId="21" w16cid:durableId="246615801">
+    <w:abstractNumId w:val="0"/>
   </w:num>
-  <w:num w:numId="13" w16cid:durableId="1059864751">
-    <w:abstractNumId w:val="16"/>
+  <w:num w:numId="22" w16cid:durableId="1152673516">
+    <w:abstractNumId w:val="1"/>
   </w:num>
-  <w:num w:numId="14" w16cid:durableId="748886986">
-    <w:abstractNumId w:val="22"/>
-  </w:num>
-  <w:num w:numId="15" w16cid:durableId="572156942">
-    <w:abstractNumId w:val="18"/>
-  </w:num>
-  <w:num w:numId="16" w16cid:durableId="873231885">
-    <w:abstractNumId w:val="3"/>
-  </w:num>
-  <w:num w:numId="17" w16cid:durableId="1543324946">
-    <w:abstractNumId w:val="4"/>
-  </w:num>
-  <w:num w:numId="18" w16cid:durableId="454956448">
+  <w:num w:numId="23" w16cid:durableId="1985544929">
     <w:abstractNumId w:val="10"/>
   </w:num>
-  <w:num w:numId="19" w16cid:durableId="2001809382">
-    <w:abstractNumId w:val="13"/>
+  <w:num w:numId="24" w16cid:durableId="1186870120">
+    <w:abstractNumId w:val="7"/>
   </w:num>
-  <w:num w:numId="20" w16cid:durableId="720520722">
-    <w:abstractNumId w:val="20"/>
-  </w:num>
-  <w:num w:numId="21" w16cid:durableId="670833227">
-    <w:abstractNumId w:val="5"/>
-  </w:num>
-  <w:num w:numId="22" w16cid:durableId="622544331">
-    <w:abstractNumId w:val="21"/>
-  </w:num>
-  <w:num w:numId="23" w16cid:durableId="1247113785">
-    <w:abstractNumId w:val="15"/>
-  </w:num>
-  <w:num w:numId="24" w16cid:durableId="724254835">
-    <w:abstractNumId w:val="11"/>
-  </w:num>
-  <w:num w:numId="25" w16cid:durableId="1360742726">
+  <w:num w:numId="25" w16cid:durableId="1880891539">
     <w:abstractNumId w:val="17"/>
   </w:num>
-  <w:num w:numId="26" w16cid:durableId="1205874233">
-    <w:abstractNumId w:val="14"/>
-  </w:num>
-  <w:num w:numId="27" w16cid:durableId="1693259860">
-    <w:abstractNumId w:val="25"/>
-  </w:num>
-  <w:num w:numId="28" w16cid:durableId="1424761958">
-    <w:abstractNumId w:val="7"/>
-  </w:num>
-  <w:num w:numId="29" w16cid:durableId="2005936833">
-    <w:abstractNumId w:val="2"/>
-  </w:num>
-  <w:num w:numId="30" w16cid:durableId="159932291">
-    <w:abstractNumId w:val="26"/>
-  </w:num>
-  <w:num w:numId="31" w16cid:durableId="1823035557">
-    <w:abstractNumId w:val="23"/>
-  </w:num>
-  <w:num w:numId="32" w16cid:durableId="1985116354">
-    <w:abstractNumId w:val="27"/>
-  </w:num>
-  <w:num w:numId="33" w16cid:durableId="246615801">
-    <w:abstractNumId w:val="0"/>
-  </w:num>
-  <w:num w:numId="34" w16cid:durableId="1152673516">
-    <w:abstractNumId w:val="1"/>
-  </w:num>
-  <w:num w:numId="35" w16cid:durableId="1985544929">
-    <w:abstractNumId w:val="12"/>
-  </w:num>
-  <w:num w:numId="36" w16cid:durableId="1186870120">
-    <w:abstractNumId w:val="9"/>
-  </w:num>
-  <w:num w:numId="37" w16cid:durableId="1880891539">
-    <w:abstractNumId w:val="19"/>
-  </w:num>
+  <w:numIdMacAtCleanup w:val="25"/>
 </w:numbering>
 </file>
 
@@ -13121,7 +14637,10 @@
   <w:style w:type="paragraph" w:default="1" w:styleId="Normal">
     <w:name w:val="Normal"/>
     <w:qFormat/>
-    <w:rsid w:val="00DE2750"/>
+    <w:rsid w:val="005B2BF4"/>
+    <w:rPr>
+      <w:sz w:val="24"/>
+    </w:rPr>
   </w:style>
   <w:style w:type="paragraph" w:styleId="Heading1">
     <w:name w:val="heading 1"/>
@@ -13135,7 +14654,7 @@
       <w:keepNext/>
       <w:keepLines/>
       <w:numPr>
-        <w:numId w:val="10"/>
+        <w:numId w:val="1"/>
       </w:numPr>
       <w:pBdr>
         <w:bottom w:val="single" w:sz="4" w:space="1" w:color="595959" w:themeColor="text1" w:themeTint="A6"/>
@@ -13167,7 +14686,7 @@
       <w:keepLines/>
       <w:numPr>
         <w:ilvl w:val="1"/>
-        <w:numId w:val="10"/>
+        <w:numId w:val="1"/>
       </w:numPr>
       <w:spacing w:before="360" w:after="0"/>
       <w:outlineLvl w:val="1"/>
@@ -13197,7 +14716,7 @@
       <w:keepLines/>
       <w:numPr>
         <w:ilvl w:val="2"/>
-        <w:numId w:val="10"/>
+        <w:numId w:val="1"/>
       </w:numPr>
       <w:spacing w:before="200" w:after="0"/>
       <w:outlineLvl w:val="2"/>
@@ -13224,7 +14743,7 @@
       <w:keepLines/>
       <w:numPr>
         <w:ilvl w:val="3"/>
-        <w:numId w:val="10"/>
+        <w:numId w:val="1"/>
       </w:numPr>
       <w:spacing w:before="200" w:after="0"/>
       <w:outlineLvl w:val="3"/>
@@ -13253,7 +14772,7 @@
       <w:keepLines/>
       <w:numPr>
         <w:ilvl w:val="4"/>
-        <w:numId w:val="10"/>
+        <w:numId w:val="1"/>
       </w:numPr>
       <w:spacing w:before="200" w:after="0"/>
       <w:outlineLvl w:val="4"/>
@@ -13278,7 +14797,7 @@
       <w:keepLines/>
       <w:numPr>
         <w:ilvl w:val="5"/>
-        <w:numId w:val="10"/>
+        <w:numId w:val="1"/>
       </w:numPr>
       <w:spacing w:before="200" w:after="0"/>
       <w:outlineLvl w:val="5"/>
@@ -13305,7 +14824,7 @@
       <w:keepLines/>
       <w:numPr>
         <w:ilvl w:val="6"/>
-        <w:numId w:val="10"/>
+        <w:numId w:val="1"/>
       </w:numPr>
       <w:spacing w:before="200" w:after="0"/>
       <w:outlineLvl w:val="6"/>
@@ -13332,7 +14851,7 @@
       <w:keepLines/>
       <w:numPr>
         <w:ilvl w:val="7"/>
-        <w:numId w:val="10"/>
+        <w:numId w:val="1"/>
       </w:numPr>
       <w:spacing w:before="200" w:after="0"/>
       <w:outlineLvl w:val="7"/>
@@ -13359,7 +14878,7 @@
       <w:keepLines/>
       <w:numPr>
         <w:ilvl w:val="8"/>
-        <w:numId w:val="10"/>
+        <w:numId w:val="1"/>
       </w:numPr>
       <w:spacing w:before="200" w:after="0"/>
       <w:outlineLvl w:val="8"/>
@@ -13443,6 +14962,7 @@
       <w:b/>
       <w:bCs/>
       <w:color w:val="000000" w:themeColor="text1"/>
+      <w:sz w:val="24"/>
     </w:rPr>
   </w:style>
   <w:style w:type="character" w:customStyle="1" w:styleId="Heading4Char">
@@ -13459,6 +14979,7 @@
       <w:i/>
       <w:iCs/>
       <w:color w:val="000000" w:themeColor="text1"/>
+      <w:sz w:val="24"/>
     </w:rPr>
   </w:style>
   <w:style w:type="character" w:customStyle="1" w:styleId="Heading5Char">
@@ -13471,6 +14992,7 @@
     <w:rPr>
       <w:rFonts w:asciiTheme="majorHAnsi" w:eastAsiaTheme="majorEastAsia" w:hAnsiTheme="majorHAnsi" w:cstheme="majorBidi"/>
       <w:color w:val="181818" w:themeColor="text2" w:themeShade="BF"/>
+      <w:sz w:val="24"/>
     </w:rPr>
   </w:style>
   <w:style w:type="character" w:customStyle="1" w:styleId="Heading6Char">
@@ -13485,6 +15007,7 @@
       <w:i/>
       <w:iCs/>
       <w:color w:val="181818" w:themeColor="text2" w:themeShade="BF"/>
+      <w:sz w:val="24"/>
     </w:rPr>
   </w:style>
   <w:style w:type="character" w:customStyle="1" w:styleId="Heading7Char">
@@ -13499,6 +15022,7 @@
       <w:i/>
       <w:iCs/>
       <w:color w:val="404040" w:themeColor="text1" w:themeTint="BF"/>
+      <w:sz w:val="24"/>
     </w:rPr>
   </w:style>
   <w:style w:type="character" w:customStyle="1" w:styleId="Heading8Char">
@@ -13856,7 +15380,6 @@
     <w:rsid w:val="00D57500"/>
     <w:rPr>
       <w:rFonts w:ascii="Times New Roman" w:hAnsi="Times New Roman" w:cs="Times New Roman"/>
-      <w:sz w:val="24"/>
       <w:szCs w:val="24"/>
     </w:rPr>
   </w:style>

</xml_diff>